<commit_message>
fixed executable file to show opti input fields
</commit_message>
<xml_diff>
--- a/Theory Component/Analysis of Algorithms Group Assignment.docx
+++ b/Theory Component/Analysis of Algorithms Group Assignment.docx
@@ -326,40 +326,6 @@
         <w:br w:type="page"/>
       </w:r>
     </w:p>
-    <w:p>
-      <w:pPr>
-        <w:jc w:val="center"/>
-        <w:rPr>
-          <w:rFonts w:eastAsia="Times New Roman" w:cs="Times New Roman"/>
-          <w:b/>
-          <w:color w:val="0E101A"/>
-          <w:sz w:val="28"/>
-          <w:szCs w:val="28"/>
-        </w:rPr>
-      </w:pPr>
-      <w:r>
-        <w:rPr>
-          <w:rFonts w:eastAsia="Times New Roman" w:cs="Times New Roman"/>
-          <w:b/>
-          <w:color w:val="0E101A"/>
-          <w:sz w:val="28"/>
-          <w:szCs w:val="28"/>
-        </w:rPr>
-        <w:lastRenderedPageBreak/>
-        <w:t xml:space="preserve">Table of Content </w:t>
-      </w:r>
-    </w:p>
-    <w:p>
-      <w:pPr>
-        <w:rPr>
-          <w:rFonts w:eastAsia="Times New Roman" w:cs="Times New Roman"/>
-          <w:b/>
-          <w:color w:val="0E101A"/>
-          <w:sz w:val="28"/>
-          <w:szCs w:val="28"/>
-        </w:rPr>
-      </w:pPr>
-    </w:p>
     <w:sdt>
       <w:sdtPr>
         <w:rPr>
@@ -398,7 +364,12 @@
               <w:tab w:val="right" w:leader="dot" w:pos="9350"/>
             </w:tabs>
             <w:rPr>
+              <w:rFonts w:asciiTheme="minorHAnsi" w:eastAsiaTheme="minorEastAsia" w:hAnsiTheme="minorHAnsi" w:cstheme="minorBidi"/>
               <w:noProof/>
+              <w:kern w:val="2"/>
+              <w:szCs w:val="24"/>
+              <w:lang w:val="en-US"/>
+              <w14:ligatures w14:val="standardContextual"/>
             </w:rPr>
           </w:pPr>
           <w:r>
@@ -410,13 +381,13 @@
           <w:r>
             <w:fldChar w:fldCharType="separate"/>
           </w:r>
-          <w:hyperlink w:anchor="_Toc215579926" w:history="1">
+          <w:hyperlink w:anchor="_Toc215583707" w:history="1">
             <w:r>
               <w:rPr>
                 <w:rStyle w:val="Hyperlink"/>
                 <w:noProof/>
               </w:rPr>
-              <w:t>Problem Identification and Description</w:t>
+              <w:t>Executive Summary</w:t>
             </w:r>
             <w:r>
               <w:rPr>
@@ -437,7 +408,7 @@
                 <w:noProof/>
                 <w:webHidden/>
               </w:rPr>
-              <w:instrText xml:space="preserve"> PAGEREF _Toc215579926 \h </w:instrText>
+              <w:instrText xml:space="preserve"> PAGEREF _Toc215583707 \h </w:instrText>
             </w:r>
             <w:r>
               <w:rPr>
@@ -475,16 +446,21 @@
               <w:tab w:val="right" w:leader="dot" w:pos="9350"/>
             </w:tabs>
             <w:rPr>
+              <w:rFonts w:asciiTheme="minorHAnsi" w:eastAsiaTheme="minorEastAsia" w:hAnsiTheme="minorHAnsi" w:cstheme="minorBidi"/>
               <w:noProof/>
+              <w:kern w:val="2"/>
+              <w:szCs w:val="24"/>
+              <w:lang w:val="en-US"/>
+              <w14:ligatures w14:val="standardContextual"/>
             </w:rPr>
           </w:pPr>
-          <w:hyperlink w:anchor="_Toc215579927" w:history="1">
+          <w:hyperlink w:anchor="_Toc215583708" w:history="1">
             <w:r>
               <w:rPr>
                 <w:rStyle w:val="Hyperlink"/>
                 <w:noProof/>
               </w:rPr>
-              <w:t>Algorithmic Classification</w:t>
+              <w:t>Problem Identification and Description</w:t>
             </w:r>
             <w:r>
               <w:rPr>
@@ -505,7 +481,299 @@
                 <w:noProof/>
                 <w:webHidden/>
               </w:rPr>
-              <w:instrText xml:space="preserve"> PAGEREF _Toc215579927 \h </w:instrText>
+              <w:instrText xml:space="preserve"> PAGEREF _Toc215583708 \h </w:instrText>
+            </w:r>
+            <w:r>
+              <w:rPr>
+                <w:noProof/>
+                <w:webHidden/>
+              </w:rPr>
+            </w:r>
+            <w:r>
+              <w:rPr>
+                <w:noProof/>
+                <w:webHidden/>
+              </w:rPr>
+              <w:fldChar w:fldCharType="separate"/>
+            </w:r>
+            <w:r>
+              <w:rPr>
+                <w:noProof/>
+                <w:webHidden/>
+              </w:rPr>
+              <w:t>5</w:t>
+            </w:r>
+            <w:r>
+              <w:rPr>
+                <w:noProof/>
+                <w:webHidden/>
+              </w:rPr>
+              <w:fldChar w:fldCharType="end"/>
+            </w:r>
+          </w:hyperlink>
+        </w:p>
+        <w:p>
+          <w:pPr>
+            <w:pStyle w:val="TOC2"/>
+            <w:tabs>
+              <w:tab w:val="right" w:leader="dot" w:pos="9350"/>
+            </w:tabs>
+            <w:rPr>
+              <w:rFonts w:asciiTheme="minorHAnsi" w:eastAsiaTheme="minorEastAsia" w:hAnsiTheme="minorHAnsi" w:cstheme="minorBidi"/>
+              <w:noProof/>
+              <w:kern w:val="2"/>
+              <w:szCs w:val="24"/>
+              <w:lang w:val="en-US"/>
+              <w14:ligatures w14:val="standardContextual"/>
+            </w:rPr>
+          </w:pPr>
+          <w:hyperlink w:anchor="_Toc215583709" w:history="1">
+            <w:r>
+              <w:rPr>
+                <w:rStyle w:val="Hyperlink"/>
+                <w:noProof/>
+              </w:rPr>
+              <w:t>Fixed Investor</w:t>
+            </w:r>
+            <w:r>
+              <w:rPr>
+                <w:noProof/>
+                <w:webHidden/>
+              </w:rPr>
+              <w:tab/>
+            </w:r>
+            <w:r>
+              <w:rPr>
+                <w:noProof/>
+                <w:webHidden/>
+              </w:rPr>
+              <w:fldChar w:fldCharType="begin"/>
+            </w:r>
+            <w:r>
+              <w:rPr>
+                <w:noProof/>
+                <w:webHidden/>
+              </w:rPr>
+              <w:instrText xml:space="preserve"> PAGEREF _Toc215583709 \h </w:instrText>
+            </w:r>
+            <w:r>
+              <w:rPr>
+                <w:noProof/>
+                <w:webHidden/>
+              </w:rPr>
+            </w:r>
+            <w:r>
+              <w:rPr>
+                <w:noProof/>
+                <w:webHidden/>
+              </w:rPr>
+              <w:fldChar w:fldCharType="separate"/>
+            </w:r>
+            <w:r>
+              <w:rPr>
+                <w:noProof/>
+                <w:webHidden/>
+              </w:rPr>
+              <w:t>5</w:t>
+            </w:r>
+            <w:r>
+              <w:rPr>
+                <w:noProof/>
+                <w:webHidden/>
+              </w:rPr>
+              <w:fldChar w:fldCharType="end"/>
+            </w:r>
+          </w:hyperlink>
+        </w:p>
+        <w:p>
+          <w:pPr>
+            <w:pStyle w:val="TOC2"/>
+            <w:tabs>
+              <w:tab w:val="right" w:leader="dot" w:pos="9350"/>
+            </w:tabs>
+            <w:rPr>
+              <w:rFonts w:asciiTheme="minorHAnsi" w:eastAsiaTheme="minorEastAsia" w:hAnsiTheme="minorHAnsi" w:cstheme="minorBidi"/>
+              <w:noProof/>
+              <w:kern w:val="2"/>
+              <w:szCs w:val="24"/>
+              <w:lang w:val="en-US"/>
+              <w14:ligatures w14:val="standardContextual"/>
+            </w:rPr>
+          </w:pPr>
+          <w:hyperlink w:anchor="_Toc215583710" w:history="1">
+            <w:r>
+              <w:rPr>
+                <w:rStyle w:val="Hyperlink"/>
+                <w:noProof/>
+              </w:rPr>
+              <w:t>Variable Investor</w:t>
+            </w:r>
+            <w:r>
+              <w:rPr>
+                <w:noProof/>
+                <w:webHidden/>
+              </w:rPr>
+              <w:tab/>
+            </w:r>
+            <w:r>
+              <w:rPr>
+                <w:noProof/>
+                <w:webHidden/>
+              </w:rPr>
+              <w:fldChar w:fldCharType="begin"/>
+            </w:r>
+            <w:r>
+              <w:rPr>
+                <w:noProof/>
+                <w:webHidden/>
+              </w:rPr>
+              <w:instrText xml:space="preserve"> PAGEREF _Toc215583710 \h </w:instrText>
+            </w:r>
+            <w:r>
+              <w:rPr>
+                <w:noProof/>
+                <w:webHidden/>
+              </w:rPr>
+            </w:r>
+            <w:r>
+              <w:rPr>
+                <w:noProof/>
+                <w:webHidden/>
+              </w:rPr>
+              <w:fldChar w:fldCharType="separate"/>
+            </w:r>
+            <w:r>
+              <w:rPr>
+                <w:noProof/>
+                <w:webHidden/>
+              </w:rPr>
+              <w:t>5</w:t>
+            </w:r>
+            <w:r>
+              <w:rPr>
+                <w:noProof/>
+                <w:webHidden/>
+              </w:rPr>
+              <w:fldChar w:fldCharType="end"/>
+            </w:r>
+          </w:hyperlink>
+        </w:p>
+        <w:p>
+          <w:pPr>
+            <w:pStyle w:val="TOC2"/>
+            <w:tabs>
+              <w:tab w:val="right" w:leader="dot" w:pos="9350"/>
+            </w:tabs>
+            <w:rPr>
+              <w:rFonts w:asciiTheme="minorHAnsi" w:eastAsiaTheme="minorEastAsia" w:hAnsiTheme="minorHAnsi" w:cstheme="minorBidi"/>
+              <w:noProof/>
+              <w:kern w:val="2"/>
+              <w:szCs w:val="24"/>
+              <w:lang w:val="en-US"/>
+              <w14:ligatures w14:val="standardContextual"/>
+            </w:rPr>
+          </w:pPr>
+          <w:hyperlink w:anchor="_Toc215583711" w:history="1">
+            <w:r>
+              <w:rPr>
+                <w:rStyle w:val="Hyperlink"/>
+                <w:noProof/>
+              </w:rPr>
+              <w:t>Finally Retired</w:t>
+            </w:r>
+            <w:r>
+              <w:rPr>
+                <w:noProof/>
+                <w:webHidden/>
+              </w:rPr>
+              <w:tab/>
+            </w:r>
+            <w:r>
+              <w:rPr>
+                <w:noProof/>
+                <w:webHidden/>
+              </w:rPr>
+              <w:fldChar w:fldCharType="begin"/>
+            </w:r>
+            <w:r>
+              <w:rPr>
+                <w:noProof/>
+                <w:webHidden/>
+              </w:rPr>
+              <w:instrText xml:space="preserve"> PAGEREF _Toc215583711 \h </w:instrText>
+            </w:r>
+            <w:r>
+              <w:rPr>
+                <w:noProof/>
+                <w:webHidden/>
+              </w:rPr>
+            </w:r>
+            <w:r>
+              <w:rPr>
+                <w:noProof/>
+                <w:webHidden/>
+              </w:rPr>
+              <w:fldChar w:fldCharType="separate"/>
+            </w:r>
+            <w:r>
+              <w:rPr>
+                <w:noProof/>
+                <w:webHidden/>
+              </w:rPr>
+              <w:t>5</w:t>
+            </w:r>
+            <w:r>
+              <w:rPr>
+                <w:noProof/>
+                <w:webHidden/>
+              </w:rPr>
+              <w:fldChar w:fldCharType="end"/>
+            </w:r>
+          </w:hyperlink>
+        </w:p>
+        <w:p>
+          <w:pPr>
+            <w:pStyle w:val="TOC2"/>
+            <w:tabs>
+              <w:tab w:val="right" w:leader="dot" w:pos="9350"/>
+            </w:tabs>
+            <w:rPr>
+              <w:rFonts w:asciiTheme="minorHAnsi" w:eastAsiaTheme="minorEastAsia" w:hAnsiTheme="minorHAnsi" w:cstheme="minorBidi"/>
+              <w:noProof/>
+              <w:kern w:val="2"/>
+              <w:szCs w:val="24"/>
+              <w:lang w:val="en-US"/>
+              <w14:ligatures w14:val="standardContextual"/>
+            </w:rPr>
+          </w:pPr>
+          <w:hyperlink w:anchor="_Toc215583712" w:history="1">
+            <w:r>
+              <w:rPr>
+                <w:rStyle w:val="Hyperlink"/>
+                <w:noProof/>
+              </w:rPr>
+              <w:t>Maximum Expensed</w:t>
+            </w:r>
+            <w:r>
+              <w:rPr>
+                <w:noProof/>
+                <w:webHidden/>
+              </w:rPr>
+              <w:tab/>
+            </w:r>
+            <w:r>
+              <w:rPr>
+                <w:noProof/>
+                <w:webHidden/>
+              </w:rPr>
+              <w:fldChar w:fldCharType="begin"/>
+            </w:r>
+            <w:r>
+              <w:rPr>
+                <w:noProof/>
+                <w:webHidden/>
+              </w:rPr>
+              <w:instrText xml:space="preserve"> PAGEREF _Toc215583712 \h </w:instrText>
             </w:r>
             <w:r>
               <w:rPr>
@@ -543,16 +811,21 @@
               <w:tab w:val="right" w:leader="dot" w:pos="9350"/>
             </w:tabs>
             <w:rPr>
+              <w:rFonts w:asciiTheme="minorHAnsi" w:eastAsiaTheme="minorEastAsia" w:hAnsiTheme="minorHAnsi" w:cstheme="minorBidi"/>
               <w:noProof/>
+              <w:kern w:val="2"/>
+              <w:szCs w:val="24"/>
+              <w:lang w:val="en-US"/>
+              <w14:ligatures w14:val="standardContextual"/>
             </w:rPr>
           </w:pPr>
-          <w:hyperlink w:anchor="_Toc215579928" w:history="1">
+          <w:hyperlink w:anchor="_Toc215583713" w:history="1">
             <w:r>
               <w:rPr>
                 <w:rStyle w:val="Hyperlink"/>
                 <w:noProof/>
               </w:rPr>
-              <w:t>Algorithmic Design and Representation</w:t>
+              <w:t>Algorithmic Classification</w:t>
             </w:r>
             <w:r>
               <w:rPr>
@@ -573,7 +846,7 @@
                 <w:noProof/>
                 <w:webHidden/>
               </w:rPr>
-              <w:instrText xml:space="preserve"> PAGEREF _Toc215579928 \h </w:instrText>
+              <w:instrText xml:space="preserve"> PAGEREF _Toc215583713 \h </w:instrText>
             </w:r>
             <w:r>
               <w:rPr>
@@ -611,16 +884,21 @@
               <w:tab w:val="right" w:leader="dot" w:pos="9350"/>
             </w:tabs>
             <w:rPr>
+              <w:rFonts w:asciiTheme="minorHAnsi" w:eastAsiaTheme="minorEastAsia" w:hAnsiTheme="minorHAnsi" w:cstheme="minorBidi"/>
               <w:noProof/>
+              <w:kern w:val="2"/>
+              <w:szCs w:val="24"/>
+              <w:lang w:val="en-US"/>
+              <w14:ligatures w14:val="standardContextual"/>
             </w:rPr>
           </w:pPr>
-          <w:hyperlink w:anchor="_Toc215579929" w:history="1">
+          <w:hyperlink w:anchor="_Toc215583714" w:history="1">
             <w:r>
               <w:rPr>
                 <w:rStyle w:val="Hyperlink"/>
                 <w:noProof/>
               </w:rPr>
-              <w:t>Proof of Correctness</w:t>
+              <w:t>Algorithmic Design and Representation</w:t>
             </w:r>
             <w:r>
               <w:rPr>
@@ -641,7 +919,7 @@
                 <w:noProof/>
                 <w:webHidden/>
               </w:rPr>
-              <w:instrText xml:space="preserve"> PAGEREF _Toc215579929 \h </w:instrText>
+              <w:instrText xml:space="preserve"> PAGEREF _Toc215583714 \h </w:instrText>
             </w:r>
             <w:r>
               <w:rPr>
@@ -662,6 +940,517 @@
                 <w:webHidden/>
               </w:rPr>
               <w:t>8</w:t>
+            </w:r>
+            <w:r>
+              <w:rPr>
+                <w:noProof/>
+                <w:webHidden/>
+              </w:rPr>
+              <w:fldChar w:fldCharType="end"/>
+            </w:r>
+          </w:hyperlink>
+        </w:p>
+        <w:p>
+          <w:pPr>
+            <w:pStyle w:val="TOC2"/>
+            <w:tabs>
+              <w:tab w:val="right" w:leader="dot" w:pos="9350"/>
+            </w:tabs>
+            <w:rPr>
+              <w:rFonts w:asciiTheme="minorHAnsi" w:eastAsiaTheme="minorEastAsia" w:hAnsiTheme="minorHAnsi" w:cstheme="minorBidi"/>
+              <w:noProof/>
+              <w:kern w:val="2"/>
+              <w:szCs w:val="24"/>
+              <w:lang w:val="en-US"/>
+              <w14:ligatures w14:val="standardContextual"/>
+            </w:rPr>
+          </w:pPr>
+          <w:hyperlink w:anchor="_Toc215583715" w:history="1">
+            <w:r>
+              <w:rPr>
+                <w:rStyle w:val="Hyperlink"/>
+                <w:noProof/>
+              </w:rPr>
+              <w:t>Fixed Investment</w:t>
+            </w:r>
+            <w:r>
+              <w:rPr>
+                <w:noProof/>
+                <w:webHidden/>
+              </w:rPr>
+              <w:tab/>
+            </w:r>
+            <w:r>
+              <w:rPr>
+                <w:noProof/>
+                <w:webHidden/>
+              </w:rPr>
+              <w:fldChar w:fldCharType="begin"/>
+            </w:r>
+            <w:r>
+              <w:rPr>
+                <w:noProof/>
+                <w:webHidden/>
+              </w:rPr>
+              <w:instrText xml:space="preserve"> PAGEREF _Toc215583715 \h </w:instrText>
+            </w:r>
+            <w:r>
+              <w:rPr>
+                <w:noProof/>
+                <w:webHidden/>
+              </w:rPr>
+            </w:r>
+            <w:r>
+              <w:rPr>
+                <w:noProof/>
+                <w:webHidden/>
+              </w:rPr>
+              <w:fldChar w:fldCharType="separate"/>
+            </w:r>
+            <w:r>
+              <w:rPr>
+                <w:noProof/>
+                <w:webHidden/>
+              </w:rPr>
+              <w:t>8</w:t>
+            </w:r>
+            <w:r>
+              <w:rPr>
+                <w:noProof/>
+                <w:webHidden/>
+              </w:rPr>
+              <w:fldChar w:fldCharType="end"/>
+            </w:r>
+          </w:hyperlink>
+        </w:p>
+        <w:p>
+          <w:pPr>
+            <w:pStyle w:val="TOC3"/>
+            <w:tabs>
+              <w:tab w:val="right" w:leader="dot" w:pos="9350"/>
+            </w:tabs>
+            <w:rPr>
+              <w:rFonts w:asciiTheme="minorHAnsi" w:eastAsiaTheme="minorEastAsia" w:hAnsiTheme="minorHAnsi" w:cstheme="minorBidi"/>
+              <w:noProof/>
+              <w:kern w:val="2"/>
+              <w:szCs w:val="24"/>
+              <w:lang w:val="en-US"/>
+              <w14:ligatures w14:val="standardContextual"/>
+            </w:rPr>
+          </w:pPr>
+          <w:hyperlink w:anchor="_Toc215583716" w:history="1">
+            <w:r>
+              <w:rPr>
+                <w:rStyle w:val="Hyperlink"/>
+                <w:noProof/>
+              </w:rPr>
+              <w:t>Fixed Investor Pseudocode:</w:t>
+            </w:r>
+            <w:r>
+              <w:rPr>
+                <w:noProof/>
+                <w:webHidden/>
+              </w:rPr>
+              <w:tab/>
+            </w:r>
+            <w:r>
+              <w:rPr>
+                <w:noProof/>
+                <w:webHidden/>
+              </w:rPr>
+              <w:fldChar w:fldCharType="begin"/>
+            </w:r>
+            <w:r>
+              <w:rPr>
+                <w:noProof/>
+                <w:webHidden/>
+              </w:rPr>
+              <w:instrText xml:space="preserve"> PAGEREF _Toc215583716 \h </w:instrText>
+            </w:r>
+            <w:r>
+              <w:rPr>
+                <w:noProof/>
+                <w:webHidden/>
+              </w:rPr>
+            </w:r>
+            <w:r>
+              <w:rPr>
+                <w:noProof/>
+                <w:webHidden/>
+              </w:rPr>
+              <w:fldChar w:fldCharType="separate"/>
+            </w:r>
+            <w:r>
+              <w:rPr>
+                <w:noProof/>
+                <w:webHidden/>
+              </w:rPr>
+              <w:t>8</w:t>
+            </w:r>
+            <w:r>
+              <w:rPr>
+                <w:noProof/>
+                <w:webHidden/>
+              </w:rPr>
+              <w:fldChar w:fldCharType="end"/>
+            </w:r>
+          </w:hyperlink>
+        </w:p>
+        <w:p>
+          <w:pPr>
+            <w:pStyle w:val="TOC3"/>
+            <w:tabs>
+              <w:tab w:val="right" w:leader="dot" w:pos="9350"/>
+            </w:tabs>
+            <w:rPr>
+              <w:rFonts w:asciiTheme="minorHAnsi" w:eastAsiaTheme="minorEastAsia" w:hAnsiTheme="minorHAnsi" w:cstheme="minorBidi"/>
+              <w:noProof/>
+              <w:kern w:val="2"/>
+              <w:szCs w:val="24"/>
+              <w:lang w:val="en-US"/>
+              <w14:ligatures w14:val="standardContextual"/>
+            </w:rPr>
+          </w:pPr>
+          <w:hyperlink w:anchor="_Toc215583717" w:history="1">
+            <w:r>
+              <w:rPr>
+                <w:rStyle w:val="Hyperlink"/>
+                <w:noProof/>
+              </w:rPr>
+              <w:t>Step-by-Step Explanation of the Algorithm</w:t>
+            </w:r>
+            <w:r>
+              <w:rPr>
+                <w:noProof/>
+                <w:webHidden/>
+              </w:rPr>
+              <w:tab/>
+            </w:r>
+            <w:r>
+              <w:rPr>
+                <w:noProof/>
+                <w:webHidden/>
+              </w:rPr>
+              <w:fldChar w:fldCharType="begin"/>
+            </w:r>
+            <w:r>
+              <w:rPr>
+                <w:noProof/>
+                <w:webHidden/>
+              </w:rPr>
+              <w:instrText xml:space="preserve"> PAGEREF _Toc215583717 \h </w:instrText>
+            </w:r>
+            <w:r>
+              <w:rPr>
+                <w:noProof/>
+                <w:webHidden/>
+              </w:rPr>
+            </w:r>
+            <w:r>
+              <w:rPr>
+                <w:noProof/>
+                <w:webHidden/>
+              </w:rPr>
+              <w:fldChar w:fldCharType="separate"/>
+            </w:r>
+            <w:r>
+              <w:rPr>
+                <w:noProof/>
+                <w:webHidden/>
+              </w:rPr>
+              <w:t>8</w:t>
+            </w:r>
+            <w:r>
+              <w:rPr>
+                <w:noProof/>
+                <w:webHidden/>
+              </w:rPr>
+              <w:fldChar w:fldCharType="end"/>
+            </w:r>
+          </w:hyperlink>
+        </w:p>
+        <w:p>
+          <w:pPr>
+            <w:pStyle w:val="TOC2"/>
+            <w:tabs>
+              <w:tab w:val="right" w:leader="dot" w:pos="9350"/>
+            </w:tabs>
+            <w:rPr>
+              <w:rFonts w:asciiTheme="minorHAnsi" w:eastAsiaTheme="minorEastAsia" w:hAnsiTheme="minorHAnsi" w:cstheme="minorBidi"/>
+              <w:noProof/>
+              <w:kern w:val="2"/>
+              <w:szCs w:val="24"/>
+              <w:lang w:val="en-US"/>
+              <w14:ligatures w14:val="standardContextual"/>
+            </w:rPr>
+          </w:pPr>
+          <w:hyperlink w:anchor="_Toc215583718" w:history="1">
+            <w:r>
+              <w:rPr>
+                <w:rStyle w:val="Hyperlink"/>
+                <w:noProof/>
+              </w:rPr>
+              <w:t>Variable Investor</w:t>
+            </w:r>
+            <w:r>
+              <w:rPr>
+                <w:noProof/>
+                <w:webHidden/>
+              </w:rPr>
+              <w:tab/>
+            </w:r>
+            <w:r>
+              <w:rPr>
+                <w:noProof/>
+                <w:webHidden/>
+              </w:rPr>
+              <w:fldChar w:fldCharType="begin"/>
+            </w:r>
+            <w:r>
+              <w:rPr>
+                <w:noProof/>
+                <w:webHidden/>
+              </w:rPr>
+              <w:instrText xml:space="preserve"> PAGEREF _Toc215583718 \h </w:instrText>
+            </w:r>
+            <w:r>
+              <w:rPr>
+                <w:noProof/>
+                <w:webHidden/>
+              </w:rPr>
+            </w:r>
+            <w:r>
+              <w:rPr>
+                <w:noProof/>
+                <w:webHidden/>
+              </w:rPr>
+              <w:fldChar w:fldCharType="separate"/>
+            </w:r>
+            <w:r>
+              <w:rPr>
+                <w:noProof/>
+                <w:webHidden/>
+              </w:rPr>
+              <w:t>9</w:t>
+            </w:r>
+            <w:r>
+              <w:rPr>
+                <w:noProof/>
+                <w:webHidden/>
+              </w:rPr>
+              <w:fldChar w:fldCharType="end"/>
+            </w:r>
+          </w:hyperlink>
+        </w:p>
+        <w:p>
+          <w:pPr>
+            <w:pStyle w:val="TOC3"/>
+            <w:tabs>
+              <w:tab w:val="right" w:leader="dot" w:pos="9350"/>
+            </w:tabs>
+            <w:rPr>
+              <w:rFonts w:asciiTheme="minorHAnsi" w:eastAsiaTheme="minorEastAsia" w:hAnsiTheme="minorHAnsi" w:cstheme="minorBidi"/>
+              <w:noProof/>
+              <w:kern w:val="2"/>
+              <w:szCs w:val="24"/>
+              <w:lang w:val="en-US"/>
+              <w14:ligatures w14:val="standardContextual"/>
+            </w:rPr>
+          </w:pPr>
+          <w:hyperlink w:anchor="_Toc215583719" w:history="1">
+            <w:r>
+              <w:rPr>
+                <w:rStyle w:val="Hyperlink"/>
+                <w:noProof/>
+              </w:rPr>
+              <w:t>Variable Investor Pseudocode</w:t>
+            </w:r>
+            <w:r>
+              <w:rPr>
+                <w:noProof/>
+                <w:webHidden/>
+              </w:rPr>
+              <w:tab/>
+            </w:r>
+            <w:r>
+              <w:rPr>
+                <w:noProof/>
+                <w:webHidden/>
+              </w:rPr>
+              <w:fldChar w:fldCharType="begin"/>
+            </w:r>
+            <w:r>
+              <w:rPr>
+                <w:noProof/>
+                <w:webHidden/>
+              </w:rPr>
+              <w:instrText xml:space="preserve"> PAGEREF _Toc215583719 \h </w:instrText>
+            </w:r>
+            <w:r>
+              <w:rPr>
+                <w:noProof/>
+                <w:webHidden/>
+              </w:rPr>
+            </w:r>
+            <w:r>
+              <w:rPr>
+                <w:noProof/>
+                <w:webHidden/>
+              </w:rPr>
+              <w:fldChar w:fldCharType="separate"/>
+            </w:r>
+            <w:r>
+              <w:rPr>
+                <w:noProof/>
+                <w:webHidden/>
+              </w:rPr>
+              <w:t>9</w:t>
+            </w:r>
+            <w:r>
+              <w:rPr>
+                <w:noProof/>
+                <w:webHidden/>
+              </w:rPr>
+              <w:fldChar w:fldCharType="end"/>
+            </w:r>
+          </w:hyperlink>
+        </w:p>
+        <w:p>
+          <w:pPr>
+            <w:pStyle w:val="TOC2"/>
+            <w:tabs>
+              <w:tab w:val="right" w:leader="dot" w:pos="9350"/>
+            </w:tabs>
+            <w:rPr>
+              <w:rFonts w:asciiTheme="minorHAnsi" w:eastAsiaTheme="minorEastAsia" w:hAnsiTheme="minorHAnsi" w:cstheme="minorBidi"/>
+              <w:noProof/>
+              <w:kern w:val="2"/>
+              <w:szCs w:val="24"/>
+              <w:lang w:val="en-US"/>
+              <w14:ligatures w14:val="standardContextual"/>
+            </w:rPr>
+          </w:pPr>
+          <w:hyperlink w:anchor="_Toc215583720" w:history="1">
+            <w:r>
+              <w:rPr>
+                <w:rStyle w:val="Hyperlink"/>
+                <w:noProof/>
+              </w:rPr>
+              <w:t>Maximum Expense</w:t>
+            </w:r>
+            <w:r>
+              <w:rPr>
+                <w:noProof/>
+                <w:webHidden/>
+              </w:rPr>
+              <w:tab/>
+            </w:r>
+            <w:r>
+              <w:rPr>
+                <w:noProof/>
+                <w:webHidden/>
+              </w:rPr>
+              <w:fldChar w:fldCharType="begin"/>
+            </w:r>
+            <w:r>
+              <w:rPr>
+                <w:noProof/>
+                <w:webHidden/>
+              </w:rPr>
+              <w:instrText xml:space="preserve"> PAGEREF _Toc215583720 \h </w:instrText>
+            </w:r>
+            <w:r>
+              <w:rPr>
+                <w:noProof/>
+                <w:webHidden/>
+              </w:rPr>
+            </w:r>
+            <w:r>
+              <w:rPr>
+                <w:noProof/>
+                <w:webHidden/>
+              </w:rPr>
+              <w:fldChar w:fldCharType="separate"/>
+            </w:r>
+            <w:r>
+              <w:rPr>
+                <w:noProof/>
+                <w:webHidden/>
+              </w:rPr>
+              <w:t>9</w:t>
+            </w:r>
+            <w:r>
+              <w:rPr>
+                <w:noProof/>
+                <w:webHidden/>
+              </w:rPr>
+              <w:fldChar w:fldCharType="end"/>
+            </w:r>
+          </w:hyperlink>
+        </w:p>
+        <w:p>
+          <w:pPr>
+            <w:pStyle w:val="TOC3"/>
+            <w:tabs>
+              <w:tab w:val="right" w:leader="dot" w:pos="9350"/>
+            </w:tabs>
+            <w:rPr>
+              <w:rFonts w:asciiTheme="minorHAnsi" w:eastAsiaTheme="minorEastAsia" w:hAnsiTheme="minorHAnsi" w:cstheme="minorBidi"/>
+              <w:noProof/>
+              <w:kern w:val="2"/>
+              <w:szCs w:val="24"/>
+              <w:lang w:val="en-US"/>
+              <w14:ligatures w14:val="standardContextual"/>
+            </w:rPr>
+          </w:pPr>
+          <w:hyperlink w:anchor="_Toc215583721" w:history="1">
+            <w:r>
+              <w:rPr>
+                <w:rStyle w:val="Hyperlink"/>
+                <w:noProof/>
+              </w:rPr>
+              <w:t>Maximum Expense Pseudocode</w:t>
+            </w:r>
+            <w:r>
+              <w:rPr>
+                <w:noProof/>
+                <w:webHidden/>
+              </w:rPr>
+              <w:tab/>
+            </w:r>
+            <w:r>
+              <w:rPr>
+                <w:noProof/>
+                <w:webHidden/>
+              </w:rPr>
+              <w:fldChar w:fldCharType="begin"/>
+            </w:r>
+            <w:r>
+              <w:rPr>
+                <w:noProof/>
+                <w:webHidden/>
+              </w:rPr>
+              <w:instrText xml:space="preserve"> PAGEREF _Toc215583721 \h </w:instrText>
+            </w:r>
+            <w:r>
+              <w:rPr>
+                <w:noProof/>
+                <w:webHidden/>
+              </w:rPr>
+            </w:r>
+            <w:r>
+              <w:rPr>
+                <w:noProof/>
+                <w:webHidden/>
+              </w:rPr>
+              <w:fldChar w:fldCharType="separate"/>
+            </w:r>
+            <w:r>
+              <w:rPr>
+                <w:noProof/>
+                <w:webHidden/>
+              </w:rPr>
+              <w:t>10</w:t>
             </w:r>
             <w:r>
               <w:rPr>
@@ -679,16 +1468,21 @@
               <w:tab w:val="right" w:leader="dot" w:pos="9350"/>
             </w:tabs>
             <w:rPr>
+              <w:rFonts w:asciiTheme="minorHAnsi" w:eastAsiaTheme="minorEastAsia" w:hAnsiTheme="minorHAnsi" w:cstheme="minorBidi"/>
               <w:noProof/>
+              <w:kern w:val="2"/>
+              <w:szCs w:val="24"/>
+              <w:lang w:val="en-US"/>
+              <w14:ligatures w14:val="standardContextual"/>
             </w:rPr>
           </w:pPr>
-          <w:hyperlink w:anchor="_Toc215579930" w:history="1">
+          <w:hyperlink w:anchor="_Toc215583722" w:history="1">
             <w:r>
               <w:rPr>
                 <w:rStyle w:val="Hyperlink"/>
                 <w:noProof/>
               </w:rPr>
-              <w:t>Asymptotic Efficiency Analysis</w:t>
+              <w:t>Proof of Correctness</w:t>
             </w:r>
             <w:r>
               <w:rPr>
@@ -709,7 +1503,7 @@
                 <w:noProof/>
                 <w:webHidden/>
               </w:rPr>
-              <w:instrText xml:space="preserve"> PAGEREF _Toc215579930 \h </w:instrText>
+              <w:instrText xml:space="preserve"> PAGEREF _Toc215583722 \h </w:instrText>
             </w:r>
             <w:r>
               <w:rPr>
@@ -729,7 +1523,299 @@
                 <w:noProof/>
                 <w:webHidden/>
               </w:rPr>
-              <w:t>9</w:t>
+              <w:t>11</w:t>
+            </w:r>
+            <w:r>
+              <w:rPr>
+                <w:noProof/>
+                <w:webHidden/>
+              </w:rPr>
+              <w:fldChar w:fldCharType="end"/>
+            </w:r>
+          </w:hyperlink>
+        </w:p>
+        <w:p>
+          <w:pPr>
+            <w:pStyle w:val="TOC2"/>
+            <w:tabs>
+              <w:tab w:val="right" w:leader="dot" w:pos="9350"/>
+            </w:tabs>
+            <w:rPr>
+              <w:rFonts w:asciiTheme="minorHAnsi" w:eastAsiaTheme="minorEastAsia" w:hAnsiTheme="minorHAnsi" w:cstheme="minorBidi"/>
+              <w:noProof/>
+              <w:kern w:val="2"/>
+              <w:szCs w:val="24"/>
+              <w:lang w:val="en-US"/>
+              <w14:ligatures w14:val="standardContextual"/>
+            </w:rPr>
+          </w:pPr>
+          <w:hyperlink w:anchor="_Toc215583723" w:history="1">
+            <w:r>
+              <w:rPr>
+                <w:rStyle w:val="Hyperlink"/>
+                <w:noProof/>
+              </w:rPr>
+              <w:t>Fixed Investor</w:t>
+            </w:r>
+            <w:r>
+              <w:rPr>
+                <w:noProof/>
+                <w:webHidden/>
+              </w:rPr>
+              <w:tab/>
+            </w:r>
+            <w:r>
+              <w:rPr>
+                <w:noProof/>
+                <w:webHidden/>
+              </w:rPr>
+              <w:fldChar w:fldCharType="begin"/>
+            </w:r>
+            <w:r>
+              <w:rPr>
+                <w:noProof/>
+                <w:webHidden/>
+              </w:rPr>
+              <w:instrText xml:space="preserve"> PAGEREF _Toc215583723 \h </w:instrText>
+            </w:r>
+            <w:r>
+              <w:rPr>
+                <w:noProof/>
+                <w:webHidden/>
+              </w:rPr>
+            </w:r>
+            <w:r>
+              <w:rPr>
+                <w:noProof/>
+                <w:webHidden/>
+              </w:rPr>
+              <w:fldChar w:fldCharType="separate"/>
+            </w:r>
+            <w:r>
+              <w:rPr>
+                <w:noProof/>
+                <w:webHidden/>
+              </w:rPr>
+              <w:t>11</w:t>
+            </w:r>
+            <w:r>
+              <w:rPr>
+                <w:noProof/>
+                <w:webHidden/>
+              </w:rPr>
+              <w:fldChar w:fldCharType="end"/>
+            </w:r>
+          </w:hyperlink>
+        </w:p>
+        <w:p>
+          <w:pPr>
+            <w:pStyle w:val="TOC2"/>
+            <w:tabs>
+              <w:tab w:val="right" w:leader="dot" w:pos="9350"/>
+            </w:tabs>
+            <w:rPr>
+              <w:rFonts w:asciiTheme="minorHAnsi" w:eastAsiaTheme="minorEastAsia" w:hAnsiTheme="minorHAnsi" w:cstheme="minorBidi"/>
+              <w:noProof/>
+              <w:kern w:val="2"/>
+              <w:szCs w:val="24"/>
+              <w:lang w:val="en-US"/>
+              <w14:ligatures w14:val="standardContextual"/>
+            </w:rPr>
+          </w:pPr>
+          <w:hyperlink w:anchor="_Toc215583724" w:history="1">
+            <w:r>
+              <w:rPr>
+                <w:rStyle w:val="Hyperlink"/>
+                <w:noProof/>
+              </w:rPr>
+              <w:t>Variable Investor</w:t>
+            </w:r>
+            <w:r>
+              <w:rPr>
+                <w:noProof/>
+                <w:webHidden/>
+              </w:rPr>
+              <w:tab/>
+            </w:r>
+            <w:r>
+              <w:rPr>
+                <w:noProof/>
+                <w:webHidden/>
+              </w:rPr>
+              <w:fldChar w:fldCharType="begin"/>
+            </w:r>
+            <w:r>
+              <w:rPr>
+                <w:noProof/>
+                <w:webHidden/>
+              </w:rPr>
+              <w:instrText xml:space="preserve"> PAGEREF _Toc215583724 \h </w:instrText>
+            </w:r>
+            <w:r>
+              <w:rPr>
+                <w:noProof/>
+                <w:webHidden/>
+              </w:rPr>
+            </w:r>
+            <w:r>
+              <w:rPr>
+                <w:noProof/>
+                <w:webHidden/>
+              </w:rPr>
+              <w:fldChar w:fldCharType="separate"/>
+            </w:r>
+            <w:r>
+              <w:rPr>
+                <w:noProof/>
+                <w:webHidden/>
+              </w:rPr>
+              <w:t>11</w:t>
+            </w:r>
+            <w:r>
+              <w:rPr>
+                <w:noProof/>
+                <w:webHidden/>
+              </w:rPr>
+              <w:fldChar w:fldCharType="end"/>
+            </w:r>
+          </w:hyperlink>
+        </w:p>
+        <w:p>
+          <w:pPr>
+            <w:pStyle w:val="TOC2"/>
+            <w:tabs>
+              <w:tab w:val="right" w:leader="dot" w:pos="9350"/>
+            </w:tabs>
+            <w:rPr>
+              <w:rFonts w:asciiTheme="minorHAnsi" w:eastAsiaTheme="minorEastAsia" w:hAnsiTheme="minorHAnsi" w:cstheme="minorBidi"/>
+              <w:noProof/>
+              <w:kern w:val="2"/>
+              <w:szCs w:val="24"/>
+              <w:lang w:val="en-US"/>
+              <w14:ligatures w14:val="standardContextual"/>
+            </w:rPr>
+          </w:pPr>
+          <w:hyperlink w:anchor="_Toc215583725" w:history="1">
+            <w:r>
+              <w:rPr>
+                <w:rStyle w:val="Hyperlink"/>
+                <w:noProof/>
+              </w:rPr>
+              <w:t>Finally Retired</w:t>
+            </w:r>
+            <w:r>
+              <w:rPr>
+                <w:noProof/>
+                <w:webHidden/>
+              </w:rPr>
+              <w:tab/>
+            </w:r>
+            <w:r>
+              <w:rPr>
+                <w:noProof/>
+                <w:webHidden/>
+              </w:rPr>
+              <w:fldChar w:fldCharType="begin"/>
+            </w:r>
+            <w:r>
+              <w:rPr>
+                <w:noProof/>
+                <w:webHidden/>
+              </w:rPr>
+              <w:instrText xml:space="preserve"> PAGEREF _Toc215583725 \h </w:instrText>
+            </w:r>
+            <w:r>
+              <w:rPr>
+                <w:noProof/>
+                <w:webHidden/>
+              </w:rPr>
+            </w:r>
+            <w:r>
+              <w:rPr>
+                <w:noProof/>
+                <w:webHidden/>
+              </w:rPr>
+              <w:fldChar w:fldCharType="separate"/>
+            </w:r>
+            <w:r>
+              <w:rPr>
+                <w:noProof/>
+                <w:webHidden/>
+              </w:rPr>
+              <w:t>11</w:t>
+            </w:r>
+            <w:r>
+              <w:rPr>
+                <w:noProof/>
+                <w:webHidden/>
+              </w:rPr>
+              <w:fldChar w:fldCharType="end"/>
+            </w:r>
+          </w:hyperlink>
+        </w:p>
+        <w:p>
+          <w:pPr>
+            <w:pStyle w:val="TOC2"/>
+            <w:tabs>
+              <w:tab w:val="right" w:leader="dot" w:pos="9350"/>
+            </w:tabs>
+            <w:rPr>
+              <w:rFonts w:asciiTheme="minorHAnsi" w:eastAsiaTheme="minorEastAsia" w:hAnsiTheme="minorHAnsi" w:cstheme="minorBidi"/>
+              <w:noProof/>
+              <w:kern w:val="2"/>
+              <w:szCs w:val="24"/>
+              <w:lang w:val="en-US"/>
+              <w14:ligatures w14:val="standardContextual"/>
+            </w:rPr>
+          </w:pPr>
+          <w:hyperlink w:anchor="_Toc215583726" w:history="1">
+            <w:r>
+              <w:rPr>
+                <w:rStyle w:val="Hyperlink"/>
+                <w:noProof/>
+              </w:rPr>
+              <w:t>Maximum Expense</w:t>
+            </w:r>
+            <w:r>
+              <w:rPr>
+                <w:noProof/>
+                <w:webHidden/>
+              </w:rPr>
+              <w:tab/>
+            </w:r>
+            <w:r>
+              <w:rPr>
+                <w:noProof/>
+                <w:webHidden/>
+              </w:rPr>
+              <w:fldChar w:fldCharType="begin"/>
+            </w:r>
+            <w:r>
+              <w:rPr>
+                <w:noProof/>
+                <w:webHidden/>
+              </w:rPr>
+              <w:instrText xml:space="preserve"> PAGEREF _Toc215583726 \h </w:instrText>
+            </w:r>
+            <w:r>
+              <w:rPr>
+                <w:noProof/>
+                <w:webHidden/>
+              </w:rPr>
+            </w:r>
+            <w:r>
+              <w:rPr>
+                <w:noProof/>
+                <w:webHidden/>
+              </w:rPr>
+              <w:fldChar w:fldCharType="separate"/>
+            </w:r>
+            <w:r>
+              <w:rPr>
+                <w:noProof/>
+                <w:webHidden/>
+              </w:rPr>
+              <w:t>11</w:t>
             </w:r>
             <w:r>
               <w:rPr>
@@ -747,15 +1833,166 @@
               <w:tab w:val="right" w:leader="dot" w:pos="9350"/>
             </w:tabs>
             <w:rPr>
+              <w:rFonts w:asciiTheme="minorHAnsi" w:eastAsiaTheme="minorEastAsia" w:hAnsiTheme="minorHAnsi" w:cstheme="minorBidi"/>
               <w:noProof/>
+              <w:kern w:val="2"/>
+              <w:szCs w:val="24"/>
+              <w:lang w:val="en-US"/>
+              <w14:ligatures w14:val="standardContextual"/>
             </w:rPr>
           </w:pPr>
-          <w:hyperlink w:anchor="_Toc215579931" w:history="1">
+          <w:hyperlink w:anchor="_Toc215583727" w:history="1">
             <w:r>
               <w:rPr>
                 <w:rStyle w:val="Hyperlink"/>
                 <w:noProof/>
               </w:rPr>
+              <w:t>Asymptotic Efficiency Analysis</w:t>
+            </w:r>
+            <w:r>
+              <w:rPr>
+                <w:noProof/>
+                <w:webHidden/>
+              </w:rPr>
+              <w:tab/>
+            </w:r>
+            <w:r>
+              <w:rPr>
+                <w:noProof/>
+                <w:webHidden/>
+              </w:rPr>
+              <w:fldChar w:fldCharType="begin"/>
+            </w:r>
+            <w:r>
+              <w:rPr>
+                <w:noProof/>
+                <w:webHidden/>
+              </w:rPr>
+              <w:instrText xml:space="preserve"> PAGEREF _Toc215583727 \h </w:instrText>
+            </w:r>
+            <w:r>
+              <w:rPr>
+                <w:noProof/>
+                <w:webHidden/>
+              </w:rPr>
+            </w:r>
+            <w:r>
+              <w:rPr>
+                <w:noProof/>
+                <w:webHidden/>
+              </w:rPr>
+              <w:fldChar w:fldCharType="separate"/>
+            </w:r>
+            <w:r>
+              <w:rPr>
+                <w:noProof/>
+                <w:webHidden/>
+              </w:rPr>
+              <w:t>13</w:t>
+            </w:r>
+            <w:r>
+              <w:rPr>
+                <w:noProof/>
+                <w:webHidden/>
+              </w:rPr>
+              <w:fldChar w:fldCharType="end"/>
+            </w:r>
+          </w:hyperlink>
+        </w:p>
+        <w:p>
+          <w:pPr>
+            <w:pStyle w:val="TOC2"/>
+            <w:tabs>
+              <w:tab w:val="right" w:leader="dot" w:pos="9350"/>
+            </w:tabs>
+            <w:rPr>
+              <w:rFonts w:asciiTheme="minorHAnsi" w:eastAsiaTheme="minorEastAsia" w:hAnsiTheme="minorHAnsi" w:cstheme="minorBidi"/>
+              <w:noProof/>
+              <w:kern w:val="2"/>
+              <w:szCs w:val="24"/>
+              <w:lang w:val="en-US"/>
+              <w14:ligatures w14:val="standardContextual"/>
+            </w:rPr>
+          </w:pPr>
+          <w:hyperlink w:anchor="_Toc215583728" w:history="1">
+            <w:r>
+              <w:rPr>
+                <w:rStyle w:val="Hyperlink"/>
+                <w:noProof/>
+              </w:rPr>
+              <w:t>Maximum Expensed</w:t>
+            </w:r>
+            <w:r>
+              <w:rPr>
+                <w:noProof/>
+                <w:webHidden/>
+              </w:rPr>
+              <w:tab/>
+            </w:r>
+            <w:r>
+              <w:rPr>
+                <w:noProof/>
+                <w:webHidden/>
+              </w:rPr>
+              <w:fldChar w:fldCharType="begin"/>
+            </w:r>
+            <w:r>
+              <w:rPr>
+                <w:noProof/>
+                <w:webHidden/>
+              </w:rPr>
+              <w:instrText xml:space="preserve"> PAGEREF _Toc215583728 \h </w:instrText>
+            </w:r>
+            <w:r>
+              <w:rPr>
+                <w:noProof/>
+                <w:webHidden/>
+              </w:rPr>
+            </w:r>
+            <w:r>
+              <w:rPr>
+                <w:noProof/>
+                <w:webHidden/>
+              </w:rPr>
+              <w:fldChar w:fldCharType="separate"/>
+            </w:r>
+            <w:r>
+              <w:rPr>
+                <w:noProof/>
+                <w:webHidden/>
+              </w:rPr>
+              <w:t>13</w:t>
+            </w:r>
+            <w:r>
+              <w:rPr>
+                <w:noProof/>
+                <w:webHidden/>
+              </w:rPr>
+              <w:fldChar w:fldCharType="end"/>
+            </w:r>
+          </w:hyperlink>
+        </w:p>
+        <w:p>
+          <w:pPr>
+            <w:pStyle w:val="TOC1"/>
+            <w:tabs>
+              <w:tab w:val="right" w:leader="dot" w:pos="9350"/>
+            </w:tabs>
+            <w:rPr>
+              <w:rFonts w:asciiTheme="minorHAnsi" w:eastAsiaTheme="minorEastAsia" w:hAnsiTheme="minorHAnsi" w:cstheme="minorBidi"/>
+              <w:noProof/>
+              <w:kern w:val="2"/>
+              <w:szCs w:val="24"/>
+              <w:lang w:val="en-US"/>
+              <w14:ligatures w14:val="standardContextual"/>
+            </w:rPr>
+          </w:pPr>
+          <w:hyperlink w:anchor="_Toc215583729" w:history="1">
+            <w:r>
+              <w:rPr>
+                <w:rStyle w:val="Hyperlink"/>
+                <w:noProof/>
+              </w:rPr>
               <w:t>Appendix</w:t>
             </w:r>
             <w:r>
@@ -777,7 +2014,7 @@
                 <w:noProof/>
                 <w:webHidden/>
               </w:rPr>
-              <w:instrText xml:space="preserve"> PAGEREF _Toc215579931 \h </w:instrText>
+              <w:instrText xml:space="preserve"> PAGEREF _Toc215583729 \h </w:instrText>
             </w:r>
             <w:r>
               <w:rPr>
@@ -797,7 +2034,7 @@
                 <w:noProof/>
                 <w:webHidden/>
               </w:rPr>
-              <w:t>11</w:t>
+              <w:t>16</w:t>
             </w:r>
             <w:r>
               <w:rPr>
@@ -854,27 +2091,14 @@
     </w:p>
     <w:p>
       <w:pPr>
-        <w:spacing w:after="240"/>
-        <w:jc w:val="center"/>
-        <w:rPr>
-          <w:rFonts w:eastAsia="Times New Roman" w:cs="Times New Roman"/>
-          <w:b/>
-          <w:color w:val="0E101A"/>
-          <w:sz w:val="28"/>
-          <w:szCs w:val="28"/>
-        </w:rPr>
-      </w:pPr>
-      <w:r>
-        <w:rPr>
-          <w:rFonts w:eastAsia="Times New Roman" w:cs="Times New Roman"/>
-          <w:b/>
-          <w:color w:val="0E101A"/>
-          <w:sz w:val="28"/>
-          <w:szCs w:val="28"/>
-        </w:rPr>
+        <w:pStyle w:val="Heading1"/>
+      </w:pPr>
+      <w:bookmarkStart w:id="0" w:name="_Toc215583707"/>
+      <w:r>
         <w:lastRenderedPageBreak/>
         <w:t>Executive Summary</w:t>
       </w:r>
+      <w:bookmarkEnd w:id="0"/>
     </w:p>
     <w:p>
       <w:pPr>
@@ -973,12 +2197,180 @@
       <w:pPr>
         <w:pStyle w:val="Heading1"/>
       </w:pPr>
-      <w:bookmarkStart w:id="0" w:name="_Toc215579926"/>
+      <w:bookmarkStart w:id="1" w:name="_Toc215583708"/>
       <w:r>
         <w:lastRenderedPageBreak/>
         <w:t>Problem Identification and Description</w:t>
       </w:r>
-      <w:bookmarkEnd w:id="0"/>
+      <w:bookmarkEnd w:id="1"/>
+    </w:p>
+    <w:p>
+      <w:pPr>
+        <w:pStyle w:val="Heading2"/>
+      </w:pPr>
+      <w:bookmarkStart w:id="2" w:name="_Toc215583709"/>
+      <w:r>
+        <w:t>Fixed Investor</w:t>
+      </w:r>
+      <w:bookmarkEnd w:id="2"/>
+    </w:p>
+    <w:p>
+      <w:pPr>
+        <w:rPr>
+          <w:lang w:val="en-US"/>
+        </w:rPr>
+      </w:pPr>
+      <w:r>
+        <w:rPr>
+          <w:lang w:val="en-US"/>
+        </w:rPr>
+        <w:t xml:space="preserve">The fixedInvestor function addresses the financial issue </w:t>
+      </w:r>
+      <w:r>
+        <w:rPr>
+          <w:lang w:val="en-US"/>
+        </w:rPr>
+        <w:t>of predicting</w:t>
+      </w:r>
+      <w:r>
+        <w:rPr>
+          <w:lang w:val="en-US"/>
+        </w:rPr>
+        <w:t xml:space="preserve"> the future value of a retirement investment under a fixed annual interest rate over a specified number of years.  This is essential for financial planning because it helps individuals estimate how much their savings will grow before retirement and allows them to determine how much should be contributed to meet a certain goal. This serves as a powerful tool because it tracks the  interest earned on both the original amount and the accumulated interest. This function determines the total accumulated balance (A) that will be available at the end of the investment.</w:t>
+      </w:r>
+    </w:p>
+    <w:p>
+      <w:pPr>
+        <w:rPr>
+          <w:lang w:val="en-US"/>
+        </w:rPr>
+      </w:pPr>
+      <w:r>
+        <w:rPr>
+          <w:lang w:val="en-US"/>
+        </w:rPr>
+        <w:t>Assumptions and Constraints</w:t>
+      </w:r>
+    </w:p>
+    <w:p>
+      <w:pPr>
+        <w:numPr>
+          <w:ilvl w:val="0"/>
+          <w:numId w:val="20"/>
+        </w:numPr>
+        <w:rPr>
+          <w:lang w:val="en-US"/>
+        </w:rPr>
+      </w:pPr>
+      <w:r>
+        <w:rPr>
+          <w:lang w:val="en-US"/>
+        </w:rPr>
+        <w:t>Fixed Rate: The annual growth rate (r) is assumed to be constant for the entire investment period.</w:t>
+      </w:r>
+    </w:p>
+    <w:p>
+      <w:pPr>
+        <w:numPr>
+          <w:ilvl w:val="0"/>
+          <w:numId w:val="20"/>
+        </w:numPr>
+        <w:rPr>
+          <w:lang w:val="en-US"/>
+        </w:rPr>
+      </w:pPr>
+      <w:r>
+        <w:rPr>
+          <w:lang w:val="en-US"/>
+        </w:rPr>
+        <w:t>Annual Compounding: Interest is calculated once per year.</w:t>
+      </w:r>
+    </w:p>
+    <w:p>
+      <w:pPr>
+        <w:numPr>
+          <w:ilvl w:val="0"/>
+          <w:numId w:val="20"/>
+        </w:numPr>
+        <w:rPr>
+          <w:lang w:val="en-US"/>
+        </w:rPr>
+      </w:pPr>
+      <w:r>
+        <w:rPr>
+          <w:lang w:val="en-US"/>
+        </w:rPr>
+        <w:t>Positive Inputs: Principal, rate, and years must be non-negative values.</w:t>
+      </w:r>
+    </w:p>
+    <w:p>
+      <w:pPr>
+        <w:numPr>
+          <w:ilvl w:val="0"/>
+          <w:numId w:val="20"/>
+        </w:numPr>
+        <w:rPr>
+          <w:lang w:val="en-US"/>
+        </w:rPr>
+      </w:pPr>
+      <w:r>
+        <w:rPr>
+          <w:lang w:val="en-US"/>
+        </w:rPr>
+        <w:t>Input Format: The rate input is assumed to be a decimal representation of the percentage. The year and principal input are assumed to be in number format.</w:t>
+      </w:r>
+    </w:p>
+    <w:p/>
+    <w:p>
+      <w:pPr>
+        <w:pStyle w:val="Heading2"/>
+      </w:pPr>
+      <w:bookmarkStart w:id="3" w:name="_Toc215583710"/>
+      <w:r>
+        <w:t>Variable Investor</w:t>
+      </w:r>
+      <w:bookmarkEnd w:id="3"/>
+    </w:p>
+    <w:p>
+      <w:pPr>
+        <w:ind w:firstLine="720"/>
+        <w:rPr>
+          <w:lang w:val="en-US"/>
+        </w:rPr>
+      </w:pPr>
+      <w:r>
+        <w:rPr>
+          <w:lang w:val="en-US"/>
+        </w:rPr>
+        <w:t xml:space="preserve">The variableInvestor() function is designed to simulate the growth of a retirement investment under variable annual interest rates, which may be positive or negative. Unlike the fixedInvestor() function above where the interest rate is constant, this function takes into consideration the fluctuating market conditions that affect the investment year by year. </w:t>
+      </w:r>
+      <w:r>
+        <w:rPr>
+          <w:lang w:val="en-US"/>
+        </w:rPr>
+        <w:lastRenderedPageBreak/>
+        <w:t xml:space="preserve">Retirement planning requires accurate prognosis of account balances with such variable conditions to ensure sustainable withdrawals. </w:t>
+      </w:r>
+    </w:p>
+    <w:p>
+      <w:pPr>
+        <w:pStyle w:val="Heading2"/>
+      </w:pPr>
+      <w:bookmarkStart w:id="4" w:name="_Toc215583711"/>
+      <w:r>
+        <w:t>Finally Retired</w:t>
+      </w:r>
+      <w:bookmarkEnd w:id="4"/>
+    </w:p>
+    <w:p>
+      <w:pPr>
+        <w:pStyle w:val="Heading2"/>
+      </w:pPr>
+      <w:bookmarkStart w:id="5" w:name="_Toc215583712"/>
+      <w:r>
+        <w:t>Maximum Expensed</w:t>
+      </w:r>
+      <w:bookmarkEnd w:id="5"/>
     </w:p>
     <w:p>
       <w:pPr>
@@ -1215,6 +2607,7 @@
           <w:szCs w:val="24"/>
           <w:lang w:val="en-US"/>
         </w:rPr>
+        <w:lastRenderedPageBreak/>
         <w:t>Nature of Problem:</w:t>
       </w:r>
       <w:r>
@@ -1251,12 +2644,11 @@
       <w:pPr>
         <w:pStyle w:val="Heading1"/>
       </w:pPr>
-      <w:bookmarkStart w:id="1" w:name="_Toc215579927"/>
-      <w:r>
-        <w:lastRenderedPageBreak/>
+      <w:bookmarkStart w:id="6" w:name="_Toc215583713"/>
+      <w:r>
         <w:t>Algorithmic Classification</w:t>
       </w:r>
-      <w:bookmarkEnd w:id="1"/>
+      <w:bookmarkEnd w:id="6"/>
     </w:p>
     <w:p>
       <w:r>
@@ -1453,28 +2845,32 @@
       <w:pPr>
         <w:pStyle w:val="Heading1"/>
       </w:pPr>
-      <w:bookmarkStart w:id="2" w:name="_Toc215579928"/>
+      <w:bookmarkStart w:id="7" w:name="_Toc215583714"/>
       <w:r>
         <w:lastRenderedPageBreak/>
         <w:t>Algorithmic Design and Representation</w:t>
       </w:r>
-      <w:bookmarkEnd w:id="2"/>
+      <w:bookmarkEnd w:id="7"/>
     </w:p>
     <w:p>
       <w:pPr>
         <w:pStyle w:val="Heading2"/>
       </w:pPr>
+      <w:bookmarkStart w:id="8" w:name="_Toc215583715"/>
       <w:r>
         <w:t>Fixed Investment</w:t>
       </w:r>
+      <w:bookmarkEnd w:id="8"/>
     </w:p>
     <w:p>
       <w:pPr>
         <w:pStyle w:val="Heading3"/>
       </w:pPr>
+      <w:bookmarkStart w:id="9" w:name="_Toc215583716"/>
       <w:r>
         <w:t>Fixed Investor Pseudocode:</w:t>
       </w:r>
+      <w:bookmarkEnd w:id="9"/>
     </w:p>
     <w:p>
       <w:r>
@@ -1502,7 +2898,15 @@
         <w:ind w:left="720"/>
       </w:pPr>
       <w:r>
-        <w:t xml:space="preserve"> FOR i  = 1 TO years STEP 1 </w:t>
+        <w:t xml:space="preserve"> FOR </w:t>
+      </w:r>
+      <w:proofErr w:type="spellStart"/>
+      <w:r>
+        <w:t>i</w:t>
+      </w:r>
+      <w:proofErr w:type="spellEnd"/>
+      <w:r>
+        <w:t xml:space="preserve">  = 1 TO years STEP 1 </w:t>
       </w:r>
     </w:p>
     <w:p>
@@ -1530,9 +2934,11 @@
       <w:pPr>
         <w:pStyle w:val="Heading3"/>
       </w:pPr>
+      <w:bookmarkStart w:id="10" w:name="_Toc215583717"/>
       <w:r>
         <w:t>Step-by-Step Explanation of the Algorithm</w:t>
       </w:r>
+      <w:bookmarkEnd w:id="10"/>
     </w:p>
     <w:p>
       <w:pPr>
@@ -1567,7 +2973,15 @@
         </w:numPr>
       </w:pPr>
       <w:r>
-        <w:t>Iteration over years: For i = 1 to years: multiply balance by (1 + rate). This realizes annual compounding: each year’s growth applies to the current balance.</w:t>
+        <w:t xml:space="preserve">Iteration over years: For </w:t>
+      </w:r>
+      <w:proofErr w:type="spellStart"/>
+      <w:r>
+        <w:t>i</w:t>
+      </w:r>
+      <w:proofErr w:type="spellEnd"/>
+      <w:r>
+        <w:t xml:space="preserve"> = 1 to years: multiply balance by (1 + rate). This realizes annual compounding: each year’s growth applies to the current balance.</w:t>
       </w:r>
     </w:p>
     <w:p>
@@ -1594,22 +3008,34 @@
       <w:pPr>
         <w:pStyle w:val="Heading2"/>
       </w:pPr>
+      <w:bookmarkStart w:id="11" w:name="_Toc215583718"/>
       <w:r>
         <w:lastRenderedPageBreak/>
         <w:t>Variable Investor</w:t>
       </w:r>
+      <w:bookmarkEnd w:id="11"/>
     </w:p>
     <w:p>
       <w:pPr>
         <w:pStyle w:val="Heading3"/>
       </w:pPr>
+      <w:bookmarkStart w:id="12" w:name="_Toc215583719"/>
       <w:r>
         <w:t>Variable Investor Pseudocode</w:t>
       </w:r>
-    </w:p>
-    <w:p>
-      <w:r>
-        <w:t>function variableInvestor(principal, rateList):</w:t>
+      <w:bookmarkEnd w:id="12"/>
+    </w:p>
+    <w:p>
+      <w:r>
+        <w:t xml:space="preserve">function variableInvestor(principal, </w:t>
+      </w:r>
+      <w:proofErr w:type="spellStart"/>
+      <w:r>
+        <w:t>rateList</w:t>
+      </w:r>
+      <w:proofErr w:type="spellEnd"/>
+      <w:r>
+        <w:t>):</w:t>
       </w:r>
     </w:p>
     <w:p>
@@ -1625,7 +3051,15 @@
         <w:ind w:firstLine="720"/>
       </w:pPr>
       <w:r>
-        <w:t>for rate in rateList:</w:t>
+        <w:t xml:space="preserve">for rate in </w:t>
+      </w:r>
+      <w:proofErr w:type="spellStart"/>
+      <w:r>
+        <w:t>rateList</w:t>
+      </w:r>
+      <w:proofErr w:type="spellEnd"/>
+      <w:r>
+        <w:t>:</w:t>
       </w:r>
     </w:p>
     <w:p>
@@ -1653,9 +3087,11 @@
       <w:pPr>
         <w:pStyle w:val="Heading2"/>
       </w:pPr>
+      <w:bookmarkStart w:id="13" w:name="_Toc215583720"/>
       <w:r>
         <w:t>Maximum Expense</w:t>
       </w:r>
+      <w:bookmarkEnd w:id="13"/>
     </w:p>
     <w:p>
       <w:pPr>
@@ -1753,7 +3189,23 @@
           <w:rFonts w:cs="Times New Roman"/>
           <w:szCs w:val="24"/>
         </w:rPr>
-        <w:t>Iteratively subtract W and apply interest r until P is less than or equal to 0.</w:t>
+        <w:t xml:space="preserve">Iteratively subtract W and apply interest </w:t>
+      </w:r>
+      <w:proofErr w:type="spellStart"/>
+      <w:r>
+        <w:rPr>
+          <w:rFonts w:cs="Times New Roman"/>
+          <w:szCs w:val="24"/>
+        </w:rPr>
+        <w:t>r</w:t>
+      </w:r>
+      <w:proofErr w:type="spellEnd"/>
+      <w:r>
+        <w:rPr>
+          <w:rFonts w:cs="Times New Roman"/>
+          <w:szCs w:val="24"/>
+        </w:rPr>
+        <w:t xml:space="preserve"> until P is less than or equal to 0.</w:t>
       </w:r>
     </w:p>
     <w:p>
@@ -1873,26 +3325,60 @@
       <w:pPr>
         <w:pStyle w:val="Heading3"/>
       </w:pPr>
+      <w:bookmarkStart w:id="14" w:name="_Toc215583721"/>
       <w:r>
         <w:t xml:space="preserve">Maximum Expense </w:t>
       </w:r>
       <w:r>
-        <w:t>Pseudocode:</w:t>
-      </w:r>
-    </w:p>
-    <w:p>
-      <w:pPr>
-        <w:rPr>
-          <w:rFonts w:cs="Times New Roman"/>
-          <w:szCs w:val="24"/>
-        </w:rPr>
-      </w:pPr>
-      <w:r>
-        <w:rPr>
-          <w:rFonts w:cs="Times New Roman"/>
-          <w:szCs w:val="24"/>
-        </w:rPr>
-        <w:t>FUNCTION FindOptimalWithdrawal(Principal, Rate, TargetYears):</w:t>
+        <w:t>Pseudocode</w:t>
+      </w:r>
+      <w:bookmarkEnd w:id="14"/>
+    </w:p>
+    <w:p>
+      <w:pPr>
+        <w:rPr>
+          <w:rFonts w:cs="Times New Roman"/>
+          <w:szCs w:val="24"/>
+        </w:rPr>
+      </w:pPr>
+      <w:r>
+        <w:rPr>
+          <w:rFonts w:cs="Times New Roman"/>
+          <w:szCs w:val="24"/>
+        </w:rPr>
+        <w:t xml:space="preserve">FUNCTION </w:t>
+      </w:r>
+      <w:proofErr w:type="spellStart"/>
+      <w:r>
+        <w:rPr>
+          <w:rFonts w:cs="Times New Roman"/>
+          <w:szCs w:val="24"/>
+        </w:rPr>
+        <w:t>FindOptimalWithdrawal</w:t>
+      </w:r>
+      <w:proofErr w:type="spellEnd"/>
+      <w:r>
+        <w:rPr>
+          <w:rFonts w:cs="Times New Roman"/>
+          <w:szCs w:val="24"/>
+        </w:rPr>
+        <w:t xml:space="preserve">(Principal, Rate, </w:t>
+      </w:r>
+      <w:proofErr w:type="spellStart"/>
+      <w:r>
+        <w:rPr>
+          <w:rFonts w:cs="Times New Roman"/>
+          <w:szCs w:val="24"/>
+        </w:rPr>
+        <w:t>TargetYears</w:t>
+      </w:r>
+      <w:proofErr w:type="spellEnd"/>
+      <w:r>
+        <w:rPr>
+          <w:rFonts w:cs="Times New Roman"/>
+          <w:szCs w:val="24"/>
+        </w:rPr>
+        <w:t>):</w:t>
       </w:r>
     </w:p>
     <w:p>
@@ -2027,12 +3513,21 @@
         </w:rPr>
         <w:tab/>
       </w:r>
-      <w:r>
-        <w:rPr>
-          <w:rFonts w:cs="Times New Roman"/>
-          <w:szCs w:val="24"/>
-        </w:rPr>
-        <w:t>YearsLasted = finallyRetired(Principal, Mid, Rate)</w:t>
+      <w:proofErr w:type="spellStart"/>
+      <w:r>
+        <w:rPr>
+          <w:rFonts w:cs="Times New Roman"/>
+          <w:szCs w:val="24"/>
+        </w:rPr>
+        <w:t>YearsLasted</w:t>
+      </w:r>
+      <w:proofErr w:type="spellEnd"/>
+      <w:r>
+        <w:rPr>
+          <w:rFonts w:cs="Times New Roman"/>
+          <w:szCs w:val="24"/>
+        </w:rPr>
+        <w:t xml:space="preserve"> = finallyRetired(Principal, Mid, Rate)</w:t>
       </w:r>
     </w:p>
     <w:p>
@@ -2056,7 +3551,39 @@
           <w:rFonts w:cs="Times New Roman"/>
           <w:szCs w:val="24"/>
         </w:rPr>
-        <w:t>IF YearsLasted &lt; TargetYears:</w:t>
+        <w:t xml:space="preserve">IF </w:t>
+      </w:r>
+      <w:proofErr w:type="spellStart"/>
+      <w:r>
+        <w:rPr>
+          <w:rFonts w:cs="Times New Roman"/>
+          <w:szCs w:val="24"/>
+        </w:rPr>
+        <w:t>YearsLasted</w:t>
+      </w:r>
+      <w:proofErr w:type="spellEnd"/>
+      <w:r>
+        <w:rPr>
+          <w:rFonts w:cs="Times New Roman"/>
+          <w:szCs w:val="24"/>
+        </w:rPr>
+        <w:t xml:space="preserve"> &lt; </w:t>
+      </w:r>
+      <w:proofErr w:type="spellStart"/>
+      <w:r>
+        <w:rPr>
+          <w:rFonts w:cs="Times New Roman"/>
+          <w:szCs w:val="24"/>
+        </w:rPr>
+        <w:t>TargetYears</w:t>
+      </w:r>
+      <w:proofErr w:type="spellEnd"/>
+      <w:r>
+        <w:rPr>
+          <w:rFonts w:cs="Times New Roman"/>
+          <w:szCs w:val="24"/>
+        </w:rPr>
+        <w:t>:</w:t>
       </w:r>
     </w:p>
     <w:p>
@@ -2225,44 +3752,52 @@
       <w:pPr>
         <w:pStyle w:val="Heading1"/>
       </w:pPr>
-      <w:bookmarkStart w:id="3" w:name="_Toc215579929"/>
+      <w:bookmarkStart w:id="15" w:name="_Toc215583722"/>
       <w:r>
         <w:lastRenderedPageBreak/>
         <w:t>Proof of Correctness</w:t>
       </w:r>
-      <w:bookmarkEnd w:id="3"/>
+      <w:bookmarkEnd w:id="15"/>
     </w:p>
     <w:p>
       <w:pPr>
         <w:pStyle w:val="Heading2"/>
       </w:pPr>
+      <w:bookmarkStart w:id="16" w:name="_Toc215583723"/>
       <w:r>
         <w:t>Fixed Investor</w:t>
       </w:r>
+      <w:bookmarkEnd w:id="16"/>
     </w:p>
     <w:p>
       <w:pPr>
         <w:pStyle w:val="Heading2"/>
       </w:pPr>
+      <w:bookmarkStart w:id="17" w:name="_Toc215583724"/>
       <w:r>
         <w:t>Variable Investor</w:t>
       </w:r>
+      <w:bookmarkEnd w:id="17"/>
     </w:p>
     <w:p>
       <w:pPr>
         <w:pStyle w:val="Heading2"/>
       </w:pPr>
+      <w:bookmarkStart w:id="18" w:name="_Toc215583725"/>
       <w:r>
         <w:t>Finally Retired</w:t>
       </w:r>
+      <w:bookmarkEnd w:id="18"/>
     </w:p>
     <w:p>
       <w:pPr>
         <w:pStyle w:val="Heading2"/>
       </w:pPr>
+      <w:bookmarkStart w:id="19" w:name="_Toc215583726"/>
       <w:r>
         <w:t>Maximum Expense</w:t>
       </w:r>
+      <w:bookmarkEnd w:id="19"/>
     </w:p>
     <w:p>
       <w:pPr>
@@ -2555,25 +4090,52 @@
       <w:pPr>
         <w:pStyle w:val="Heading1"/>
       </w:pPr>
-      <w:bookmarkStart w:id="4" w:name="_Toc215579930"/>
+      <w:bookmarkStart w:id="20" w:name="_Toc215583727"/>
       <w:r>
         <w:t>Asymptotic Efficiency Analysis</w:t>
       </w:r>
-      <w:bookmarkEnd w:id="4"/>
-    </w:p>
-    <w:p>
-      <w:pPr>
-        <w:rPr>
-          <w:rFonts w:cs="Times New Roman"/>
-          <w:szCs w:val="24"/>
-        </w:rPr>
-      </w:pPr>
-      <w:r>
-        <w:rPr>
-          <w:rFonts w:cs="Times New Roman"/>
-          <w:szCs w:val="24"/>
-        </w:rPr>
-        <w:t>We analyze the complexity of the maximumExpensed function.</w:t>
+      <w:bookmarkEnd w:id="20"/>
+    </w:p>
+    <w:p/>
+    <w:p>
+      <w:pPr>
+        <w:pStyle w:val="Heading2"/>
+      </w:pPr>
+      <w:bookmarkStart w:id="21" w:name="_Toc215583728"/>
+      <w:r>
+        <w:t>Maximum Expensed</w:t>
+      </w:r>
+      <w:bookmarkEnd w:id="21"/>
+    </w:p>
+    <w:p>
+      <w:pPr>
+        <w:rPr>
+          <w:rFonts w:cs="Times New Roman"/>
+          <w:szCs w:val="24"/>
+        </w:rPr>
+      </w:pPr>
+      <w:r>
+        <w:rPr>
+          <w:rFonts w:cs="Times New Roman"/>
+          <w:szCs w:val="24"/>
+        </w:rPr>
+        <w:t xml:space="preserve">We analyze the complexity of the </w:t>
+      </w:r>
+      <w:proofErr w:type="spellStart"/>
+      <w:r>
+        <w:rPr>
+          <w:rFonts w:cs="Times New Roman"/>
+          <w:szCs w:val="24"/>
+        </w:rPr>
+        <w:t>maximumExpensed</w:t>
+      </w:r>
+      <w:proofErr w:type="spellEnd"/>
+      <w:r>
+        <w:rPr>
+          <w:rFonts w:cs="Times New Roman"/>
+          <w:szCs w:val="24"/>
+        </w:rPr>
+        <w:t xml:space="preserve"> function.</w:t>
       </w:r>
     </w:p>
     <w:p>
@@ -2836,6 +4398,7 @@
           <w:rFonts w:cs="Times New Roman"/>
           <w:szCs w:val="24"/>
         </w:rPr>
+        <w:lastRenderedPageBreak/>
         <w:t>Space Complexity: O(1) The algorithm operates in constant space. It requires a fixed number of variables (low, high, mid, balance) regardless of the input size. It does not utilize recursion depth or dynamic data structures that grow with input.</w:t>
       </w:r>
     </w:p>
@@ -3030,31 +4593,49 @@
       <w:pPr>
         <w:pStyle w:val="Heading1"/>
       </w:pPr>
-      <w:bookmarkStart w:id="5" w:name="_Toc215579931"/>
+      <w:bookmarkStart w:id="22" w:name="_Toc215583729"/>
       <w:r>
         <w:lastRenderedPageBreak/>
         <w:t>Appendix</w:t>
       </w:r>
-      <w:bookmarkEnd w:id="5"/>
-    </w:p>
+      <w:bookmarkEnd w:id="22"/>
+    </w:p>
+    <w:p/>
     <w:tbl>
       <w:tblPr>
         <w:tblStyle w:val="TableGrid"/>
         <w:tblW w:w="0" w:type="auto"/>
+        <w:tblBorders>
+          <w:top w:val="single" w:sz="8" w:space="0" w:color="auto"/>
+          <w:left w:val="single" w:sz="8" w:space="0" w:color="auto"/>
+          <w:bottom w:val="single" w:sz="8" w:space="0" w:color="auto"/>
+          <w:right w:val="single" w:sz="8" w:space="0" w:color="auto"/>
+          <w:insideH w:val="single" w:sz="8" w:space="0" w:color="auto"/>
+          <w:insideV w:val="single" w:sz="8" w:space="0" w:color="auto"/>
+        </w:tblBorders>
         <w:tblLook w:val="04A0" w:firstRow="1" w:lastRow="0" w:firstColumn="1" w:lastColumn="0" w:noHBand="0" w:noVBand="1"/>
       </w:tblPr>
       <w:tblGrid>
-        <w:gridCol w:w="3116"/>
-        <w:gridCol w:w="3117"/>
-        <w:gridCol w:w="3117"/>
+        <w:gridCol w:w="3113"/>
+        <w:gridCol w:w="3114"/>
+        <w:gridCol w:w="3113"/>
       </w:tblGrid>
       <w:tr>
         <w:tc>
           <w:tcPr>
             <w:tcW w:w="3116" w:type="dxa"/>
+            <w:shd w:val="clear" w:color="auto" w:fill="808080" w:themeFill="background1" w:themeFillShade="80"/>
           </w:tcPr>
           <w:p>
-            <w:r>
+            <w:pPr>
+              <w:rPr>
+                <w:color w:val="FFFFFF" w:themeColor="background1"/>
+              </w:rPr>
+            </w:pPr>
+            <w:r>
+              <w:rPr>
+                <w:color w:val="FFFFFF" w:themeColor="background1"/>
+              </w:rPr>
               <w:t>Team Member</w:t>
             </w:r>
           </w:p>
@@ -3062,9 +4643,18 @@
         <w:tc>
           <w:tcPr>
             <w:tcW w:w="3117" w:type="dxa"/>
+            <w:shd w:val="clear" w:color="auto" w:fill="808080" w:themeFill="background1" w:themeFillShade="80"/>
           </w:tcPr>
           <w:p>
-            <w:r>
+            <w:pPr>
+              <w:rPr>
+                <w:color w:val="FFFFFF" w:themeColor="background1"/>
+              </w:rPr>
+            </w:pPr>
+            <w:r>
+              <w:rPr>
+                <w:color w:val="FFFFFF" w:themeColor="background1"/>
+              </w:rPr>
               <w:t>Section</w:t>
             </w:r>
           </w:p>
@@ -3072,8 +4662,21 @@
         <w:tc>
           <w:tcPr>
             <w:tcW w:w="3117" w:type="dxa"/>
+            <w:shd w:val="clear" w:color="auto" w:fill="808080" w:themeFill="background1" w:themeFillShade="80"/>
           </w:tcPr>
-          <w:p/>
+          <w:p>
+            <w:pPr>
+              <w:rPr>
+                <w:color w:val="FFFFFF" w:themeColor="background1"/>
+              </w:rPr>
+            </w:pPr>
+            <w:r>
+              <w:rPr>
+                <w:color w:val="FFFFFF" w:themeColor="background1"/>
+              </w:rPr>
+              <w:t>Role</w:t>
+            </w:r>
+          </w:p>
         </w:tc>
       </w:tr>
       <w:tr>
@@ -3091,13 +4694,159 @@
           <w:tcPr>
             <w:tcW w:w="3117" w:type="dxa"/>
           </w:tcPr>
+          <w:p>
+            <w:r>
+              <w:t xml:space="preserve">Theory Component </w:t>
+            </w:r>
+          </w:p>
+        </w:tc>
+        <w:tc>
+          <w:tcPr>
+            <w:tcW w:w="3117" w:type="dxa"/>
+          </w:tcPr>
+          <w:p>
+            <w:r>
+              <w:t>Variable Investor, Finally Retired</w:t>
+            </w:r>
+          </w:p>
+        </w:tc>
+      </w:tr>
+      <w:tr>
+        <w:trPr>
+          <w:trHeight w:val="275"/>
+        </w:trPr>
+        <w:tc>
+          <w:tcPr>
+            <w:tcW w:w="3116" w:type="dxa"/>
+            <w:vMerge w:val="restart"/>
+            <w:vAlign w:val="center"/>
+          </w:tcPr>
+          <w:p>
+            <w:r>
+              <w:t>Chevannese Ellis</w:t>
+            </w:r>
+          </w:p>
+        </w:tc>
+        <w:tc>
+          <w:tcPr>
+            <w:tcW w:w="3117" w:type="dxa"/>
+          </w:tcPr>
+          <w:p>
+            <w:r>
+              <w:t>Theory Component</w:t>
+            </w:r>
+          </w:p>
+        </w:tc>
+        <w:tc>
+          <w:tcPr>
+            <w:tcW w:w="3117" w:type="dxa"/>
+          </w:tcPr>
+          <w:p>
+            <w:r>
+              <w:t>Fixed Investor</w:t>
+            </w:r>
+          </w:p>
+        </w:tc>
+      </w:tr>
+      <w:tr>
+        <w:trPr>
+          <w:trHeight w:val="275"/>
+        </w:trPr>
+        <w:tc>
+          <w:tcPr>
+            <w:tcW w:w="3116" w:type="dxa"/>
+            <w:vMerge/>
+          </w:tcPr>
           <w:p/>
         </w:tc>
         <w:tc>
           <w:tcPr>
             <w:tcW w:w="3117" w:type="dxa"/>
           </w:tcPr>
+          <w:p>
+            <w:r>
+              <w:t>Practical Component</w:t>
+            </w:r>
+          </w:p>
+        </w:tc>
+        <w:tc>
+          <w:tcPr>
+            <w:tcW w:w="3117" w:type="dxa"/>
+          </w:tcPr>
+          <w:p>
+            <w:r>
+              <w:t xml:space="preserve">User Interface - GUI </w:t>
+            </w:r>
+          </w:p>
+        </w:tc>
+      </w:tr>
+      <w:tr>
+        <w:trPr>
+          <w:trHeight w:val="275"/>
+        </w:trPr>
+        <w:tc>
+          <w:tcPr>
+            <w:tcW w:w="3116" w:type="dxa"/>
+            <w:vMerge w:val="restart"/>
+            <w:vAlign w:val="center"/>
+          </w:tcPr>
+          <w:p>
+            <w:r>
+              <w:t>Marco Mclean</w:t>
+            </w:r>
+          </w:p>
+        </w:tc>
+        <w:tc>
+          <w:tcPr>
+            <w:tcW w:w="3117" w:type="dxa"/>
+          </w:tcPr>
+          <w:p>
+            <w:r>
+              <w:t>Theory Component</w:t>
+            </w:r>
+          </w:p>
+        </w:tc>
+        <w:tc>
+          <w:tcPr>
+            <w:tcW w:w="3117" w:type="dxa"/>
+          </w:tcPr>
+          <w:p>
+            <w:r>
+              <w:t xml:space="preserve">Maximum Expense </w:t>
+            </w:r>
+          </w:p>
+        </w:tc>
+      </w:tr>
+      <w:tr>
+        <w:trPr>
+          <w:trHeight w:val="275"/>
+        </w:trPr>
+        <w:tc>
+          <w:tcPr>
+            <w:tcW w:w="3116" w:type="dxa"/>
+            <w:vMerge/>
+          </w:tcPr>
           <w:p/>
+        </w:tc>
+        <w:tc>
+          <w:tcPr>
+            <w:tcW w:w="3117" w:type="dxa"/>
+          </w:tcPr>
+          <w:p>
+            <w:r>
+              <w:t>Practical Component</w:t>
+            </w:r>
+          </w:p>
+        </w:tc>
+        <w:tc>
+          <w:tcPr>
+            <w:tcW w:w="3117" w:type="dxa"/>
+          </w:tcPr>
+          <w:p>
+            <w:r>
+              <w:t>User Interface - GUI</w:t>
+            </w:r>
+          </w:p>
         </w:tc>
       </w:tr>
       <w:tr>
@@ -3107,80 +4856,12 @@
           </w:tcPr>
           <w:p>
             <w:r>
-              <w:t>Chevannese Ellis</w:t>
+              <w:t xml:space="preserve">Shanika </w:t>
+            </w:r>
+            <w:r>
+              <w:t>Mcleggin</w:t>
             </w:r>
           </w:p>
-        </w:tc>
-        <w:tc>
-          <w:tcPr>
-            <w:tcW w:w="3117" w:type="dxa"/>
-          </w:tcPr>
-          <w:p/>
-        </w:tc>
-        <w:tc>
-          <w:tcPr>
-            <w:tcW w:w="3117" w:type="dxa"/>
-          </w:tcPr>
-          <w:p/>
-        </w:tc>
-      </w:tr>
-      <w:tr>
-        <w:tc>
-          <w:tcPr>
-            <w:tcW w:w="3116" w:type="dxa"/>
-          </w:tcPr>
-          <w:p>
-            <w:r>
-              <w:t>Marco Mclean</w:t>
-            </w:r>
-          </w:p>
-        </w:tc>
-        <w:tc>
-          <w:tcPr>
-            <w:tcW w:w="3117" w:type="dxa"/>
-          </w:tcPr>
-          <w:p/>
-        </w:tc>
-        <w:tc>
-          <w:tcPr>
-            <w:tcW w:w="3117" w:type="dxa"/>
-          </w:tcPr>
-          <w:p/>
-        </w:tc>
-      </w:tr>
-      <w:tr>
-        <w:tc>
-          <w:tcPr>
-            <w:tcW w:w="3116" w:type="dxa"/>
-          </w:tcPr>
-          <w:p>
-            <w:r>
-              <w:t xml:space="preserve">Shanika </w:t>
-            </w:r>
-            <w:r>
-              <w:t>Mcleggin</w:t>
-            </w:r>
-          </w:p>
-        </w:tc>
-        <w:tc>
-          <w:tcPr>
-            <w:tcW w:w="3117" w:type="dxa"/>
-          </w:tcPr>
-          <w:p/>
-        </w:tc>
-        <w:tc>
-          <w:tcPr>
-            <w:tcW w:w="3117" w:type="dxa"/>
-          </w:tcPr>
-          <w:p/>
-        </w:tc>
-      </w:tr>
-      <w:tr>
-        <w:tc>
-          <w:tcPr>
-            <w:tcW w:w="3116" w:type="dxa"/>
-          </w:tcPr>
-          <w:p/>
         </w:tc>
         <w:tc>
           <w:tcPr>
@@ -3979,6 +5660,119 @@
     </w:lvl>
   </w:abstractNum>
   <w:abstractNum w:abstractNumId="6" w15:restartNumberingAfterBreak="0">
+    <w:nsid w:val="29AC58A6"/>
+    <w:multiLevelType w:val="multilevel"/>
+    <w:tmpl w:val="6032BF94"/>
+    <w:lvl w:ilvl="0">
+      <w:start w:val="1"/>
+      <w:numFmt w:val="decimal"/>
+      <w:lvlText w:val="%1."/>
+      <w:lvlJc w:val="left"/>
+      <w:pPr>
+        <w:tabs>
+          <w:tab w:val="num" w:pos="720"/>
+        </w:tabs>
+        <w:ind w:left="720" w:hanging="360"/>
+      </w:pPr>
+    </w:lvl>
+    <w:lvl w:ilvl="1" w:tentative="1">
+      <w:start w:val="1"/>
+      <w:numFmt w:val="decimal"/>
+      <w:lvlText w:val="%2."/>
+      <w:lvlJc w:val="left"/>
+      <w:pPr>
+        <w:tabs>
+          <w:tab w:val="num" w:pos="1440"/>
+        </w:tabs>
+        <w:ind w:left="1440" w:hanging="360"/>
+      </w:pPr>
+    </w:lvl>
+    <w:lvl w:ilvl="2" w:tentative="1">
+      <w:start w:val="1"/>
+      <w:numFmt w:val="decimal"/>
+      <w:lvlText w:val="%3."/>
+      <w:lvlJc w:val="left"/>
+      <w:pPr>
+        <w:tabs>
+          <w:tab w:val="num" w:pos="2160"/>
+        </w:tabs>
+        <w:ind w:left="2160" w:hanging="360"/>
+      </w:pPr>
+    </w:lvl>
+    <w:lvl w:ilvl="3" w:tentative="1">
+      <w:start w:val="1"/>
+      <w:numFmt w:val="decimal"/>
+      <w:lvlText w:val="%4."/>
+      <w:lvlJc w:val="left"/>
+      <w:pPr>
+        <w:tabs>
+          <w:tab w:val="num" w:pos="2880"/>
+        </w:tabs>
+        <w:ind w:left="2880" w:hanging="360"/>
+      </w:pPr>
+    </w:lvl>
+    <w:lvl w:ilvl="4" w:tentative="1">
+      <w:start w:val="1"/>
+      <w:numFmt w:val="decimal"/>
+      <w:lvlText w:val="%5."/>
+      <w:lvlJc w:val="left"/>
+      <w:pPr>
+        <w:tabs>
+          <w:tab w:val="num" w:pos="3600"/>
+        </w:tabs>
+        <w:ind w:left="3600" w:hanging="360"/>
+      </w:pPr>
+    </w:lvl>
+    <w:lvl w:ilvl="5" w:tentative="1">
+      <w:start w:val="1"/>
+      <w:numFmt w:val="decimal"/>
+      <w:lvlText w:val="%6."/>
+      <w:lvlJc w:val="left"/>
+      <w:pPr>
+        <w:tabs>
+          <w:tab w:val="num" w:pos="4320"/>
+        </w:tabs>
+        <w:ind w:left="4320" w:hanging="360"/>
+      </w:pPr>
+    </w:lvl>
+    <w:lvl w:ilvl="6" w:tentative="1">
+      <w:start w:val="1"/>
+      <w:numFmt w:val="decimal"/>
+      <w:lvlText w:val="%7."/>
+      <w:lvlJc w:val="left"/>
+      <w:pPr>
+        <w:tabs>
+          <w:tab w:val="num" w:pos="5040"/>
+        </w:tabs>
+        <w:ind w:left="5040" w:hanging="360"/>
+      </w:pPr>
+    </w:lvl>
+    <w:lvl w:ilvl="7" w:tentative="1">
+      <w:start w:val="1"/>
+      <w:numFmt w:val="decimal"/>
+      <w:lvlText w:val="%8."/>
+      <w:lvlJc w:val="left"/>
+      <w:pPr>
+        <w:tabs>
+          <w:tab w:val="num" w:pos="5760"/>
+        </w:tabs>
+        <w:ind w:left="5760" w:hanging="360"/>
+      </w:pPr>
+    </w:lvl>
+    <w:lvl w:ilvl="8" w:tentative="1">
+      <w:start w:val="1"/>
+      <w:numFmt w:val="decimal"/>
+      <w:lvlText w:val="%9."/>
+      <w:lvlJc w:val="left"/>
+      <w:pPr>
+        <w:tabs>
+          <w:tab w:val="num" w:pos="6480"/>
+        </w:tabs>
+        <w:ind w:left="6480" w:hanging="360"/>
+      </w:pPr>
+    </w:lvl>
+  </w:abstractNum>
+  <w:abstractNum w:abstractNumId="7" w15:restartNumberingAfterBreak="0">
     <w:nsid w:val="2E953DB8"/>
     <w:multiLevelType w:val="multilevel"/>
     <w:tmpl w:val="15002104"/>
@@ -4091,7 +5885,7 @@
       </w:rPr>
     </w:lvl>
   </w:abstractNum>
-  <w:abstractNum w:abstractNumId="7" w15:restartNumberingAfterBreak="0">
+  <w:abstractNum w:abstractNumId="8" w15:restartNumberingAfterBreak="0">
     <w:nsid w:val="3576205D"/>
     <w:multiLevelType w:val="hybridMultilevel"/>
     <w:tmpl w:val="84DC922E"/>
@@ -4204,7 +5998,7 @@
       </w:rPr>
     </w:lvl>
   </w:abstractNum>
-  <w:abstractNum w:abstractNumId="8" w15:restartNumberingAfterBreak="0">
+  <w:abstractNum w:abstractNumId="9" w15:restartNumberingAfterBreak="0">
     <w:nsid w:val="37282A41"/>
     <w:multiLevelType w:val="multilevel"/>
     <w:tmpl w:val="603C5CD2"/>
@@ -4317,7 +6111,7 @@
       </w:rPr>
     </w:lvl>
   </w:abstractNum>
-  <w:abstractNum w:abstractNumId="9" w15:restartNumberingAfterBreak="0">
+  <w:abstractNum w:abstractNumId="10" w15:restartNumberingAfterBreak="0">
     <w:nsid w:val="3D7B4BDB"/>
     <w:multiLevelType w:val="hybridMultilevel"/>
     <w:tmpl w:val="A3B267C0"/>
@@ -4430,7 +6224,7 @@
       </w:rPr>
     </w:lvl>
   </w:abstractNum>
-  <w:abstractNum w:abstractNumId="10" w15:restartNumberingAfterBreak="0">
+  <w:abstractNum w:abstractNumId="11" w15:restartNumberingAfterBreak="0">
     <w:nsid w:val="462822F7"/>
     <w:multiLevelType w:val="hybridMultilevel"/>
     <w:tmpl w:val="2A324B8C"/>
@@ -4543,7 +6337,7 @@
       </w:rPr>
     </w:lvl>
   </w:abstractNum>
-  <w:abstractNum w:abstractNumId="11" w15:restartNumberingAfterBreak="0">
+  <w:abstractNum w:abstractNumId="12" w15:restartNumberingAfterBreak="0">
     <w:nsid w:val="46310031"/>
     <w:multiLevelType w:val="hybridMultilevel"/>
     <w:tmpl w:val="0DB8AC4E"/>
@@ -4656,7 +6450,7 @@
       </w:rPr>
     </w:lvl>
   </w:abstractNum>
-  <w:abstractNum w:abstractNumId="12" w15:restartNumberingAfterBreak="0">
+  <w:abstractNum w:abstractNumId="13" w15:restartNumberingAfterBreak="0">
     <w:nsid w:val="4846646D"/>
     <w:multiLevelType w:val="hybridMultilevel"/>
     <w:tmpl w:val="6D42EA64"/>
@@ -4745,7 +6539,7 @@
       </w:pPr>
     </w:lvl>
   </w:abstractNum>
-  <w:abstractNum w:abstractNumId="13" w15:restartNumberingAfterBreak="0">
+  <w:abstractNum w:abstractNumId="14" w15:restartNumberingAfterBreak="0">
     <w:nsid w:val="49E05977"/>
     <w:multiLevelType w:val="multilevel"/>
     <w:tmpl w:val="E9029416"/>
@@ -4858,7 +6652,7 @@
       </w:pPr>
     </w:lvl>
   </w:abstractNum>
-  <w:abstractNum w:abstractNumId="14" w15:restartNumberingAfterBreak="0">
+  <w:abstractNum w:abstractNumId="15" w15:restartNumberingAfterBreak="0">
     <w:nsid w:val="5CB95D6F"/>
     <w:multiLevelType w:val="multilevel"/>
     <w:tmpl w:val="7A7C51B8"/>
@@ -4971,7 +6765,7 @@
       </w:pPr>
     </w:lvl>
   </w:abstractNum>
-  <w:abstractNum w:abstractNumId="15" w15:restartNumberingAfterBreak="0">
+  <w:abstractNum w:abstractNumId="16" w15:restartNumberingAfterBreak="0">
     <w:nsid w:val="61C2099C"/>
     <w:multiLevelType w:val="multilevel"/>
     <w:tmpl w:val="B8CA8CE0"/>
@@ -5120,7 +6914,7 @@
       </w:rPr>
     </w:lvl>
   </w:abstractNum>
-  <w:abstractNum w:abstractNumId="16" w15:restartNumberingAfterBreak="0">
+  <w:abstractNum w:abstractNumId="17" w15:restartNumberingAfterBreak="0">
     <w:nsid w:val="6EDF2C0B"/>
     <w:multiLevelType w:val="hybridMultilevel"/>
     <w:tmpl w:val="97B2213E"/>
@@ -5233,7 +7027,7 @@
       </w:rPr>
     </w:lvl>
   </w:abstractNum>
-  <w:abstractNum w:abstractNumId="17" w15:restartNumberingAfterBreak="0">
+  <w:abstractNum w:abstractNumId="18" w15:restartNumberingAfterBreak="0">
     <w:nsid w:val="742E61DB"/>
     <w:multiLevelType w:val="hybridMultilevel"/>
     <w:tmpl w:val="A2F2A284"/>
@@ -5346,7 +7140,7 @@
       </w:rPr>
     </w:lvl>
   </w:abstractNum>
-  <w:abstractNum w:abstractNumId="18" w15:restartNumberingAfterBreak="0">
+  <w:abstractNum w:abstractNumId="19" w15:restartNumberingAfterBreak="0">
     <w:nsid w:val="7558156A"/>
     <w:multiLevelType w:val="multilevel"/>
     <w:tmpl w:val="4AEA7BB6"/>
@@ -5460,28 +7254,28 @@
     </w:lvl>
   </w:abstractNum>
   <w:num w:numId="1" w16cid:durableId="1687515632">
+    <w:abstractNumId w:val="19"/>
+  </w:num>
+  <w:num w:numId="2" w16cid:durableId="2095737454">
+    <w:abstractNumId w:val="9"/>
+  </w:num>
+  <w:num w:numId="3" w16cid:durableId="1848401147">
+    <w:abstractNumId w:val="7"/>
+  </w:num>
+  <w:num w:numId="4" w16cid:durableId="919098320">
+    <w:abstractNumId w:val="15"/>
+  </w:num>
+  <w:num w:numId="5" w16cid:durableId="1919048993">
     <w:abstractNumId w:val="18"/>
   </w:num>
-  <w:num w:numId="2" w16cid:durableId="2095737454">
-    <w:abstractNumId w:val="8"/>
-  </w:num>
-  <w:num w:numId="3" w16cid:durableId="1848401147">
-    <w:abstractNumId w:val="6"/>
-  </w:num>
-  <w:num w:numId="4" w16cid:durableId="919098320">
-    <w:abstractNumId w:val="14"/>
-  </w:num>
-  <w:num w:numId="5" w16cid:durableId="1919048993">
-    <w:abstractNumId w:val="17"/>
-  </w:num>
   <w:num w:numId="6" w16cid:durableId="379667511">
-    <w:abstractNumId w:val="12"/>
+    <w:abstractNumId w:val="13"/>
   </w:num>
   <w:num w:numId="7" w16cid:durableId="273441459">
-    <w:abstractNumId w:val="10"/>
+    <w:abstractNumId w:val="11"/>
   </w:num>
   <w:num w:numId="8" w16cid:durableId="390809175">
-    <w:abstractNumId w:val="11"/>
+    <w:abstractNumId w:val="12"/>
   </w:num>
   <w:num w:numId="9" w16cid:durableId="1113594001">
     <w:abstractNumId w:val="5"/>
@@ -5490,7 +7284,7 @@
     <w:abstractNumId w:val="3"/>
   </w:num>
   <w:num w:numId="11" w16cid:durableId="878125617">
-    <w:abstractNumId w:val="16"/>
+    <w:abstractNumId w:val="17"/>
   </w:num>
   <w:num w:numId="12" w16cid:durableId="613024330">
     <w:abstractNumId w:val="0"/>
@@ -5499,22 +7293,25 @@
     <w:abstractNumId w:val="2"/>
   </w:num>
   <w:num w:numId="14" w16cid:durableId="1770928067">
-    <w:abstractNumId w:val="15"/>
+    <w:abstractNumId w:val="16"/>
   </w:num>
   <w:num w:numId="15" w16cid:durableId="1351908695">
-    <w:abstractNumId w:val="9"/>
+    <w:abstractNumId w:val="10"/>
   </w:num>
   <w:num w:numId="16" w16cid:durableId="230771843">
     <w:abstractNumId w:val="1"/>
   </w:num>
   <w:num w:numId="17" w16cid:durableId="1308851850">
-    <w:abstractNumId w:val="13"/>
+    <w:abstractNumId w:val="14"/>
   </w:num>
   <w:num w:numId="18" w16cid:durableId="1917469060">
     <w:abstractNumId w:val="4"/>
   </w:num>
   <w:num w:numId="19" w16cid:durableId="779761064">
-    <w:abstractNumId w:val="7"/>
+    <w:abstractNumId w:val="8"/>
+  </w:num>
+  <w:num w:numId="20" w16cid:durableId="589851530">
+    <w:abstractNumId w:val="6"/>
   </w:num>
 </w:numbering>
 </file>
@@ -6238,6 +8035,32 @@
       <w:u w:val="single"/>
     </w:rPr>
   </w:style>
+  <w:style w:type="paragraph" w:styleId="TOC2">
+    <w:name w:val="toc 2"/>
+    <w:basedOn w:val="Normal"/>
+    <w:next w:val="Normal"/>
+    <w:autoRedefine/>
+    <w:uiPriority w:val="39"/>
+    <w:unhideWhenUsed/>
+    <w:rsid w:val="00C11989"/>
+    <w:pPr>
+      <w:spacing w:after="100"/>
+      <w:ind w:left="240"/>
+    </w:pPr>
+  </w:style>
+  <w:style w:type="paragraph" w:styleId="TOC3">
+    <w:name w:val="toc 3"/>
+    <w:basedOn w:val="Normal"/>
+    <w:next w:val="Normal"/>
+    <w:autoRedefine/>
+    <w:uiPriority w:val="39"/>
+    <w:unhideWhenUsed/>
+    <w:rsid w:val="00C11989"/>
+    <w:pPr>
+      <w:spacing w:after="100"/>
+      <w:ind w:left="480"/>
+    </w:pPr>
+  </w:style>
 </w:styles>
 </file>
 

</xml_diff>

<commit_message>
Update Analysis of Algorithms Group Assignment.docx
</commit_message>
<xml_diff>
--- a/Theory Component/Analysis of Algorithms Group Assignment.docx
+++ b/Theory Component/Analysis of Algorithms Group Assignment.docx
@@ -328,15 +328,7 @@
     </w:p>
     <w:sdt>
       <w:sdtPr>
-        <w:rPr>
-          <w:rFonts w:ascii="Times New Roman" w:eastAsia="Arial" w:hAnsi="Times New Roman" w:cs="Arial"/>
-          <w:b w:val="0"/>
-          <w:color w:val="auto"/>
-          <w:sz w:val="24"/>
-          <w:szCs w:val="22"/>
-          <w:lang w:val="en"/>
-        </w:rPr>
-        <w:id w:val="2074389944"/>
+        <w:id w:val="-1338536538"/>
         <w:docPartObj>
           <w:docPartGallery w:val="Table of Contents"/>
           <w:docPartUnique/>
@@ -344,8 +336,13 @@
       </w:sdtPr>
       <w:sdtEndPr>
         <w:rPr>
+          <w:rFonts w:ascii="Times New Roman" w:eastAsia="Arial" w:hAnsi="Times New Roman" w:cs="Arial"/>
           <w:bCs/>
           <w:noProof/>
+          <w:color w:val="auto"/>
+          <w:sz w:val="24"/>
+          <w:szCs w:val="22"/>
+          <w:lang w:val="en"/>
         </w:rPr>
       </w:sdtEndPr>
       <w:sdtContent>
@@ -354,7 +351,7 @@
             <w:pStyle w:val="TOCHeading"/>
           </w:pPr>
           <w:r>
-            <w:t>Contents</w:t>
+            <w:t>Table of Contents</w:t>
           </w:r>
         </w:p>
         <w:p>
@@ -381,7 +378,7 @@
           <w:r>
             <w:fldChar w:fldCharType="separate"/>
           </w:r>
-          <w:hyperlink w:anchor="_Toc215583707" w:history="1">
+          <w:hyperlink w:anchor="_Toc215591710" w:history="1">
             <w:r>
               <w:rPr>
                 <w:rStyle w:val="Hyperlink"/>
@@ -408,7 +405,7 @@
                 <w:noProof/>
                 <w:webHidden/>
               </w:rPr>
-              <w:instrText xml:space="preserve"> PAGEREF _Toc215583707 \h </w:instrText>
+              <w:instrText xml:space="preserve"> PAGEREF _Toc215591710 \h </w:instrText>
             </w:r>
             <w:r>
               <w:rPr>
@@ -454,7 +451,7 @@
               <w14:ligatures w14:val="standardContextual"/>
             </w:rPr>
           </w:pPr>
-          <w:hyperlink w:anchor="_Toc215583708" w:history="1">
+          <w:hyperlink w:anchor="_Toc215591711" w:history="1">
             <w:r>
               <w:rPr>
                 <w:rStyle w:val="Hyperlink"/>
@@ -481,7 +478,7 @@
                 <w:noProof/>
                 <w:webHidden/>
               </w:rPr>
-              <w:instrText xml:space="preserve"> PAGEREF _Toc215583708 \h </w:instrText>
+              <w:instrText xml:space="preserve"> PAGEREF _Toc215591711 \h </w:instrText>
             </w:r>
             <w:r>
               <w:rPr>
@@ -527,7 +524,7 @@
               <w14:ligatures w14:val="standardContextual"/>
             </w:rPr>
           </w:pPr>
-          <w:hyperlink w:anchor="_Toc215583709" w:history="1">
+          <w:hyperlink w:anchor="_Toc215591712" w:history="1">
             <w:r>
               <w:rPr>
                 <w:rStyle w:val="Hyperlink"/>
@@ -554,7 +551,7 @@
                 <w:noProof/>
                 <w:webHidden/>
               </w:rPr>
-              <w:instrText xml:space="preserve"> PAGEREF _Toc215583709 \h </w:instrText>
+              <w:instrText xml:space="preserve"> PAGEREF _Toc215591712 \h </w:instrText>
             </w:r>
             <w:r>
               <w:rPr>
@@ -600,7 +597,7 @@
               <w14:ligatures w14:val="standardContextual"/>
             </w:rPr>
           </w:pPr>
-          <w:hyperlink w:anchor="_Toc215583710" w:history="1">
+          <w:hyperlink w:anchor="_Toc215591713" w:history="1">
             <w:r>
               <w:rPr>
                 <w:rStyle w:val="Hyperlink"/>
@@ -627,7 +624,7 @@
                 <w:noProof/>
                 <w:webHidden/>
               </w:rPr>
-              <w:instrText xml:space="preserve"> PAGEREF _Toc215583710 \h </w:instrText>
+              <w:instrText xml:space="preserve"> PAGEREF _Toc215591713 \h </w:instrText>
             </w:r>
             <w:r>
               <w:rPr>
@@ -673,7 +670,7 @@
               <w14:ligatures w14:val="standardContextual"/>
             </w:rPr>
           </w:pPr>
-          <w:hyperlink w:anchor="_Toc215583711" w:history="1">
+          <w:hyperlink w:anchor="_Toc215591714" w:history="1">
             <w:r>
               <w:rPr>
                 <w:rStyle w:val="Hyperlink"/>
@@ -700,7 +697,7 @@
                 <w:noProof/>
                 <w:webHidden/>
               </w:rPr>
-              <w:instrText xml:space="preserve"> PAGEREF _Toc215583711 \h </w:instrText>
+              <w:instrText xml:space="preserve"> PAGEREF _Toc215591714 \h </w:instrText>
             </w:r>
             <w:r>
               <w:rPr>
@@ -720,7 +717,7 @@
                 <w:noProof/>
                 <w:webHidden/>
               </w:rPr>
-              <w:t>5</w:t>
+              <w:t>6</w:t>
             </w:r>
             <w:r>
               <w:rPr>
@@ -746,7 +743,7 @@
               <w14:ligatures w14:val="standardContextual"/>
             </w:rPr>
           </w:pPr>
-          <w:hyperlink w:anchor="_Toc215583712" w:history="1">
+          <w:hyperlink w:anchor="_Toc215591715" w:history="1">
             <w:r>
               <w:rPr>
                 <w:rStyle w:val="Hyperlink"/>
@@ -773,7 +770,7 @@
                 <w:noProof/>
                 <w:webHidden/>
               </w:rPr>
-              <w:instrText xml:space="preserve"> PAGEREF _Toc215583712 \h </w:instrText>
+              <w:instrText xml:space="preserve"> PAGEREF _Toc215591715 \h </w:instrText>
             </w:r>
             <w:r>
               <w:rPr>
@@ -793,7 +790,7 @@
                 <w:noProof/>
                 <w:webHidden/>
               </w:rPr>
-              <w:t>5</w:t>
+              <w:t>6</w:t>
             </w:r>
             <w:r>
               <w:rPr>
@@ -819,7 +816,7 @@
               <w14:ligatures w14:val="standardContextual"/>
             </w:rPr>
           </w:pPr>
-          <w:hyperlink w:anchor="_Toc215583713" w:history="1">
+          <w:hyperlink w:anchor="_Toc215591716" w:history="1">
             <w:r>
               <w:rPr>
                 <w:rStyle w:val="Hyperlink"/>
@@ -846,7 +843,7 @@
                 <w:noProof/>
                 <w:webHidden/>
               </w:rPr>
-              <w:instrText xml:space="preserve"> PAGEREF _Toc215583713 \h </w:instrText>
+              <w:instrText xml:space="preserve"> PAGEREF _Toc215591716 \h </w:instrText>
             </w:r>
             <w:r>
               <w:rPr>
@@ -866,7 +863,299 @@
                 <w:noProof/>
                 <w:webHidden/>
               </w:rPr>
-              <w:t>6</w:t>
+              <w:t>8</w:t>
+            </w:r>
+            <w:r>
+              <w:rPr>
+                <w:noProof/>
+                <w:webHidden/>
+              </w:rPr>
+              <w:fldChar w:fldCharType="end"/>
+            </w:r>
+          </w:hyperlink>
+        </w:p>
+        <w:p>
+          <w:pPr>
+            <w:pStyle w:val="TOC2"/>
+            <w:tabs>
+              <w:tab w:val="right" w:leader="dot" w:pos="9350"/>
+            </w:tabs>
+            <w:rPr>
+              <w:rFonts w:asciiTheme="minorHAnsi" w:eastAsiaTheme="minorEastAsia" w:hAnsiTheme="minorHAnsi" w:cstheme="minorBidi"/>
+              <w:noProof/>
+              <w:kern w:val="2"/>
+              <w:szCs w:val="24"/>
+              <w:lang w:val="en-US"/>
+              <w14:ligatures w14:val="standardContextual"/>
+            </w:rPr>
+          </w:pPr>
+          <w:hyperlink w:anchor="_Toc215591717" w:history="1">
+            <w:r>
+              <w:rPr>
+                <w:rStyle w:val="Hyperlink"/>
+                <w:noProof/>
+              </w:rPr>
+              <w:t>Fixed Investor</w:t>
+            </w:r>
+            <w:r>
+              <w:rPr>
+                <w:noProof/>
+                <w:webHidden/>
+              </w:rPr>
+              <w:tab/>
+            </w:r>
+            <w:r>
+              <w:rPr>
+                <w:noProof/>
+                <w:webHidden/>
+              </w:rPr>
+              <w:fldChar w:fldCharType="begin"/>
+            </w:r>
+            <w:r>
+              <w:rPr>
+                <w:noProof/>
+                <w:webHidden/>
+              </w:rPr>
+              <w:instrText xml:space="preserve"> PAGEREF _Toc215591717 \h </w:instrText>
+            </w:r>
+            <w:r>
+              <w:rPr>
+                <w:noProof/>
+                <w:webHidden/>
+              </w:rPr>
+            </w:r>
+            <w:r>
+              <w:rPr>
+                <w:noProof/>
+                <w:webHidden/>
+              </w:rPr>
+              <w:fldChar w:fldCharType="separate"/>
+            </w:r>
+            <w:r>
+              <w:rPr>
+                <w:noProof/>
+                <w:webHidden/>
+              </w:rPr>
+              <w:t>8</w:t>
+            </w:r>
+            <w:r>
+              <w:rPr>
+                <w:noProof/>
+                <w:webHidden/>
+              </w:rPr>
+              <w:fldChar w:fldCharType="end"/>
+            </w:r>
+          </w:hyperlink>
+        </w:p>
+        <w:p>
+          <w:pPr>
+            <w:pStyle w:val="TOC2"/>
+            <w:tabs>
+              <w:tab w:val="right" w:leader="dot" w:pos="9350"/>
+            </w:tabs>
+            <w:rPr>
+              <w:rFonts w:asciiTheme="minorHAnsi" w:eastAsiaTheme="minorEastAsia" w:hAnsiTheme="minorHAnsi" w:cstheme="minorBidi"/>
+              <w:noProof/>
+              <w:kern w:val="2"/>
+              <w:szCs w:val="24"/>
+              <w:lang w:val="en-US"/>
+              <w14:ligatures w14:val="standardContextual"/>
+            </w:rPr>
+          </w:pPr>
+          <w:hyperlink w:anchor="_Toc215591718" w:history="1">
+            <w:r>
+              <w:rPr>
+                <w:rStyle w:val="Hyperlink"/>
+                <w:noProof/>
+              </w:rPr>
+              <w:t>Variable Investor</w:t>
+            </w:r>
+            <w:r>
+              <w:rPr>
+                <w:noProof/>
+                <w:webHidden/>
+              </w:rPr>
+              <w:tab/>
+            </w:r>
+            <w:r>
+              <w:rPr>
+                <w:noProof/>
+                <w:webHidden/>
+              </w:rPr>
+              <w:fldChar w:fldCharType="begin"/>
+            </w:r>
+            <w:r>
+              <w:rPr>
+                <w:noProof/>
+                <w:webHidden/>
+              </w:rPr>
+              <w:instrText xml:space="preserve"> PAGEREF _Toc215591718 \h </w:instrText>
+            </w:r>
+            <w:r>
+              <w:rPr>
+                <w:noProof/>
+                <w:webHidden/>
+              </w:rPr>
+            </w:r>
+            <w:r>
+              <w:rPr>
+                <w:noProof/>
+                <w:webHidden/>
+              </w:rPr>
+              <w:fldChar w:fldCharType="separate"/>
+            </w:r>
+            <w:r>
+              <w:rPr>
+                <w:noProof/>
+                <w:webHidden/>
+              </w:rPr>
+              <w:t>8</w:t>
+            </w:r>
+            <w:r>
+              <w:rPr>
+                <w:noProof/>
+                <w:webHidden/>
+              </w:rPr>
+              <w:fldChar w:fldCharType="end"/>
+            </w:r>
+          </w:hyperlink>
+        </w:p>
+        <w:p>
+          <w:pPr>
+            <w:pStyle w:val="TOC2"/>
+            <w:tabs>
+              <w:tab w:val="right" w:leader="dot" w:pos="9350"/>
+            </w:tabs>
+            <w:rPr>
+              <w:rFonts w:asciiTheme="minorHAnsi" w:eastAsiaTheme="minorEastAsia" w:hAnsiTheme="minorHAnsi" w:cstheme="minorBidi"/>
+              <w:noProof/>
+              <w:kern w:val="2"/>
+              <w:szCs w:val="24"/>
+              <w:lang w:val="en-US"/>
+              <w14:ligatures w14:val="standardContextual"/>
+            </w:rPr>
+          </w:pPr>
+          <w:hyperlink w:anchor="_Toc215591719" w:history="1">
+            <w:r>
+              <w:rPr>
+                <w:rStyle w:val="Hyperlink"/>
+                <w:noProof/>
+              </w:rPr>
+              <w:t>Finally Retired</w:t>
+            </w:r>
+            <w:r>
+              <w:rPr>
+                <w:noProof/>
+                <w:webHidden/>
+              </w:rPr>
+              <w:tab/>
+            </w:r>
+            <w:r>
+              <w:rPr>
+                <w:noProof/>
+                <w:webHidden/>
+              </w:rPr>
+              <w:fldChar w:fldCharType="begin"/>
+            </w:r>
+            <w:r>
+              <w:rPr>
+                <w:noProof/>
+                <w:webHidden/>
+              </w:rPr>
+              <w:instrText xml:space="preserve"> PAGEREF _Toc215591719 \h </w:instrText>
+            </w:r>
+            <w:r>
+              <w:rPr>
+                <w:noProof/>
+                <w:webHidden/>
+              </w:rPr>
+            </w:r>
+            <w:r>
+              <w:rPr>
+                <w:noProof/>
+                <w:webHidden/>
+              </w:rPr>
+              <w:fldChar w:fldCharType="separate"/>
+            </w:r>
+            <w:r>
+              <w:rPr>
+                <w:noProof/>
+                <w:webHidden/>
+              </w:rPr>
+              <w:t>8</w:t>
+            </w:r>
+            <w:r>
+              <w:rPr>
+                <w:noProof/>
+                <w:webHidden/>
+              </w:rPr>
+              <w:fldChar w:fldCharType="end"/>
+            </w:r>
+          </w:hyperlink>
+        </w:p>
+        <w:p>
+          <w:pPr>
+            <w:pStyle w:val="TOC2"/>
+            <w:tabs>
+              <w:tab w:val="right" w:leader="dot" w:pos="9350"/>
+            </w:tabs>
+            <w:rPr>
+              <w:rFonts w:asciiTheme="minorHAnsi" w:eastAsiaTheme="minorEastAsia" w:hAnsiTheme="minorHAnsi" w:cstheme="minorBidi"/>
+              <w:noProof/>
+              <w:kern w:val="2"/>
+              <w:szCs w:val="24"/>
+              <w:lang w:val="en-US"/>
+              <w14:ligatures w14:val="standardContextual"/>
+            </w:rPr>
+          </w:pPr>
+          <w:hyperlink w:anchor="_Toc215591720" w:history="1">
+            <w:r>
+              <w:rPr>
+                <w:rStyle w:val="Hyperlink"/>
+                <w:noProof/>
+              </w:rPr>
+              <w:t>Maximum Expensed</w:t>
+            </w:r>
+            <w:r>
+              <w:rPr>
+                <w:noProof/>
+                <w:webHidden/>
+              </w:rPr>
+              <w:tab/>
+            </w:r>
+            <w:r>
+              <w:rPr>
+                <w:noProof/>
+                <w:webHidden/>
+              </w:rPr>
+              <w:fldChar w:fldCharType="begin"/>
+            </w:r>
+            <w:r>
+              <w:rPr>
+                <w:noProof/>
+                <w:webHidden/>
+              </w:rPr>
+              <w:instrText xml:space="preserve"> PAGEREF _Toc215591720 \h </w:instrText>
+            </w:r>
+            <w:r>
+              <w:rPr>
+                <w:noProof/>
+                <w:webHidden/>
+              </w:rPr>
+            </w:r>
+            <w:r>
+              <w:rPr>
+                <w:noProof/>
+                <w:webHidden/>
+              </w:rPr>
+              <w:fldChar w:fldCharType="separate"/>
+            </w:r>
+            <w:r>
+              <w:rPr>
+                <w:noProof/>
+                <w:webHidden/>
+              </w:rPr>
+              <w:t>9</w:t>
             </w:r>
             <w:r>
               <w:rPr>
@@ -892,7 +1181,7 @@
               <w14:ligatures w14:val="standardContextual"/>
             </w:rPr>
           </w:pPr>
-          <w:hyperlink w:anchor="_Toc215583714" w:history="1">
+          <w:hyperlink w:anchor="_Toc215591721" w:history="1">
             <w:r>
               <w:rPr>
                 <w:rStyle w:val="Hyperlink"/>
@@ -919,7 +1208,7 @@
                 <w:noProof/>
                 <w:webHidden/>
               </w:rPr>
-              <w:instrText xml:space="preserve"> PAGEREF _Toc215583714 \h </w:instrText>
+              <w:instrText xml:space="preserve"> PAGEREF _Toc215591721 \h </w:instrText>
             </w:r>
             <w:r>
               <w:rPr>
@@ -939,7 +1228,7 @@
                 <w:noProof/>
                 <w:webHidden/>
               </w:rPr>
-              <w:t>8</w:t>
+              <w:t>10</w:t>
             </w:r>
             <w:r>
               <w:rPr>
@@ -965,13 +1254,13 @@
               <w14:ligatures w14:val="standardContextual"/>
             </w:rPr>
           </w:pPr>
-          <w:hyperlink w:anchor="_Toc215583715" w:history="1">
+          <w:hyperlink w:anchor="_Toc215591722" w:history="1">
             <w:r>
               <w:rPr>
                 <w:rStyle w:val="Hyperlink"/>
                 <w:noProof/>
               </w:rPr>
-              <w:t>Fixed Investment</w:t>
+              <w:t>Fixed Investor</w:t>
             </w:r>
             <w:r>
               <w:rPr>
@@ -992,7 +1281,7 @@
                 <w:noProof/>
                 <w:webHidden/>
               </w:rPr>
-              <w:instrText xml:space="preserve"> PAGEREF _Toc215583715 \h </w:instrText>
+              <w:instrText xml:space="preserve"> PAGEREF _Toc215591722 \h </w:instrText>
             </w:r>
             <w:r>
               <w:rPr>
@@ -1012,7 +1301,7 @@
                 <w:noProof/>
                 <w:webHidden/>
               </w:rPr>
-              <w:t>8</w:t>
+              <w:t>10</w:t>
             </w:r>
             <w:r>
               <w:rPr>
@@ -1038,7 +1327,7 @@
               <w14:ligatures w14:val="standardContextual"/>
             </w:rPr>
           </w:pPr>
-          <w:hyperlink w:anchor="_Toc215583716" w:history="1">
+          <w:hyperlink w:anchor="_Toc215591723" w:history="1">
             <w:r>
               <w:rPr>
                 <w:rStyle w:val="Hyperlink"/>
@@ -1065,7 +1354,7 @@
                 <w:noProof/>
                 <w:webHidden/>
               </w:rPr>
-              <w:instrText xml:space="preserve"> PAGEREF _Toc215583716 \h </w:instrText>
+              <w:instrText xml:space="preserve"> PAGEREF _Toc215591723 \h </w:instrText>
             </w:r>
             <w:r>
               <w:rPr>
@@ -1085,7 +1374,7 @@
                 <w:noProof/>
                 <w:webHidden/>
               </w:rPr>
-              <w:t>8</w:t>
+              <w:t>10</w:t>
             </w:r>
             <w:r>
               <w:rPr>
@@ -1111,7 +1400,7 @@
               <w14:ligatures w14:val="standardContextual"/>
             </w:rPr>
           </w:pPr>
-          <w:hyperlink w:anchor="_Toc215583717" w:history="1">
+          <w:hyperlink w:anchor="_Toc215591724" w:history="1">
             <w:r>
               <w:rPr>
                 <w:rStyle w:val="Hyperlink"/>
@@ -1138,7 +1427,7 @@
                 <w:noProof/>
                 <w:webHidden/>
               </w:rPr>
-              <w:instrText xml:space="preserve"> PAGEREF _Toc215583717 \h </w:instrText>
+              <w:instrText xml:space="preserve"> PAGEREF _Toc215591724 \h </w:instrText>
             </w:r>
             <w:r>
               <w:rPr>
@@ -1158,7 +1447,7 @@
                 <w:noProof/>
                 <w:webHidden/>
               </w:rPr>
-              <w:t>8</w:t>
+              <w:t>10</w:t>
             </w:r>
             <w:r>
               <w:rPr>
@@ -1184,7 +1473,7 @@
               <w14:ligatures w14:val="standardContextual"/>
             </w:rPr>
           </w:pPr>
-          <w:hyperlink w:anchor="_Toc215583718" w:history="1">
+          <w:hyperlink w:anchor="_Toc215591725" w:history="1">
             <w:r>
               <w:rPr>
                 <w:rStyle w:val="Hyperlink"/>
@@ -1211,7 +1500,7 @@
                 <w:noProof/>
                 <w:webHidden/>
               </w:rPr>
-              <w:instrText xml:space="preserve"> PAGEREF _Toc215583718 \h </w:instrText>
+              <w:instrText xml:space="preserve"> PAGEREF _Toc215591725 \h </w:instrText>
             </w:r>
             <w:r>
               <w:rPr>
@@ -1231,7 +1520,7 @@
                 <w:noProof/>
                 <w:webHidden/>
               </w:rPr>
-              <w:t>9</w:t>
+              <w:t>11</w:t>
             </w:r>
             <w:r>
               <w:rPr>
@@ -1257,7 +1546,7 @@
               <w14:ligatures w14:val="standardContextual"/>
             </w:rPr>
           </w:pPr>
-          <w:hyperlink w:anchor="_Toc215583719" w:history="1">
+          <w:hyperlink w:anchor="_Toc215591726" w:history="1">
             <w:r>
               <w:rPr>
                 <w:rStyle w:val="Hyperlink"/>
@@ -1284,7 +1573,7 @@
                 <w:noProof/>
                 <w:webHidden/>
               </w:rPr>
-              <w:instrText xml:space="preserve"> PAGEREF _Toc215583719 \h </w:instrText>
+              <w:instrText xml:space="preserve"> PAGEREF _Toc215591726 \h </w:instrText>
             </w:r>
             <w:r>
               <w:rPr>
@@ -1304,7 +1593,7 @@
                 <w:noProof/>
                 <w:webHidden/>
               </w:rPr>
-              <w:t>9</w:t>
+              <w:t>11</w:t>
             </w:r>
             <w:r>
               <w:rPr>
@@ -1330,13 +1619,13 @@
               <w14:ligatures w14:val="standardContextual"/>
             </w:rPr>
           </w:pPr>
-          <w:hyperlink w:anchor="_Toc215583720" w:history="1">
+          <w:hyperlink w:anchor="_Toc215591727" w:history="1">
             <w:r>
               <w:rPr>
                 <w:rStyle w:val="Hyperlink"/>
                 <w:noProof/>
               </w:rPr>
-              <w:t>Maximum Expense</w:t>
+              <w:t>Finally Retired</w:t>
             </w:r>
             <w:r>
               <w:rPr>
@@ -1357,7 +1646,7 @@
                 <w:noProof/>
                 <w:webHidden/>
               </w:rPr>
-              <w:instrText xml:space="preserve"> PAGEREF _Toc215583720 \h </w:instrText>
+              <w:instrText xml:space="preserve"> PAGEREF _Toc215591727 \h </w:instrText>
             </w:r>
             <w:r>
               <w:rPr>
@@ -1377,7 +1666,7 @@
                 <w:noProof/>
                 <w:webHidden/>
               </w:rPr>
-              <w:t>9</w:t>
+              <w:t>11</w:t>
             </w:r>
             <w:r>
               <w:rPr>
@@ -1403,12 +1692,158 @@
               <w14:ligatures w14:val="standardContextual"/>
             </w:rPr>
           </w:pPr>
-          <w:hyperlink w:anchor="_Toc215583721" w:history="1">
+          <w:hyperlink w:anchor="_Toc215591728" w:history="1">
             <w:r>
               <w:rPr>
                 <w:rStyle w:val="Hyperlink"/>
                 <w:noProof/>
               </w:rPr>
+              <w:t>Finally Retired Pseudocode</w:t>
+            </w:r>
+            <w:r>
+              <w:rPr>
+                <w:noProof/>
+                <w:webHidden/>
+              </w:rPr>
+              <w:tab/>
+            </w:r>
+            <w:r>
+              <w:rPr>
+                <w:noProof/>
+                <w:webHidden/>
+              </w:rPr>
+              <w:fldChar w:fldCharType="begin"/>
+            </w:r>
+            <w:r>
+              <w:rPr>
+                <w:noProof/>
+                <w:webHidden/>
+              </w:rPr>
+              <w:instrText xml:space="preserve"> PAGEREF _Toc215591728 \h </w:instrText>
+            </w:r>
+            <w:r>
+              <w:rPr>
+                <w:noProof/>
+                <w:webHidden/>
+              </w:rPr>
+            </w:r>
+            <w:r>
+              <w:rPr>
+                <w:noProof/>
+                <w:webHidden/>
+              </w:rPr>
+              <w:fldChar w:fldCharType="separate"/>
+            </w:r>
+            <w:r>
+              <w:rPr>
+                <w:noProof/>
+                <w:webHidden/>
+              </w:rPr>
+              <w:t>11</w:t>
+            </w:r>
+            <w:r>
+              <w:rPr>
+                <w:noProof/>
+                <w:webHidden/>
+              </w:rPr>
+              <w:fldChar w:fldCharType="end"/>
+            </w:r>
+          </w:hyperlink>
+        </w:p>
+        <w:p>
+          <w:pPr>
+            <w:pStyle w:val="TOC2"/>
+            <w:tabs>
+              <w:tab w:val="right" w:leader="dot" w:pos="9350"/>
+            </w:tabs>
+            <w:rPr>
+              <w:rFonts w:asciiTheme="minorHAnsi" w:eastAsiaTheme="minorEastAsia" w:hAnsiTheme="minorHAnsi" w:cstheme="minorBidi"/>
+              <w:noProof/>
+              <w:kern w:val="2"/>
+              <w:szCs w:val="24"/>
+              <w:lang w:val="en-US"/>
+              <w14:ligatures w14:val="standardContextual"/>
+            </w:rPr>
+          </w:pPr>
+          <w:hyperlink w:anchor="_Toc215591729" w:history="1">
+            <w:r>
+              <w:rPr>
+                <w:rStyle w:val="Hyperlink"/>
+                <w:noProof/>
+              </w:rPr>
+              <w:t>Maximum Expensed</w:t>
+            </w:r>
+            <w:r>
+              <w:rPr>
+                <w:noProof/>
+                <w:webHidden/>
+              </w:rPr>
+              <w:tab/>
+            </w:r>
+            <w:r>
+              <w:rPr>
+                <w:noProof/>
+                <w:webHidden/>
+              </w:rPr>
+              <w:fldChar w:fldCharType="begin"/>
+            </w:r>
+            <w:r>
+              <w:rPr>
+                <w:noProof/>
+                <w:webHidden/>
+              </w:rPr>
+              <w:instrText xml:space="preserve"> PAGEREF _Toc215591729 \h </w:instrText>
+            </w:r>
+            <w:r>
+              <w:rPr>
+                <w:noProof/>
+                <w:webHidden/>
+              </w:rPr>
+            </w:r>
+            <w:r>
+              <w:rPr>
+                <w:noProof/>
+                <w:webHidden/>
+              </w:rPr>
+              <w:fldChar w:fldCharType="separate"/>
+            </w:r>
+            <w:r>
+              <w:rPr>
+                <w:noProof/>
+                <w:webHidden/>
+              </w:rPr>
+              <w:t>12</w:t>
+            </w:r>
+            <w:r>
+              <w:rPr>
+                <w:noProof/>
+                <w:webHidden/>
+              </w:rPr>
+              <w:fldChar w:fldCharType="end"/>
+            </w:r>
+          </w:hyperlink>
+        </w:p>
+        <w:p>
+          <w:pPr>
+            <w:pStyle w:val="TOC3"/>
+            <w:tabs>
+              <w:tab w:val="right" w:leader="dot" w:pos="9350"/>
+            </w:tabs>
+            <w:rPr>
+              <w:rFonts w:asciiTheme="minorHAnsi" w:eastAsiaTheme="minorEastAsia" w:hAnsiTheme="minorHAnsi" w:cstheme="minorBidi"/>
+              <w:noProof/>
+              <w:kern w:val="2"/>
+              <w:szCs w:val="24"/>
+              <w:lang w:val="en-US"/>
+              <w14:ligatures w14:val="standardContextual"/>
+            </w:rPr>
+          </w:pPr>
+          <w:hyperlink w:anchor="_Toc215591730" w:history="1">
+            <w:r>
+              <w:rPr>
+                <w:rStyle w:val="Hyperlink"/>
+                <w:noProof/>
+              </w:rPr>
               <w:t>Maximum Expense Pseudocode</w:t>
             </w:r>
             <w:r>
@@ -1430,7 +1865,7 @@
                 <w:noProof/>
                 <w:webHidden/>
               </w:rPr>
-              <w:instrText xml:space="preserve"> PAGEREF _Toc215583721 \h </w:instrText>
+              <w:instrText xml:space="preserve"> PAGEREF _Toc215591730 \h </w:instrText>
             </w:r>
             <w:r>
               <w:rPr>
@@ -1450,7 +1885,7 @@
                 <w:noProof/>
                 <w:webHidden/>
               </w:rPr>
-              <w:t>10</w:t>
+              <w:t>12</w:t>
             </w:r>
             <w:r>
               <w:rPr>
@@ -1476,7 +1911,7 @@
               <w14:ligatures w14:val="standardContextual"/>
             </w:rPr>
           </w:pPr>
-          <w:hyperlink w:anchor="_Toc215583722" w:history="1">
+          <w:hyperlink w:anchor="_Toc215591731" w:history="1">
             <w:r>
               <w:rPr>
                 <w:rStyle w:val="Hyperlink"/>
@@ -1503,7 +1938,7 @@
                 <w:noProof/>
                 <w:webHidden/>
               </w:rPr>
-              <w:instrText xml:space="preserve"> PAGEREF _Toc215583722 \h </w:instrText>
+              <w:instrText xml:space="preserve"> PAGEREF _Toc215591731 \h </w:instrText>
             </w:r>
             <w:r>
               <w:rPr>
@@ -1523,7 +1958,7 @@
                 <w:noProof/>
                 <w:webHidden/>
               </w:rPr>
-              <w:t>11</w:t>
+              <w:t>14</w:t>
             </w:r>
             <w:r>
               <w:rPr>
@@ -1549,7 +1984,7 @@
               <w14:ligatures w14:val="standardContextual"/>
             </w:rPr>
           </w:pPr>
-          <w:hyperlink w:anchor="_Toc215583723" w:history="1">
+          <w:hyperlink w:anchor="_Toc215591732" w:history="1">
             <w:r>
               <w:rPr>
                 <w:rStyle w:val="Hyperlink"/>
@@ -1576,7 +2011,7 @@
                 <w:noProof/>
                 <w:webHidden/>
               </w:rPr>
-              <w:instrText xml:space="preserve"> PAGEREF _Toc215583723 \h </w:instrText>
+              <w:instrText xml:space="preserve"> PAGEREF _Toc215591732 \h </w:instrText>
             </w:r>
             <w:r>
               <w:rPr>
@@ -1596,7 +2031,7 @@
                 <w:noProof/>
                 <w:webHidden/>
               </w:rPr>
-              <w:t>11</w:t>
+              <w:t>14</w:t>
             </w:r>
             <w:r>
               <w:rPr>
@@ -1622,7 +2057,7 @@
               <w14:ligatures w14:val="standardContextual"/>
             </w:rPr>
           </w:pPr>
-          <w:hyperlink w:anchor="_Toc215583724" w:history="1">
+          <w:hyperlink w:anchor="_Toc215591733" w:history="1">
             <w:r>
               <w:rPr>
                 <w:rStyle w:val="Hyperlink"/>
@@ -1649,7 +2084,7 @@
                 <w:noProof/>
                 <w:webHidden/>
               </w:rPr>
-              <w:instrText xml:space="preserve"> PAGEREF _Toc215583724 \h </w:instrText>
+              <w:instrText xml:space="preserve"> PAGEREF _Toc215591733 \h </w:instrText>
             </w:r>
             <w:r>
               <w:rPr>
@@ -1669,7 +2104,7 @@
                 <w:noProof/>
                 <w:webHidden/>
               </w:rPr>
-              <w:t>11</w:t>
+              <w:t>15</w:t>
             </w:r>
             <w:r>
               <w:rPr>
@@ -1695,7 +2130,7 @@
               <w14:ligatures w14:val="standardContextual"/>
             </w:rPr>
           </w:pPr>
-          <w:hyperlink w:anchor="_Toc215583725" w:history="1">
+          <w:hyperlink w:anchor="_Toc215591734" w:history="1">
             <w:r>
               <w:rPr>
                 <w:rStyle w:val="Hyperlink"/>
@@ -1722,7 +2157,7 @@
                 <w:noProof/>
                 <w:webHidden/>
               </w:rPr>
-              <w:instrText xml:space="preserve"> PAGEREF _Toc215583725 \h </w:instrText>
+              <w:instrText xml:space="preserve"> PAGEREF _Toc215591734 \h </w:instrText>
             </w:r>
             <w:r>
               <w:rPr>
@@ -1742,7 +2177,7 @@
                 <w:noProof/>
                 <w:webHidden/>
               </w:rPr>
-              <w:t>11</w:t>
+              <w:t>16</w:t>
             </w:r>
             <w:r>
               <w:rPr>
@@ -1768,7 +2203,7 @@
               <w14:ligatures w14:val="standardContextual"/>
             </w:rPr>
           </w:pPr>
-          <w:hyperlink w:anchor="_Toc215583726" w:history="1">
+          <w:hyperlink w:anchor="_Toc215591735" w:history="1">
             <w:r>
               <w:rPr>
                 <w:rStyle w:val="Hyperlink"/>
@@ -1795,7 +2230,7 @@
                 <w:noProof/>
                 <w:webHidden/>
               </w:rPr>
-              <w:instrText xml:space="preserve"> PAGEREF _Toc215583726 \h </w:instrText>
+              <w:instrText xml:space="preserve"> PAGEREF _Toc215591735 \h </w:instrText>
             </w:r>
             <w:r>
               <w:rPr>
@@ -1815,7 +2250,7 @@
                 <w:noProof/>
                 <w:webHidden/>
               </w:rPr>
-              <w:t>11</w:t>
+              <w:t>17</w:t>
             </w:r>
             <w:r>
               <w:rPr>
@@ -1841,7 +2276,7 @@
               <w14:ligatures w14:val="standardContextual"/>
             </w:rPr>
           </w:pPr>
-          <w:hyperlink w:anchor="_Toc215583727" w:history="1">
+          <w:hyperlink w:anchor="_Toc215591736" w:history="1">
             <w:r>
               <w:rPr>
                 <w:rStyle w:val="Hyperlink"/>
@@ -1868,7 +2303,7 @@
                 <w:noProof/>
                 <w:webHidden/>
               </w:rPr>
-              <w:instrText xml:space="preserve"> PAGEREF _Toc215583727 \h </w:instrText>
+              <w:instrText xml:space="preserve"> PAGEREF _Toc215591736 \h </w:instrText>
             </w:r>
             <w:r>
               <w:rPr>
@@ -1888,7 +2323,7 @@
                 <w:noProof/>
                 <w:webHidden/>
               </w:rPr>
-              <w:t>13</w:t>
+              <w:t>18</w:t>
             </w:r>
             <w:r>
               <w:rPr>
@@ -1914,12 +2349,231 @@
               <w14:ligatures w14:val="standardContextual"/>
             </w:rPr>
           </w:pPr>
-          <w:hyperlink w:anchor="_Toc215583728" w:history="1">
+          <w:hyperlink w:anchor="_Toc215591737" w:history="1">
             <w:r>
               <w:rPr>
                 <w:rStyle w:val="Hyperlink"/>
                 <w:noProof/>
               </w:rPr>
+              <w:t>Fixed Investor</w:t>
+            </w:r>
+            <w:r>
+              <w:rPr>
+                <w:noProof/>
+                <w:webHidden/>
+              </w:rPr>
+              <w:tab/>
+            </w:r>
+            <w:r>
+              <w:rPr>
+                <w:noProof/>
+                <w:webHidden/>
+              </w:rPr>
+              <w:fldChar w:fldCharType="begin"/>
+            </w:r>
+            <w:r>
+              <w:rPr>
+                <w:noProof/>
+                <w:webHidden/>
+              </w:rPr>
+              <w:instrText xml:space="preserve"> PAGEREF _Toc215591737 \h </w:instrText>
+            </w:r>
+            <w:r>
+              <w:rPr>
+                <w:noProof/>
+                <w:webHidden/>
+              </w:rPr>
+            </w:r>
+            <w:r>
+              <w:rPr>
+                <w:noProof/>
+                <w:webHidden/>
+              </w:rPr>
+              <w:fldChar w:fldCharType="separate"/>
+            </w:r>
+            <w:r>
+              <w:rPr>
+                <w:noProof/>
+                <w:webHidden/>
+              </w:rPr>
+              <w:t>18</w:t>
+            </w:r>
+            <w:r>
+              <w:rPr>
+                <w:noProof/>
+                <w:webHidden/>
+              </w:rPr>
+              <w:fldChar w:fldCharType="end"/>
+            </w:r>
+          </w:hyperlink>
+        </w:p>
+        <w:p>
+          <w:pPr>
+            <w:pStyle w:val="TOC2"/>
+            <w:tabs>
+              <w:tab w:val="right" w:leader="dot" w:pos="9350"/>
+            </w:tabs>
+            <w:rPr>
+              <w:rFonts w:asciiTheme="minorHAnsi" w:eastAsiaTheme="minorEastAsia" w:hAnsiTheme="minorHAnsi" w:cstheme="minorBidi"/>
+              <w:noProof/>
+              <w:kern w:val="2"/>
+              <w:szCs w:val="24"/>
+              <w:lang w:val="en-US"/>
+              <w14:ligatures w14:val="standardContextual"/>
+            </w:rPr>
+          </w:pPr>
+          <w:hyperlink w:anchor="_Toc215591738" w:history="1">
+            <w:r>
+              <w:rPr>
+                <w:rStyle w:val="Hyperlink"/>
+                <w:noProof/>
+              </w:rPr>
+              <w:t>Variable Investor</w:t>
+            </w:r>
+            <w:r>
+              <w:rPr>
+                <w:noProof/>
+                <w:webHidden/>
+              </w:rPr>
+              <w:tab/>
+            </w:r>
+            <w:r>
+              <w:rPr>
+                <w:noProof/>
+                <w:webHidden/>
+              </w:rPr>
+              <w:fldChar w:fldCharType="begin"/>
+            </w:r>
+            <w:r>
+              <w:rPr>
+                <w:noProof/>
+                <w:webHidden/>
+              </w:rPr>
+              <w:instrText xml:space="preserve"> PAGEREF _Toc215591738 \h </w:instrText>
+            </w:r>
+            <w:r>
+              <w:rPr>
+                <w:noProof/>
+                <w:webHidden/>
+              </w:rPr>
+            </w:r>
+            <w:r>
+              <w:rPr>
+                <w:noProof/>
+                <w:webHidden/>
+              </w:rPr>
+              <w:fldChar w:fldCharType="separate"/>
+            </w:r>
+            <w:r>
+              <w:rPr>
+                <w:noProof/>
+                <w:webHidden/>
+              </w:rPr>
+              <w:t>19</w:t>
+            </w:r>
+            <w:r>
+              <w:rPr>
+                <w:noProof/>
+                <w:webHidden/>
+              </w:rPr>
+              <w:fldChar w:fldCharType="end"/>
+            </w:r>
+          </w:hyperlink>
+        </w:p>
+        <w:p>
+          <w:pPr>
+            <w:pStyle w:val="TOC2"/>
+            <w:tabs>
+              <w:tab w:val="right" w:leader="dot" w:pos="9350"/>
+            </w:tabs>
+            <w:rPr>
+              <w:rFonts w:asciiTheme="minorHAnsi" w:eastAsiaTheme="minorEastAsia" w:hAnsiTheme="minorHAnsi" w:cstheme="minorBidi"/>
+              <w:noProof/>
+              <w:kern w:val="2"/>
+              <w:szCs w:val="24"/>
+              <w:lang w:val="en-US"/>
+              <w14:ligatures w14:val="standardContextual"/>
+            </w:rPr>
+          </w:pPr>
+          <w:hyperlink w:anchor="_Toc215591739" w:history="1">
+            <w:r>
+              <w:rPr>
+                <w:rStyle w:val="Hyperlink"/>
+                <w:noProof/>
+              </w:rPr>
+              <w:t>Finally Retired</w:t>
+            </w:r>
+            <w:r>
+              <w:rPr>
+                <w:noProof/>
+                <w:webHidden/>
+              </w:rPr>
+              <w:tab/>
+            </w:r>
+            <w:r>
+              <w:rPr>
+                <w:noProof/>
+                <w:webHidden/>
+              </w:rPr>
+              <w:fldChar w:fldCharType="begin"/>
+            </w:r>
+            <w:r>
+              <w:rPr>
+                <w:noProof/>
+                <w:webHidden/>
+              </w:rPr>
+              <w:instrText xml:space="preserve"> PAGEREF _Toc215591739 \h </w:instrText>
+            </w:r>
+            <w:r>
+              <w:rPr>
+                <w:noProof/>
+                <w:webHidden/>
+              </w:rPr>
+            </w:r>
+            <w:r>
+              <w:rPr>
+                <w:noProof/>
+                <w:webHidden/>
+              </w:rPr>
+              <w:fldChar w:fldCharType="separate"/>
+            </w:r>
+            <w:r>
+              <w:rPr>
+                <w:noProof/>
+                <w:webHidden/>
+              </w:rPr>
+              <w:t>20</w:t>
+            </w:r>
+            <w:r>
+              <w:rPr>
+                <w:noProof/>
+                <w:webHidden/>
+              </w:rPr>
+              <w:fldChar w:fldCharType="end"/>
+            </w:r>
+          </w:hyperlink>
+        </w:p>
+        <w:p>
+          <w:pPr>
+            <w:pStyle w:val="TOC2"/>
+            <w:tabs>
+              <w:tab w:val="right" w:leader="dot" w:pos="9350"/>
+            </w:tabs>
+            <w:rPr>
+              <w:rFonts w:asciiTheme="minorHAnsi" w:eastAsiaTheme="minorEastAsia" w:hAnsiTheme="minorHAnsi" w:cstheme="minorBidi"/>
+              <w:noProof/>
+              <w:kern w:val="2"/>
+              <w:szCs w:val="24"/>
+              <w:lang w:val="en-US"/>
+              <w14:ligatures w14:val="standardContextual"/>
+            </w:rPr>
+          </w:pPr>
+          <w:hyperlink w:anchor="_Toc215591740" w:history="1">
+            <w:r>
+              <w:rPr>
+                <w:rStyle w:val="Hyperlink"/>
+                <w:noProof/>
+              </w:rPr>
               <w:t>Maximum Expensed</w:t>
             </w:r>
             <w:r>
@@ -1941,7 +2595,7 @@
                 <w:noProof/>
                 <w:webHidden/>
               </w:rPr>
-              <w:instrText xml:space="preserve"> PAGEREF _Toc215583728 \h </w:instrText>
+              <w:instrText xml:space="preserve"> PAGEREF _Toc215591740 \h </w:instrText>
             </w:r>
             <w:r>
               <w:rPr>
@@ -1961,7 +2615,7 @@
                 <w:noProof/>
                 <w:webHidden/>
               </w:rPr>
-              <w:t>13</w:t>
+              <w:t>21</w:t>
             </w:r>
             <w:r>
               <w:rPr>
@@ -1987,7 +2641,7 @@
               <w14:ligatures w14:val="standardContextual"/>
             </w:rPr>
           </w:pPr>
-          <w:hyperlink w:anchor="_Toc215583729" w:history="1">
+          <w:hyperlink w:anchor="_Toc215591741" w:history="1">
             <w:r>
               <w:rPr>
                 <w:rStyle w:val="Hyperlink"/>
@@ -2014,7 +2668,7 @@
                 <w:noProof/>
                 <w:webHidden/>
               </w:rPr>
-              <w:instrText xml:space="preserve"> PAGEREF _Toc215583729 \h </w:instrText>
+              <w:instrText xml:space="preserve"> PAGEREF _Toc215591741 \h </w:instrText>
             </w:r>
             <w:r>
               <w:rPr>
@@ -2034,7 +2688,7 @@
                 <w:noProof/>
                 <w:webHidden/>
               </w:rPr>
-              <w:t>16</w:t>
+              <w:t>23</w:t>
             </w:r>
             <w:r>
               <w:rPr>
@@ -2093,7 +2747,7 @@
       <w:pPr>
         <w:pStyle w:val="Heading1"/>
       </w:pPr>
-      <w:bookmarkStart w:id="0" w:name="_Toc215583707"/>
+      <w:bookmarkStart w:id="0" w:name="_Toc215591710"/>
       <w:r>
         <w:lastRenderedPageBreak/>
         <w:t>Executive Summary</w:t>
@@ -2152,8 +2806,9 @@
           <w:color w:val="0E101A"/>
           <w:szCs w:val="24"/>
         </w:rPr>
-        <w:t xml:space="preserve">, we implement fixed and variable interest rate simulations, depletion modeling, and binary search-based optimization via successive approximation. The solution adheres to the divide-and-conquer paradigm, ensuring polynomial-time efficiency (O(n log M)). Theoretical components include problem formulation, design justification, correctness proofs, and complexity analysis. Practical elements feature modular code, a </w:t>
-      </w:r>
+        <w:t>, we implement fixed and variable interest rate simulations, depletion modeling, and binary search-based optimization via successive approximation. The solution adheres to the divide-and-conquer paradigm, ensuring polynomial-time efficiency (</w:t>
+      </w:r>
+      <w:proofErr w:type="gramStart"/>
       <w:r>
         <w:rPr>
           <w:rFonts w:eastAsia="Times New Roman" w:cs="Times New Roman"/>
@@ -2161,8 +2816,9 @@
           <w:color w:val="0E101A"/>
           <w:szCs w:val="24"/>
         </w:rPr>
-        <w:t>GU</w:t>
-      </w:r>
+        <w:t>O(</w:t>
+      </w:r>
+      <w:proofErr w:type="gramEnd"/>
       <w:r>
         <w:rPr>
           <w:rFonts w:eastAsia="Times New Roman" w:cs="Times New Roman"/>
@@ -2170,19 +2826,17 @@
           <w:color w:val="0E101A"/>
           <w:szCs w:val="24"/>
         </w:rPr>
-        <w:t>I interface, error handling, and bonus integrations like real-world financial data visualization.</w:t>
-      </w:r>
-    </w:p>
-    <w:p>
-      <w:pPr>
-        <w:spacing w:line="276" w:lineRule="auto"/>
+        <w:t xml:space="preserve">n log M)). Theoretical components include problem formulation, design justification, correctness proofs, and complexity analysis. Practical elements feature modular code, a </w:t>
+      </w:r>
+      <w:r>
         <w:rPr>
           <w:rFonts w:eastAsia="Times New Roman" w:cs="Times New Roman"/>
           <w:bCs/>
           <w:color w:val="0E101A"/>
           <w:szCs w:val="24"/>
         </w:rPr>
-      </w:pPr>
+        <w:t>GU</w:t>
+      </w:r>
       <w:r>
         <w:rPr>
           <w:rFonts w:eastAsia="Times New Roman" w:cs="Times New Roman"/>
@@ -2190,6 +2844,26 @@
           <w:color w:val="0E101A"/>
           <w:szCs w:val="24"/>
         </w:rPr>
+        <w:t>I interface, error handling, and bonus integrations like real-world financial data visualization.</w:t>
+      </w:r>
+    </w:p>
+    <w:p>
+      <w:pPr>
+        <w:spacing w:line="276" w:lineRule="auto"/>
+        <w:rPr>
+          <w:rFonts w:eastAsia="Times New Roman" w:cs="Times New Roman"/>
+          <w:bCs/>
+          <w:color w:val="0E101A"/>
+          <w:szCs w:val="24"/>
+        </w:rPr>
+      </w:pPr>
+      <w:r>
+        <w:rPr>
+          <w:rFonts w:eastAsia="Times New Roman" w:cs="Times New Roman"/>
+          <w:bCs/>
+          <w:color w:val="0E101A"/>
+          <w:szCs w:val="24"/>
+        </w:rPr>
         <w:br w:type="page"/>
       </w:r>
     </w:p>
@@ -2197,7 +2871,7 @@
       <w:pPr>
         <w:pStyle w:val="Heading1"/>
       </w:pPr>
-      <w:bookmarkStart w:id="1" w:name="_Toc215583708"/>
+      <w:bookmarkStart w:id="1" w:name="_Toc215591711"/>
       <w:r>
         <w:lastRenderedPageBreak/>
         <w:t>Problem Identification and Description</w:t>
@@ -2208,7 +2882,7 @@
       <w:pPr>
         <w:pStyle w:val="Heading2"/>
       </w:pPr>
-      <w:bookmarkStart w:id="2" w:name="_Toc215583709"/>
+      <w:bookmarkStart w:id="2" w:name="_Toc215591712"/>
       <w:r>
         <w:t>Fixed Investor</w:t>
       </w:r>
@@ -2236,7 +2910,21 @@
         <w:rPr>
           <w:lang w:val="en-US"/>
         </w:rPr>
-        <w:t xml:space="preserve"> the future value of a retirement investment under a fixed annual interest rate over a specified number of years.  This is essential for financial planning because it helps individuals estimate how much their savings will grow before retirement and allows them to determine how much should be contributed to meet a certain goal. This serves as a powerful tool because it tracks the  interest earned on both the original amount and the accumulated interest. This function determines the total accumulated balance (A) that will be available at the end of the investment.</w:t>
+        <w:t xml:space="preserve"> the future value of a retirement investment under a fixed annual interest rate over a specified number of years.  This is essential for financial planning because it helps individuals estimate how much their savings will grow before retirement and allows them to determine how much should be contributed to meet a certain goal. This serves as a powerful tool because it tracks </w:t>
+      </w:r>
+      <w:proofErr w:type="gramStart"/>
+      <w:r>
+        <w:rPr>
+          <w:lang w:val="en-US"/>
+        </w:rPr>
+        <w:t>the  interest</w:t>
+      </w:r>
+      <w:proofErr w:type="gramEnd"/>
+      <w:r>
+        <w:rPr>
+          <w:lang w:val="en-US"/>
+        </w:rPr>
+        <w:t xml:space="preserve"> earned on both the original amount and the accumulated interest. This function determines the total accumulated balance (A) that will be available at the end of the investment.</w:t>
       </w:r>
     </w:p>
     <w:p>
@@ -2320,12 +3008,11 @@
         <w:t>Input Format: The rate input is assumed to be a decimal representation of the percentage. The year and principal input are assumed to be in number format.</w:t>
       </w:r>
     </w:p>
-    <w:p/>
     <w:p>
       <w:pPr>
         <w:pStyle w:val="Heading2"/>
       </w:pPr>
-      <w:bookmarkStart w:id="3" w:name="_Toc215583710"/>
+      <w:bookmarkStart w:id="3" w:name="_Toc215591713"/>
       <w:r>
         <w:t>Variable Investor</w:t>
       </w:r>
@@ -2342,7 +3029,35 @@
         <w:rPr>
           <w:lang w:val="en-US"/>
         </w:rPr>
-        <w:t xml:space="preserve">The variableInvestor() function is designed to simulate the growth of a retirement investment under variable annual interest rates, which may be positive or negative. Unlike the fixedInvestor() function above where the interest rate is constant, this function takes into consideration the fluctuating market conditions that affect the investment year by year. </w:t>
+        <w:t xml:space="preserve">The </w:t>
+      </w:r>
+      <w:proofErr w:type="gramStart"/>
+      <w:r>
+        <w:rPr>
+          <w:lang w:val="en-US"/>
+        </w:rPr>
+        <w:t>variableInvestor(</w:t>
+      </w:r>
+      <w:proofErr w:type="gramEnd"/>
+      <w:r>
+        <w:rPr>
+          <w:lang w:val="en-US"/>
+        </w:rPr>
+        <w:t xml:space="preserve">) function is designed to simulate the growth of a retirement investment under variable annual interest rates, which may be positive or negative. Unlike the </w:t>
+      </w:r>
+      <w:proofErr w:type="gramStart"/>
+      <w:r>
+        <w:rPr>
+          <w:lang w:val="en-US"/>
+        </w:rPr>
+        <w:t>fixedInvestor(</w:t>
+      </w:r>
+      <w:proofErr w:type="gramEnd"/>
+      <w:r>
+        <w:rPr>
+          <w:lang w:val="en-US"/>
+        </w:rPr>
+        <w:t xml:space="preserve">) function above where the interest rate is constant, this function takes into consideration the fluctuating market conditions that affect the investment year by year. </w:t>
       </w:r>
       <w:r>
         <w:rPr>
@@ -2356,17 +3071,28 @@
       <w:pPr>
         <w:pStyle w:val="Heading2"/>
       </w:pPr>
-      <w:bookmarkStart w:id="4" w:name="_Toc215583711"/>
+      <w:bookmarkStart w:id="4" w:name="_Toc215591714"/>
       <w:r>
         <w:t>Finally Retired</w:t>
       </w:r>
       <w:bookmarkEnd w:id="4"/>
     </w:p>
     <w:p>
+      <w:r>
+        <w:t xml:space="preserve">The Finally Retired problem seeks to determine how long an individual’s retirement savings will last once they begin withdrawing a fixed amount each year. After years of accumulating their savings, retirees must manage their funds </w:t>
+      </w:r>
+      <w:r>
+        <w:t>carefully,</w:t>
+      </w:r>
+      <w:r>
+        <w:t xml:space="preserve"> so they do not run out of money prematurely. The function simulates the retirement period by repeatedly subtracting annual expenses from the available balance until the funds reach zero or become insufficient for another withdrawal. The goal is to design an algorithm that takes an initial retirement balance and a yearly withdrawal amount and returns the number of years the person can sustain their lifestyle before their savings are depleted.</w:t>
+      </w:r>
+    </w:p>
+    <w:p>
       <w:pPr>
         <w:pStyle w:val="Heading2"/>
       </w:pPr>
-      <w:bookmarkStart w:id="5" w:name="_Toc215583712"/>
+      <w:bookmarkStart w:id="5" w:name="_Toc215591715"/>
       <w:r>
         <w:t>Maximum Expensed</w:t>
       </w:r>
@@ -2494,7 +3220,16 @@
           <w:szCs w:val="24"/>
           <w:lang w:val="en-US"/>
         </w:rPr>
-        <w:t>. The difficulty lies in the fact that B(t) is a function of the previous year's balance, interest accrued, and the withdrawal W. Because the principal changes dynamically every year (decreasing by W and increasing by rate r), solving for W algebraically is complex, especially when constraints such as "balance cannot be negative" are applied iteratively. Therefore, a computational search algorithm is required to approximate W to a specific degree of precision (e.g., two decimal places).</w:t>
+        <w:t xml:space="preserve">. The difficulty lies in the fact that B(t) is a function of the previous year's balance, interest accrued, and the withdrawal W. Because the principal changes dynamically every year (decreasing by W and increasing by rate r), solving for W algebraically is complex, especially when constraints such as "balance cannot </w:t>
+      </w:r>
+      <w:r>
+        <w:rPr>
+          <w:rFonts w:cs="Times New Roman"/>
+          <w:szCs w:val="24"/>
+          <w:lang w:val="en-US"/>
+        </w:rPr>
+        <w:lastRenderedPageBreak/>
+        <w:t>be negative" are applied iteratively. Therefore, a computational search algorithm is required to approximate W to a specific degree of precision (e.g., two decimal places).</w:t>
       </w:r>
     </w:p>
     <w:p>
@@ -2607,7 +3342,6 @@
           <w:szCs w:val="24"/>
           <w:lang w:val="en-US"/>
         </w:rPr>
-        <w:lastRenderedPageBreak/>
         <w:t>Nature of Problem:</w:t>
       </w:r>
       <w:r>
@@ -2632,6 +3366,7 @@
     </w:p>
     <w:p>
       <w:pPr>
+        <w:spacing w:line="276" w:lineRule="auto"/>
         <w:rPr>
           <w:rFonts w:eastAsia="Times New Roman" w:cs="Times New Roman"/>
           <w:bCs/>
@@ -2639,45 +3374,223 @@
           <w:szCs w:val="24"/>
         </w:rPr>
       </w:pPr>
+      <w:r>
+        <w:rPr>
+          <w:rFonts w:eastAsia="Times New Roman" w:cs="Times New Roman"/>
+          <w:bCs/>
+          <w:color w:val="0E101A"/>
+          <w:szCs w:val="24"/>
+        </w:rPr>
+        <w:br w:type="page"/>
+      </w:r>
     </w:p>
     <w:p>
       <w:pPr>
         <w:pStyle w:val="Heading1"/>
       </w:pPr>
-      <w:bookmarkStart w:id="6" w:name="_Toc215583713"/>
-      <w:r>
+      <w:bookmarkStart w:id="6" w:name="_Toc215591716"/>
+      <w:r>
+        <w:lastRenderedPageBreak/>
         <w:t>Algorithmic Classification</w:t>
       </w:r>
       <w:bookmarkEnd w:id="6"/>
     </w:p>
     <w:p>
-      <w:r>
-        <w:rPr>
+      <w:pPr>
+        <w:pStyle w:val="Heading2"/>
+      </w:pPr>
+      <w:bookmarkStart w:id="7" w:name="_Toc215591717"/>
+      <w:r>
+        <w:t>Fixed</w:t>
+      </w:r>
+      <w:r>
+        <w:t xml:space="preserve"> </w:t>
+      </w:r>
+      <w:r>
+        <w:t>Investor</w:t>
+      </w:r>
+      <w:bookmarkEnd w:id="7"/>
+      <w:r>
+        <w:t xml:space="preserve"> </w:t>
+      </w:r>
+    </w:p>
+    <w:p>
+      <w:r>
+        <w:t xml:space="preserve"> </w:t>
+      </w:r>
+      <w:r>
+        <w:tab/>
+      </w:r>
+      <w:r>
+        <w:t>The algorithm belongs to computational Class P (Polynomial Time) because it performs a finite number of operations based on the number of years. The computation involves a constant number of operations per year (multiplication and addition), so time complexity is O(n) where n</w:t>
+      </w:r>
+      <w:r>
+        <w:t xml:space="preserve"> </w:t>
+      </w:r>
+      <w:r>
+        <w:t>= years.</w:t>
+      </w:r>
+    </w:p>
+    <w:p>
+      <w:pPr>
+        <w:pStyle w:val="Heading2"/>
+      </w:pPr>
+      <w:bookmarkStart w:id="8" w:name="_Toc215591718"/>
+      <w:r>
+        <w:t>Variable Investor</w:t>
+      </w:r>
+      <w:bookmarkEnd w:id="8"/>
+    </w:p>
+    <w:p>
+      <w:pPr>
+        <w:ind w:firstLine="720"/>
+      </w:pPr>
+      <w:r>
+        <w:t xml:space="preserve">The </w:t>
+      </w:r>
+      <w:proofErr w:type="gramStart"/>
+      <w:r>
+        <w:t>variableInvestor(</w:t>
+      </w:r>
+      <w:proofErr w:type="gramEnd"/>
+      <w:r>
+        <w:t xml:space="preserve">) function is designed to simulate the growth of a retirement investment under variable annual interest rates, which may be positive or negative. Unlike the </w:t>
+      </w:r>
+      <w:proofErr w:type="gramStart"/>
+      <w:r>
+        <w:t>fixedInvestor(</w:t>
+      </w:r>
+      <w:proofErr w:type="gramEnd"/>
+      <w:r>
+        <w:t>) function above where the interest rate is constant, this function takes into consideration the fluctuating market conditions that affect the investment year by year. Retirement planning requires accurate prognosis of account balances with such variable conditions to ensure sustainable withdrawals.</w:t>
+      </w:r>
+    </w:p>
+    <w:p>
+      <w:pPr>
+        <w:pStyle w:val="Heading2"/>
+      </w:pPr>
+      <w:bookmarkStart w:id="9" w:name="_Toc215591719"/>
+      <w:r>
+        <w:t>Finally Retired</w:t>
+      </w:r>
+      <w:bookmarkEnd w:id="9"/>
+    </w:p>
+    <w:p>
+      <w:pPr>
+        <w:rPr>
+          <w:lang w:val="en-US"/>
+        </w:rPr>
+      </w:pPr>
+      <w:r>
+        <w:rPr>
+          <w:lang w:val="en-US"/>
+        </w:rPr>
+        <w:t>To prove correctness, we examine both initialization and the loop invariant. Initially, the algorithm correctly sets balance to the initial savings and years to zero, representing that no withdrawals have been made yet. The loop invariant is:</w:t>
+      </w:r>
+      <w:r>
+        <w:rPr>
+          <w:lang w:val="en-US"/>
+        </w:rPr>
+        <w:br/>
+        <w:t xml:space="preserve">after k iterations, exactly k withdrawals have been made and the remaining balance equals </w:t>
+      </w:r>
+      <w:proofErr w:type="spellStart"/>
+      <w:r>
+        <w:rPr>
+          <w:lang w:val="en-US"/>
+        </w:rPr>
+        <w:t>initialSaving</w:t>
+      </w:r>
+      <w:proofErr w:type="spellEnd"/>
+      <w:r>
+        <w:rPr>
+          <w:lang w:val="en-US"/>
+        </w:rPr>
+        <w:t xml:space="preserve"> − k × withdrawal.</w:t>
+      </w:r>
+      <w:r>
+        <w:rPr>
+          <w:lang w:val="en-US"/>
+        </w:rPr>
+        <w:br/>
+        <w:t xml:space="preserve">This is true for the base case k = 0. If the invariant holds for k, then the next iteration subtracts another withdrawal and increases the year count to k + 1, making the new balance </w:t>
+      </w:r>
+      <w:proofErr w:type="spellStart"/>
+      <w:proofErr w:type="gramStart"/>
+      <w:r>
+        <w:rPr>
+          <w:lang w:val="en-US"/>
+        </w:rPr>
+        <w:t>initialSaving</w:t>
+      </w:r>
+      <w:proofErr w:type="spellEnd"/>
+      <w:proofErr w:type="gramEnd"/>
+      <w:r>
+        <w:rPr>
+          <w:lang w:val="en-US"/>
+        </w:rPr>
+        <w:t xml:space="preserve"> </w:t>
+      </w:r>
+      <w:r>
+        <w:rPr>
+          <w:lang w:val="en-US"/>
+        </w:rPr>
+        <w:lastRenderedPageBreak/>
+        <w:t>(k+1) × withdrawal, so the invariant continues to hold. The loop stops exactly when the balance is too small for another withdrawal, meaning fewer than one year of expenses remain. Therefore, when the algorithm returns the number of completed iterations, it is the exact number of full years the retiree can be supported — proving the algorithm is correct.</w:t>
+      </w:r>
+    </w:p>
+    <w:p/>
+    <w:p>
+      <w:pPr>
+        <w:pStyle w:val="Heading2"/>
+      </w:pPr>
+      <w:bookmarkStart w:id="10" w:name="_Toc215591720"/>
+      <w:r>
+        <w:t>Maximum Expensed</w:t>
+      </w:r>
+      <w:bookmarkEnd w:id="10"/>
+    </w:p>
+    <w:p>
+      <w:pPr>
+        <w:rPr>
+          <w:rFonts w:cs="Times New Roman"/>
+          <w:szCs w:val="24"/>
+          <w:lang w:val="en-US"/>
+        </w:rPr>
+      </w:pPr>
+      <w:r>
+        <w:rPr>
+          <w:rFonts w:cs="Times New Roman"/>
+          <w:szCs w:val="24"/>
+          <w:lang w:val="en-US"/>
+        </w:rPr>
+        <w:t xml:space="preserve">To solve the MSW problem, I have selected an algorithm from the </w:t>
+      </w:r>
+      <w:r>
+        <w:rPr>
+          <w:rFonts w:cs="Times New Roman"/>
           <w:b/>
           <w:bCs/>
-        </w:rPr>
-        <w:t>FixedInvestor Function</w:t>
-      </w:r>
-      <w:r>
-        <w:t>: The algorithm belongs to computational Class P (Polynomial Time) because it performs a finite number of operations based on the number of years. The computation involves a constant number of operations per year (multiplication and addition), so time complexity is O(n) where n = years.</w:t>
-      </w:r>
-    </w:p>
-    <w:p/>
-    <w:p>
-      <w:pPr>
-        <w:rPr>
-          <w:rFonts w:cs="Times New Roman"/>
-          <w:szCs w:val="24"/>
-          <w:lang w:val="en-US"/>
-        </w:rPr>
-      </w:pPr>
-      <w:r>
-        <w:rPr>
-          <w:rFonts w:cs="Times New Roman"/>
-          <w:szCs w:val="24"/>
-          <w:lang w:val="en-US"/>
-        </w:rPr>
-        <w:t xml:space="preserve">To solve the MSW problem, I have selected an algorithm from the </w:t>
+          <w:szCs w:val="24"/>
+          <w:lang w:val="en-US"/>
+        </w:rPr>
+        <w:t>Divide-and-Conquer</w:t>
+      </w:r>
+      <w:r>
+        <w:rPr>
+          <w:rFonts w:cs="Times New Roman"/>
+          <w:szCs w:val="24"/>
+          <w:lang w:val="en-US"/>
+        </w:rPr>
+        <w:t xml:space="preserve"> paradigm.</w:t>
+      </w:r>
+      <w:r>
+        <w:rPr>
+          <w:rFonts w:cs="Times New Roman"/>
+          <w:szCs w:val="24"/>
+          <w:lang w:val="en-US"/>
+        </w:rPr>
+        <w:t xml:space="preserve"> </w:t>
       </w:r>
       <w:r>
         <w:rPr>
@@ -2687,15 +3600,15 @@
           <w:szCs w:val="24"/>
           <w:lang w:val="en-US"/>
         </w:rPr>
-        <w:t>Divide-and-Conquer</w:t>
-      </w:r>
-      <w:r>
-        <w:rPr>
-          <w:rFonts w:cs="Times New Roman"/>
-          <w:szCs w:val="24"/>
-          <w:lang w:val="en-US"/>
-        </w:rPr>
-        <w:t xml:space="preserve"> paradigm.</w:t>
+        <w:t>Algorithm Used:</w:t>
+      </w:r>
+      <w:r>
+        <w:rPr>
+          <w:rFonts w:cs="Times New Roman"/>
+          <w:szCs w:val="24"/>
+          <w:lang w:val="en-US"/>
+        </w:rPr>
+        <w:t xml:space="preserve"> Binary Search (also known as the Bisection Method or Successive Approximation).</w:t>
       </w:r>
       <w:r>
         <w:rPr>
@@ -2713,15 +3626,7 @@
           <w:szCs w:val="24"/>
           <w:lang w:val="en-US"/>
         </w:rPr>
-        <w:t>Algorithm Used:</w:t>
-      </w:r>
-      <w:r>
-        <w:rPr>
-          <w:rFonts w:cs="Times New Roman"/>
-          <w:szCs w:val="24"/>
-          <w:lang w:val="en-US"/>
-        </w:rPr>
-        <w:t xml:space="preserve"> Binary Search (also known as the Bisection Method or Successive Approximation).</w:t>
+        <w:t>Computational Complexity Class:</w:t>
       </w:r>
       <w:r>
         <w:rPr>
@@ -2739,16 +3644,50 @@
           <w:szCs w:val="24"/>
           <w:lang w:val="en-US"/>
         </w:rPr>
-        <w:t>Computational Complexity Class:</w:t>
-      </w:r>
-      <w:r>
-        <w:rPr>
-          <w:rFonts w:cs="Times New Roman"/>
-          <w:szCs w:val="24"/>
-          <w:lang w:val="en-US"/>
-        </w:rPr>
-        <w:t xml:space="preserve"> </w:t>
-      </w:r>
+        <w:t>P (Polynomial Time)</w:t>
+      </w:r>
+      <w:r>
+        <w:rPr>
+          <w:rFonts w:cs="Times New Roman"/>
+          <w:szCs w:val="24"/>
+          <w:lang w:val="en-US"/>
+        </w:rPr>
+        <w:t>.</w:t>
+      </w:r>
+    </w:p>
+    <w:p>
+      <w:pPr>
+        <w:rPr>
+          <w:rFonts w:cs="Times New Roman"/>
+          <w:szCs w:val="24"/>
+          <w:lang w:val="en-US"/>
+        </w:rPr>
+      </w:pPr>
+      <w:r>
+        <w:rPr>
+          <w:rFonts w:cs="Times New Roman"/>
+          <w:szCs w:val="24"/>
+          <w:lang w:val="en-US"/>
+        </w:rPr>
+        <w:t xml:space="preserve">The problem is solvable in polynomial time. </w:t>
+      </w:r>
+      <w:r>
+        <w:rPr>
+          <w:rFonts w:cs="Times New Roman"/>
+          <w:szCs w:val="24"/>
+          <w:lang w:val="en-US"/>
+        </w:rPr>
+        <w:t xml:space="preserve">While </w:t>
+      </w:r>
+      <w:r>
+        <w:rPr>
+          <w:rFonts w:cs="Times New Roman"/>
+          <w:szCs w:val="24"/>
+          <w:lang w:val="en-US"/>
+        </w:rPr>
+        <w:t xml:space="preserve">a naive linear search would operate in pseudo-polynomial time relative to the dollar amount O(N), the Binary Search approach operates in logarithmic time </w:t>
+      </w:r>
+      <w:proofErr w:type="gramStart"/>
       <w:r>
         <w:rPr>
           <w:rFonts w:cs="Times New Roman"/>
@@ -2757,49 +3696,9 @@
           <w:szCs w:val="24"/>
           <w:lang w:val="en-US"/>
         </w:rPr>
-        <w:t>P (Polynomial Time)</w:t>
-      </w:r>
-      <w:r>
-        <w:rPr>
-          <w:rFonts w:cs="Times New Roman"/>
-          <w:szCs w:val="24"/>
-          <w:lang w:val="en-US"/>
-        </w:rPr>
-        <w:t>.</w:t>
-      </w:r>
-    </w:p>
-    <w:p>
-      <w:pPr>
-        <w:rPr>
-          <w:rFonts w:cs="Times New Roman"/>
-          <w:szCs w:val="24"/>
-          <w:lang w:val="en-US"/>
-        </w:rPr>
-      </w:pPr>
-      <w:r>
-        <w:rPr>
-          <w:rFonts w:cs="Times New Roman"/>
-          <w:szCs w:val="24"/>
-          <w:lang w:val="en-US"/>
-        </w:rPr>
-        <w:t xml:space="preserve">The problem is solvable in polynomial time. </w:t>
-      </w:r>
-      <w:r>
-        <w:rPr>
-          <w:rFonts w:cs="Times New Roman"/>
-          <w:szCs w:val="24"/>
-          <w:lang w:val="en-US"/>
-        </w:rPr>
-        <w:t xml:space="preserve">While </w:t>
-      </w:r>
-      <w:r>
-        <w:rPr>
-          <w:rFonts w:cs="Times New Roman"/>
-          <w:szCs w:val="24"/>
-          <w:lang w:val="en-US"/>
-        </w:rPr>
-        <w:t xml:space="preserve">a naive linear search would operate in pseudo-polynomial time relative to the dollar amount O(N), the Binary Search approach operates in logarithmic time </w:t>
-      </w:r>
+        <w:t>O(</w:t>
+      </w:r>
+      <w:proofErr w:type="gramEnd"/>
       <w:r>
         <w:rPr>
           <w:rFonts w:cs="Times New Roman"/>
@@ -2808,7 +3707,7 @@
           <w:szCs w:val="24"/>
           <w:lang w:val="en-US"/>
         </w:rPr>
-        <w:t>O(log N)</w:t>
+        <w:t>log N)</w:t>
       </w:r>
       <w:r>
         <w:rPr>
@@ -2845,32 +3744,35 @@
       <w:pPr>
         <w:pStyle w:val="Heading1"/>
       </w:pPr>
-      <w:bookmarkStart w:id="7" w:name="_Toc215583714"/>
+      <w:bookmarkStart w:id="11" w:name="_Toc215591721"/>
       <w:r>
         <w:lastRenderedPageBreak/>
         <w:t>Algorithmic Design and Representation</w:t>
       </w:r>
-      <w:bookmarkEnd w:id="7"/>
+      <w:bookmarkEnd w:id="11"/>
     </w:p>
     <w:p>
       <w:pPr>
         <w:pStyle w:val="Heading2"/>
       </w:pPr>
-      <w:bookmarkStart w:id="8" w:name="_Toc215583715"/>
-      <w:r>
-        <w:t>Fixed Investment</w:t>
-      </w:r>
-      <w:bookmarkEnd w:id="8"/>
+      <w:bookmarkStart w:id="12" w:name="_Toc215591722"/>
+      <w:r>
+        <w:t>Fixed Invest</w:t>
+      </w:r>
+      <w:r>
+        <w:t>or</w:t>
+      </w:r>
+      <w:bookmarkEnd w:id="12"/>
     </w:p>
     <w:p>
       <w:pPr>
         <w:pStyle w:val="Heading3"/>
       </w:pPr>
-      <w:bookmarkStart w:id="9" w:name="_Toc215583716"/>
+      <w:bookmarkStart w:id="13" w:name="_Toc215591723"/>
       <w:r>
         <w:t>Fixed Investor Pseudocode:</w:t>
       </w:r>
-      <w:bookmarkEnd w:id="9"/>
+      <w:bookmarkEnd w:id="13"/>
     </w:p>
     <w:p>
       <w:r>
@@ -2882,7 +3784,13 @@
     </w:p>
     <w:p>
       <w:r>
-        <w:t xml:space="preserve">FUNCTION fixedInvestor(principal, rate, years): </w:t>
+        <w:t xml:space="preserve">FUNCTION </w:t>
+      </w:r>
+      <w:r>
+        <w:t>fixedInvestor (</w:t>
+      </w:r>
+      <w:r>
+        <w:t xml:space="preserve">principal, rate, years): </w:t>
       </w:r>
     </w:p>
     <w:p>
@@ -2901,12 +3809,17 @@
         <w:t xml:space="preserve"> FOR </w:t>
       </w:r>
       <w:proofErr w:type="spellStart"/>
+      <w:proofErr w:type="gramStart"/>
       <w:r>
         <w:t>i</w:t>
       </w:r>
       <w:proofErr w:type="spellEnd"/>
       <w:r>
-        <w:t xml:space="preserve">  = 1 TO years STEP 1 </w:t>
+        <w:t xml:space="preserve">  =</w:t>
+      </w:r>
+      <w:proofErr w:type="gramEnd"/>
+      <w:r>
+        <w:t xml:space="preserve"> 1 TO years STEP 1 </w:t>
       </w:r>
     </w:p>
     <w:p>
@@ -2934,11 +3847,11 @@
       <w:pPr>
         <w:pStyle w:val="Heading3"/>
       </w:pPr>
-      <w:bookmarkStart w:id="10" w:name="_Toc215583717"/>
+      <w:bookmarkStart w:id="14" w:name="_Toc215591724"/>
       <w:r>
         <w:t>Step-by-Step Explanation of the Algorithm</w:t>
       </w:r>
-      <w:bookmarkEnd w:id="10"/>
+      <w:bookmarkEnd w:id="14"/>
     </w:p>
     <w:p>
       <w:pPr>
@@ -2961,7 +3874,15 @@
         </w:numPr>
       </w:pPr>
       <w:r>
-        <w:t>Initialization: Assign balance to the initial principal. This represents year 0.</w:t>
+        <w:t xml:space="preserve">Initialization: Assign balance to the initial </w:t>
+      </w:r>
+      <w:proofErr w:type="gramStart"/>
+      <w:r>
+        <w:t>principal</w:t>
+      </w:r>
+      <w:proofErr w:type="gramEnd"/>
+      <w:r>
+        <w:t>. This represents year 0.</w:t>
       </w:r>
     </w:p>
     <w:p>
@@ -3008,26 +3929,34 @@
       <w:pPr>
         <w:pStyle w:val="Heading2"/>
       </w:pPr>
-      <w:bookmarkStart w:id="11" w:name="_Toc215583718"/>
+      <w:bookmarkStart w:id="15" w:name="_Toc215591725"/>
       <w:r>
         <w:lastRenderedPageBreak/>
         <w:t>Variable Investor</w:t>
       </w:r>
-      <w:bookmarkEnd w:id="11"/>
+      <w:bookmarkEnd w:id="15"/>
     </w:p>
     <w:p>
       <w:pPr>
         <w:pStyle w:val="Heading3"/>
       </w:pPr>
-      <w:bookmarkStart w:id="12" w:name="_Toc215583719"/>
+      <w:bookmarkStart w:id="16" w:name="_Toc215591726"/>
       <w:r>
         <w:t>Variable Investor Pseudocode</w:t>
       </w:r>
-      <w:bookmarkEnd w:id="12"/>
-    </w:p>
-    <w:p>
-      <w:r>
-        <w:t xml:space="preserve">function variableInvestor(principal, </w:t>
+      <w:bookmarkEnd w:id="16"/>
+    </w:p>
+    <w:p>
+      <w:r>
+        <w:t xml:space="preserve">function </w:t>
+      </w:r>
+      <w:proofErr w:type="gramStart"/>
+      <w:r>
+        <w:t>variableInvestor(</w:t>
+      </w:r>
+      <w:proofErr w:type="gramEnd"/>
+      <w:r>
+        <w:t xml:space="preserve">principal, </w:t>
       </w:r>
       <w:proofErr w:type="spellStart"/>
       <w:r>
@@ -3087,11 +4016,223 @@
       <w:pPr>
         <w:pStyle w:val="Heading2"/>
       </w:pPr>
-      <w:bookmarkStart w:id="13" w:name="_Toc215583720"/>
+      <w:bookmarkStart w:id="17" w:name="_Toc215591727"/>
+      <w:r>
+        <w:t>Finally Retired</w:t>
+      </w:r>
+      <w:bookmarkEnd w:id="17"/>
+    </w:p>
+    <w:p>
+      <w:pPr>
+        <w:pStyle w:val="Heading3"/>
+      </w:pPr>
+      <w:bookmarkStart w:id="18" w:name="_Toc215591728"/>
+      <w:r>
+        <w:t>Finally Retired Pseudocode</w:t>
+      </w:r>
+      <w:bookmarkEnd w:id="18"/>
+    </w:p>
+    <w:p>
+      <w:r>
+        <w:t xml:space="preserve">FUNCTION </w:t>
+      </w:r>
+      <w:r>
+        <w:t>finallyRetired (</w:t>
+      </w:r>
+      <w:r>
+        <w:t>balance, expense, rate</w:t>
+      </w:r>
+      <w:r>
+        <w:t xml:space="preserve">, </w:t>
+      </w:r>
+      <w:proofErr w:type="spellStart"/>
+      <w:r>
+        <w:t>capYears</w:t>
+      </w:r>
+      <w:proofErr w:type="spellEnd"/>
+      <w:r>
+        <w:t>)</w:t>
+      </w:r>
+    </w:p>
+    <w:p>
+      <w:r>
+        <w:t>//</w:t>
+      </w:r>
+      <w:r>
+        <w:t>Determines how many years funds will last given a specific withdrawal.</w:t>
+      </w:r>
+    </w:p>
+    <w:p>
+      <w:r>
+        <w:t>//</w:t>
+      </w:r>
+      <w:r>
+        <w:t>Includes a '</w:t>
+      </w:r>
+      <w:proofErr w:type="spellStart"/>
+      <w:r>
+        <w:t>cap_years</w:t>
+      </w:r>
+      <w:proofErr w:type="spellEnd"/>
+      <w:r>
+        <w:t>' to prevent infinite loops if interest &gt; expense.</w:t>
+      </w:r>
+    </w:p>
+    <w:p/>
+    <w:p>
+      <w:pPr>
+        <w:ind w:firstLine="720"/>
+      </w:pPr>
+      <w:r>
+        <w:t>DECLARE</w:t>
+      </w:r>
+      <w:r>
+        <w:t xml:space="preserve"> years = 0</w:t>
+      </w:r>
+      <w:r>
+        <w:t xml:space="preserve"> AS INTEGER</w:t>
+      </w:r>
+    </w:p>
+    <w:p>
+      <w:pPr>
+        <w:ind w:firstLine="720"/>
+      </w:pPr>
+      <w:r>
+        <w:t>WHILE</w:t>
+      </w:r>
+      <w:r>
+        <w:t xml:space="preserve"> balance &gt; 0 </w:t>
+      </w:r>
+      <w:r>
+        <w:t xml:space="preserve">AND </w:t>
+      </w:r>
+      <w:r>
+        <w:t xml:space="preserve">years &lt; </w:t>
+      </w:r>
+      <w:proofErr w:type="spellStart"/>
+      <w:r>
+        <w:t>capYears</w:t>
+      </w:r>
+      <w:proofErr w:type="spellEnd"/>
+    </w:p>
+    <w:p>
+      <w:pPr>
+        <w:ind w:left="720" w:firstLine="720"/>
+      </w:pPr>
+      <w:r>
+        <w:t xml:space="preserve"> </w:t>
+      </w:r>
+      <w:r>
+        <w:t>//</w:t>
+      </w:r>
+      <w:r>
+        <w:t>Withdraw at start of year</w:t>
+      </w:r>
+    </w:p>
+    <w:p>
+      <w:pPr>
+        <w:ind w:left="720" w:firstLine="720"/>
+      </w:pPr>
+      <w:r>
+        <w:t xml:space="preserve">balance </w:t>
+      </w:r>
+      <w:r>
+        <w:t>= balance - expense</w:t>
+      </w:r>
+    </w:p>
+    <w:p>
+      <w:pPr>
+        <w:ind w:left="720" w:firstLine="720"/>
+      </w:pPr>
+      <w:r>
+        <w:t>IF</w:t>
+      </w:r>
+      <w:r>
+        <w:t xml:space="preserve"> balance &gt; 0</w:t>
+      </w:r>
+      <w:r>
+        <w:t xml:space="preserve"> THEN</w:t>
+      </w:r>
+    </w:p>
+    <w:p>
+      <w:pPr>
+        <w:ind w:left="1440" w:firstLine="720"/>
+      </w:pPr>
+      <w:r>
+        <w:t xml:space="preserve">balance </w:t>
+      </w:r>
+      <w:r>
+        <w:t>= balance + (</w:t>
+      </w:r>
+      <w:r>
+        <w:t>balance</w:t>
+      </w:r>
+      <w:r>
+        <w:t xml:space="preserve"> *</w:t>
+      </w:r>
+      <w:r>
+        <w:t xml:space="preserve"> rate</w:t>
+      </w:r>
+      <w:r>
+        <w:t>)</w:t>
+      </w:r>
+    </w:p>
+    <w:p>
+      <w:pPr>
+        <w:ind w:left="720" w:firstLine="720"/>
+      </w:pPr>
+      <w:r>
+        <w:t>ELSE</w:t>
+      </w:r>
+    </w:p>
+    <w:p>
+      <w:pPr>
+        <w:ind w:left="1440" w:firstLine="720"/>
+      </w:pPr>
+      <w:r>
+        <w:lastRenderedPageBreak/>
+        <w:t>balance = 0</w:t>
+      </w:r>
+    </w:p>
+    <w:p>
+      <w:pPr>
+        <w:ind w:left="1440" w:firstLine="720"/>
+      </w:pPr>
+      <w:r>
+        <w:t>years</w:t>
+      </w:r>
+      <w:r>
+        <w:t xml:space="preserve"> = years + 1</w:t>
+      </w:r>
+    </w:p>
+    <w:p>
+      <w:pPr>
+        <w:ind w:firstLine="720"/>
+      </w:pPr>
+      <w:r>
+        <w:t>RETURN</w:t>
+      </w:r>
+      <w:r>
+        <w:t xml:space="preserve"> </w:t>
+      </w:r>
+      <w:proofErr w:type="gramStart"/>
+      <w:r>
+        <w:t>years ;</w:t>
+      </w:r>
+      <w:proofErr w:type="gramEnd"/>
+    </w:p>
+    <w:p>
+      <w:pPr>
+        <w:pStyle w:val="Heading2"/>
+      </w:pPr>
+      <w:bookmarkStart w:id="19" w:name="_Toc215591729"/>
       <w:r>
         <w:t>Maximum Expense</w:t>
       </w:r>
-      <w:bookmarkEnd w:id="13"/>
+      <w:r>
+        <w:t>d</w:t>
+      </w:r>
+      <w:bookmarkEnd w:id="19"/>
     </w:p>
     <w:p>
       <w:pPr>
@@ -3142,7 +4283,23 @@
           <w:rFonts w:cs="Times New Roman"/>
           <w:szCs w:val="24"/>
         </w:rPr>
-        <w:t>We first define a function finallyRetired(balance, withdrawal, rate) which simulates the lifespan of the fund.</w:t>
+        <w:t xml:space="preserve">We first define a function </w:t>
+      </w:r>
+      <w:proofErr w:type="gramStart"/>
+      <w:r>
+        <w:rPr>
+          <w:rFonts w:cs="Times New Roman"/>
+          <w:szCs w:val="24"/>
+        </w:rPr>
+        <w:t>finallyRetired(</w:t>
+      </w:r>
+      <w:proofErr w:type="gramEnd"/>
+      <w:r>
+        <w:rPr>
+          <w:rFonts w:cs="Times New Roman"/>
+          <w:szCs w:val="24"/>
+        </w:rPr>
+        <w:t>balance, withdrawal, rate) which simulates the lifespan of the fund.</w:t>
       </w:r>
     </w:p>
     <w:p>
@@ -3317,36 +4474,226 @@
           <w:rFonts w:cs="Times New Roman"/>
           <w:szCs w:val="24"/>
         </w:rPr>
+        <w:t>Upper Bound (H): P (Withdrawing the entire principal immediately).</w:t>
+      </w:r>
+    </w:p>
+    <w:p>
+      <w:pPr>
+        <w:pStyle w:val="Heading3"/>
+      </w:pPr>
+      <w:bookmarkStart w:id="20" w:name="_Toc215591730"/>
+      <w:r>
+        <w:t xml:space="preserve">Maximum Expense </w:t>
+      </w:r>
+      <w:r>
+        <w:t>Pseudocode</w:t>
+      </w:r>
+      <w:bookmarkEnd w:id="20"/>
+    </w:p>
+    <w:p>
+      <w:pPr>
+        <w:rPr>
+          <w:rFonts w:cs="Times New Roman"/>
+          <w:szCs w:val="24"/>
+        </w:rPr>
+      </w:pPr>
+      <w:r>
+        <w:rPr>
+          <w:rFonts w:cs="Times New Roman"/>
+          <w:szCs w:val="24"/>
+        </w:rPr>
+        <w:t xml:space="preserve">FUNCTION </w:t>
+      </w:r>
+      <w:proofErr w:type="spellStart"/>
+      <w:proofErr w:type="gramStart"/>
+      <w:r>
+        <w:rPr>
+          <w:rFonts w:cs="Times New Roman"/>
+          <w:szCs w:val="24"/>
+        </w:rPr>
+        <w:t>FindOptimalWithdrawal</w:t>
+      </w:r>
+      <w:proofErr w:type="spellEnd"/>
+      <w:r>
+        <w:rPr>
+          <w:rFonts w:cs="Times New Roman"/>
+          <w:szCs w:val="24"/>
+        </w:rPr>
+        <w:t>(</w:t>
+      </w:r>
+      <w:proofErr w:type="gramEnd"/>
+      <w:r>
+        <w:rPr>
+          <w:rFonts w:cs="Times New Roman"/>
+          <w:szCs w:val="24"/>
+        </w:rPr>
+        <w:t xml:space="preserve">Principal, Rate, </w:t>
+      </w:r>
+      <w:proofErr w:type="spellStart"/>
+      <w:r>
+        <w:rPr>
+          <w:rFonts w:cs="Times New Roman"/>
+          <w:szCs w:val="24"/>
+        </w:rPr>
+        <w:t>TargetYears</w:t>
+      </w:r>
+      <w:proofErr w:type="spellEnd"/>
+      <w:r>
+        <w:rPr>
+          <w:rFonts w:cs="Times New Roman"/>
+          <w:szCs w:val="24"/>
+        </w:rPr>
+        <w:t>):</w:t>
+      </w:r>
+    </w:p>
+    <w:p>
+      <w:pPr>
+        <w:ind w:firstLine="720"/>
+        <w:rPr>
+          <w:rFonts w:cs="Times New Roman"/>
+          <w:szCs w:val="24"/>
+        </w:rPr>
+      </w:pPr>
+      <w:r>
+        <w:rPr>
+          <w:rFonts w:cs="Times New Roman"/>
+          <w:szCs w:val="24"/>
+        </w:rPr>
+        <w:t>Low = 0</w:t>
+      </w:r>
+    </w:p>
+    <w:p>
+      <w:pPr>
+        <w:ind w:firstLine="720"/>
+        <w:rPr>
+          <w:rFonts w:cs="Times New Roman"/>
+          <w:szCs w:val="24"/>
+        </w:rPr>
+      </w:pPr>
+      <w:r>
+        <w:rPr>
+          <w:rFonts w:cs="Times New Roman"/>
+          <w:szCs w:val="24"/>
+        </w:rPr>
+        <w:t>High = Principal</w:t>
+      </w:r>
+    </w:p>
+    <w:p>
+      <w:pPr>
+        <w:ind w:firstLine="720"/>
+        <w:rPr>
+          <w:rFonts w:cs="Times New Roman"/>
+          <w:szCs w:val="24"/>
+        </w:rPr>
+      </w:pPr>
+      <w:r>
+        <w:rPr>
+          <w:rFonts w:cs="Times New Roman"/>
+          <w:szCs w:val="24"/>
+        </w:rPr>
         <w:lastRenderedPageBreak/>
-        <w:t>Upper Bound (H): P (Withdrawing the entire principal immediately).</w:t>
-      </w:r>
-    </w:p>
-    <w:p>
-      <w:pPr>
-        <w:pStyle w:val="Heading3"/>
-      </w:pPr>
-      <w:bookmarkStart w:id="14" w:name="_Toc215583721"/>
-      <w:r>
-        <w:t xml:space="preserve">Maximum Expense </w:t>
-      </w:r>
-      <w:r>
-        <w:t>Pseudocode</w:t>
-      </w:r>
-      <w:bookmarkEnd w:id="14"/>
-    </w:p>
-    <w:p>
-      <w:pPr>
-        <w:rPr>
-          <w:rFonts w:cs="Times New Roman"/>
-          <w:szCs w:val="24"/>
-        </w:rPr>
-      </w:pPr>
-      <w:r>
-        <w:rPr>
-          <w:rFonts w:cs="Times New Roman"/>
-          <w:szCs w:val="24"/>
-        </w:rPr>
-        <w:t xml:space="preserve">FUNCTION </w:t>
+        <w:t xml:space="preserve">Precision = </w:t>
+      </w:r>
+      <w:proofErr w:type="gramStart"/>
+      <w:r>
+        <w:rPr>
+          <w:rFonts w:cs="Times New Roman"/>
+          <w:szCs w:val="24"/>
+        </w:rPr>
+        <w:t>0.01  /</w:t>
+      </w:r>
+      <w:proofErr w:type="gramEnd"/>
+      <w:r>
+        <w:rPr>
+          <w:rFonts w:cs="Times New Roman"/>
+          <w:szCs w:val="24"/>
+        </w:rPr>
+        <w:t>/ We need accuracy to the nearest cent</w:t>
+      </w:r>
+    </w:p>
+    <w:p>
+      <w:pPr>
+        <w:rPr>
+          <w:rFonts w:cs="Times New Roman"/>
+          <w:szCs w:val="24"/>
+        </w:rPr>
+      </w:pPr>
+    </w:p>
+    <w:p>
+      <w:pPr>
+        <w:ind w:firstLine="720"/>
+        <w:rPr>
+          <w:rFonts w:cs="Times New Roman"/>
+          <w:szCs w:val="24"/>
+        </w:rPr>
+      </w:pPr>
+      <w:r>
+        <w:rPr>
+          <w:rFonts w:cs="Times New Roman"/>
+          <w:szCs w:val="24"/>
+        </w:rPr>
+        <w:t>WHILE (High - Low) &gt; Precision:</w:t>
+      </w:r>
+    </w:p>
+    <w:p>
+      <w:pPr>
+        <w:ind w:left="720" w:firstLine="720"/>
+        <w:rPr>
+          <w:rFonts w:cs="Times New Roman"/>
+          <w:szCs w:val="24"/>
+        </w:rPr>
+      </w:pPr>
+      <w:r>
+        <w:rPr>
+          <w:rFonts w:cs="Times New Roman"/>
+          <w:szCs w:val="24"/>
+        </w:rPr>
+        <w:t>Mid = (High + Low) / 2</w:t>
+      </w:r>
+    </w:p>
+    <w:p>
+      <w:pPr>
+        <w:ind w:firstLine="720"/>
+        <w:rPr>
+          <w:rFonts w:cs="Times New Roman"/>
+          <w:szCs w:val="24"/>
+        </w:rPr>
+      </w:pPr>
+      <w:r>
+        <w:rPr>
+          <w:rFonts w:cs="Times New Roman"/>
+          <w:szCs w:val="24"/>
+        </w:rPr>
+        <w:t>// Test how long the money lasts at this withdrawal amount</w:t>
+      </w:r>
+    </w:p>
+    <w:p>
+      <w:pPr>
+        <w:rPr>
+          <w:rFonts w:cs="Times New Roman"/>
+          <w:szCs w:val="24"/>
+        </w:rPr>
+      </w:pPr>
+      <w:r>
+        <w:rPr>
+          <w:rFonts w:cs="Times New Roman"/>
+          <w:szCs w:val="24"/>
+        </w:rPr>
+        <w:t xml:space="preserve"> </w:t>
+      </w:r>
+      <w:r>
+        <w:rPr>
+          <w:rFonts w:cs="Times New Roman"/>
+          <w:szCs w:val="24"/>
+        </w:rPr>
+        <w:tab/>
+      </w:r>
+      <w:r>
+        <w:rPr>
+          <w:rFonts w:cs="Times New Roman"/>
+          <w:szCs w:val="24"/>
+        </w:rPr>
+        <w:tab/>
       </w:r>
       <w:proofErr w:type="spellStart"/>
       <w:r>
@@ -3354,7 +4701,7 @@
           <w:rFonts w:cs="Times New Roman"/>
           <w:szCs w:val="24"/>
         </w:rPr>
-        <w:t>FindOptimalWithdrawal</w:t>
+        <w:t>YearsLasted</w:t>
       </w:r>
       <w:proofErr w:type="spellEnd"/>
       <w:r>
@@ -3362,7 +4709,47 @@
           <w:rFonts w:cs="Times New Roman"/>
           <w:szCs w:val="24"/>
         </w:rPr>
-        <w:t xml:space="preserve">(Principal, Rate, </w:t>
+        <w:t xml:space="preserve"> = </w:t>
+      </w:r>
+      <w:proofErr w:type="gramStart"/>
+      <w:r>
+        <w:rPr>
+          <w:rFonts w:cs="Times New Roman"/>
+          <w:szCs w:val="24"/>
+        </w:rPr>
+        <w:t>finallyRetired(</w:t>
+      </w:r>
+      <w:proofErr w:type="gramEnd"/>
+      <w:r>
+        <w:rPr>
+          <w:rFonts w:cs="Times New Roman"/>
+          <w:szCs w:val="24"/>
+        </w:rPr>
+        <w:t>Principal, Mid, Rate)</w:t>
+      </w:r>
+    </w:p>
+    <w:p>
+      <w:pPr>
+        <w:rPr>
+          <w:rFonts w:cs="Times New Roman"/>
+          <w:szCs w:val="24"/>
+        </w:rPr>
+      </w:pPr>
+    </w:p>
+    <w:p>
+      <w:pPr>
+        <w:ind w:left="720" w:firstLine="720"/>
+        <w:rPr>
+          <w:rFonts w:cs="Times New Roman"/>
+          <w:szCs w:val="24"/>
+        </w:rPr>
+      </w:pPr>
+      <w:r>
+        <w:rPr>
+          <w:rFonts w:cs="Times New Roman"/>
+          <w:szCs w:val="24"/>
+        </w:rPr>
+        <w:t xml:space="preserve">IF </w:t>
       </w:r>
       <w:proofErr w:type="spellStart"/>
       <w:r>
@@ -3370,6 +4757,22 @@
           <w:rFonts w:cs="Times New Roman"/>
           <w:szCs w:val="24"/>
         </w:rPr>
+        <w:t>YearsLasted</w:t>
+      </w:r>
+      <w:proofErr w:type="spellEnd"/>
+      <w:r>
+        <w:rPr>
+          <w:rFonts w:cs="Times New Roman"/>
+          <w:szCs w:val="24"/>
+        </w:rPr>
+        <w:t xml:space="preserve"> &lt; </w:t>
+      </w:r>
+      <w:proofErr w:type="spellStart"/>
+      <w:r>
+        <w:rPr>
+          <w:rFonts w:cs="Times New Roman"/>
+          <w:szCs w:val="24"/>
+        </w:rPr>
         <w:t>TargetYears</w:t>
       </w:r>
       <w:proofErr w:type="spellEnd"/>
@@ -3378,7 +4781,142 @@
           <w:rFonts w:cs="Times New Roman"/>
           <w:szCs w:val="24"/>
         </w:rPr>
-        <w:t>):</w:t>
+        <w:t>:</w:t>
+      </w:r>
+    </w:p>
+    <w:p>
+      <w:pPr>
+        <w:ind w:left="720" w:firstLine="720"/>
+        <w:rPr>
+          <w:rFonts w:cs="Times New Roman"/>
+          <w:szCs w:val="24"/>
+        </w:rPr>
+      </w:pPr>
+      <w:r>
+        <w:rPr>
+          <w:rFonts w:cs="Times New Roman"/>
+          <w:szCs w:val="24"/>
+        </w:rPr>
+        <w:t>// The fund depleted too early; we are spending too much.</w:t>
+      </w:r>
+    </w:p>
+    <w:p>
+      <w:pPr>
+        <w:ind w:left="720" w:firstLine="720"/>
+        <w:rPr>
+          <w:rFonts w:cs="Times New Roman"/>
+          <w:szCs w:val="24"/>
+        </w:rPr>
+      </w:pPr>
+      <w:r>
+        <w:rPr>
+          <w:rFonts w:cs="Times New Roman"/>
+          <w:szCs w:val="24"/>
+        </w:rPr>
+        <w:t>// The solution must be in the lower half.</w:t>
+      </w:r>
+    </w:p>
+    <w:p>
+      <w:pPr>
+        <w:ind w:left="1440" w:firstLine="720"/>
+        <w:rPr>
+          <w:rFonts w:cs="Times New Roman"/>
+          <w:szCs w:val="24"/>
+        </w:rPr>
+      </w:pPr>
+      <w:r>
+        <w:rPr>
+          <w:rFonts w:cs="Times New Roman"/>
+          <w:szCs w:val="24"/>
+        </w:rPr>
+        <w:t>High = Mid</w:t>
+      </w:r>
+    </w:p>
+    <w:p>
+      <w:pPr>
+        <w:ind w:left="720" w:firstLine="720"/>
+        <w:rPr>
+          <w:rFonts w:cs="Times New Roman"/>
+          <w:szCs w:val="24"/>
+        </w:rPr>
+      </w:pPr>
+      <w:r>
+        <w:rPr>
+          <w:rFonts w:cs="Times New Roman"/>
+          <w:szCs w:val="24"/>
+        </w:rPr>
+        <w:t>ELSE:</w:t>
+      </w:r>
+    </w:p>
+    <w:p>
+      <w:pPr>
+        <w:ind w:left="1440" w:firstLine="720"/>
+        <w:rPr>
+          <w:rFonts w:cs="Times New Roman"/>
+          <w:szCs w:val="24"/>
+        </w:rPr>
+      </w:pPr>
+      <w:r>
+        <w:rPr>
+          <w:rFonts w:cs="Times New Roman"/>
+          <w:szCs w:val="24"/>
+        </w:rPr>
+        <w:t xml:space="preserve">// The </w:t>
+      </w:r>
+      <w:proofErr w:type="gramStart"/>
+      <w:r>
+        <w:rPr>
+          <w:rFonts w:cs="Times New Roman"/>
+          <w:szCs w:val="24"/>
+        </w:rPr>
+        <w:t>fund</w:t>
+      </w:r>
+      <w:proofErr w:type="gramEnd"/>
+      <w:r>
+        <w:rPr>
+          <w:rFonts w:cs="Times New Roman"/>
+          <w:szCs w:val="24"/>
+        </w:rPr>
+        <w:t xml:space="preserve"> lasted too long; we are spending too little.</w:t>
+      </w:r>
+    </w:p>
+    <w:p>
+      <w:pPr>
+        <w:ind w:left="1440" w:firstLine="720"/>
+        <w:rPr>
+          <w:rFonts w:cs="Times New Roman"/>
+          <w:szCs w:val="24"/>
+        </w:rPr>
+      </w:pPr>
+      <w:r>
+        <w:rPr>
+          <w:rFonts w:cs="Times New Roman"/>
+          <w:szCs w:val="24"/>
+        </w:rPr>
+        <w:t>// The solution must be in the upper half.</w:t>
+      </w:r>
+    </w:p>
+    <w:p>
+      <w:pPr>
+        <w:ind w:left="1440" w:firstLine="720"/>
+        <w:rPr>
+          <w:rFonts w:cs="Times New Roman"/>
+          <w:szCs w:val="24"/>
+        </w:rPr>
+      </w:pPr>
+      <w:r>
+        <w:rPr>
+          <w:rFonts w:cs="Times New Roman"/>
+          <w:szCs w:val="24"/>
+        </w:rPr>
+        <w:t>Low = Mi</w:t>
+      </w:r>
+      <w:r>
+        <w:rPr>
+          <w:rFonts w:cs="Times New Roman"/>
+          <w:szCs w:val="24"/>
+        </w:rPr>
+        <w:t>d</w:t>
       </w:r>
     </w:p>
     <w:p>
@@ -3394,330 +4932,6 @@
           <w:rFonts w:cs="Times New Roman"/>
           <w:szCs w:val="24"/>
         </w:rPr>
-        <w:t>Low = 0</w:t>
-      </w:r>
-    </w:p>
-    <w:p>
-      <w:pPr>
-        <w:ind w:firstLine="720"/>
-        <w:rPr>
-          <w:rFonts w:cs="Times New Roman"/>
-          <w:szCs w:val="24"/>
-        </w:rPr>
-      </w:pPr>
-      <w:r>
-        <w:rPr>
-          <w:rFonts w:cs="Times New Roman"/>
-          <w:szCs w:val="24"/>
-        </w:rPr>
-        <w:t>High = Principal</w:t>
-      </w:r>
-    </w:p>
-    <w:p>
-      <w:pPr>
-        <w:ind w:firstLine="720"/>
-        <w:rPr>
-          <w:rFonts w:cs="Times New Roman"/>
-          <w:szCs w:val="24"/>
-        </w:rPr>
-      </w:pPr>
-      <w:r>
-        <w:rPr>
-          <w:rFonts w:cs="Times New Roman"/>
-          <w:szCs w:val="24"/>
-        </w:rPr>
-        <w:t>Precision = 0.01  // We need accuracy to the nearest cent</w:t>
-      </w:r>
-    </w:p>
-    <w:p>
-      <w:pPr>
-        <w:rPr>
-          <w:rFonts w:cs="Times New Roman"/>
-          <w:szCs w:val="24"/>
-        </w:rPr>
-      </w:pPr>
-    </w:p>
-    <w:p>
-      <w:pPr>
-        <w:ind w:firstLine="720"/>
-        <w:rPr>
-          <w:rFonts w:cs="Times New Roman"/>
-          <w:szCs w:val="24"/>
-        </w:rPr>
-      </w:pPr>
-      <w:r>
-        <w:rPr>
-          <w:rFonts w:cs="Times New Roman"/>
-          <w:szCs w:val="24"/>
-        </w:rPr>
-        <w:t>WHILE (High - Low) &gt; Precision:</w:t>
-      </w:r>
-    </w:p>
-    <w:p>
-      <w:pPr>
-        <w:ind w:left="720" w:firstLine="720"/>
-        <w:rPr>
-          <w:rFonts w:cs="Times New Roman"/>
-          <w:szCs w:val="24"/>
-        </w:rPr>
-      </w:pPr>
-      <w:r>
-        <w:rPr>
-          <w:rFonts w:cs="Times New Roman"/>
-          <w:szCs w:val="24"/>
-        </w:rPr>
-        <w:t>Mid = (High + Low) / 2</w:t>
-      </w:r>
-    </w:p>
-    <w:p>
-      <w:pPr>
-        <w:ind w:firstLine="720"/>
-        <w:rPr>
-          <w:rFonts w:cs="Times New Roman"/>
-          <w:szCs w:val="24"/>
-        </w:rPr>
-      </w:pPr>
-      <w:r>
-        <w:rPr>
-          <w:rFonts w:cs="Times New Roman"/>
-          <w:szCs w:val="24"/>
-        </w:rPr>
-        <w:t>// Test how long the money lasts at this withdrawal amount</w:t>
-      </w:r>
-    </w:p>
-    <w:p>
-      <w:pPr>
-        <w:rPr>
-          <w:rFonts w:cs="Times New Roman"/>
-          <w:szCs w:val="24"/>
-        </w:rPr>
-      </w:pPr>
-      <w:r>
-        <w:rPr>
-          <w:rFonts w:cs="Times New Roman"/>
-          <w:szCs w:val="24"/>
-        </w:rPr>
-        <w:t xml:space="preserve"> </w:t>
-      </w:r>
-      <w:r>
-        <w:rPr>
-          <w:rFonts w:cs="Times New Roman"/>
-          <w:szCs w:val="24"/>
-        </w:rPr>
-        <w:tab/>
-      </w:r>
-      <w:r>
-        <w:rPr>
-          <w:rFonts w:cs="Times New Roman"/>
-          <w:szCs w:val="24"/>
-        </w:rPr>
-        <w:tab/>
-      </w:r>
-      <w:proofErr w:type="spellStart"/>
-      <w:r>
-        <w:rPr>
-          <w:rFonts w:cs="Times New Roman"/>
-          <w:szCs w:val="24"/>
-        </w:rPr>
-        <w:t>YearsLasted</w:t>
-      </w:r>
-      <w:proofErr w:type="spellEnd"/>
-      <w:r>
-        <w:rPr>
-          <w:rFonts w:cs="Times New Roman"/>
-          <w:szCs w:val="24"/>
-        </w:rPr>
-        <w:t xml:space="preserve"> = finallyRetired(Principal, Mid, Rate)</w:t>
-      </w:r>
-    </w:p>
-    <w:p>
-      <w:pPr>
-        <w:rPr>
-          <w:rFonts w:cs="Times New Roman"/>
-          <w:szCs w:val="24"/>
-        </w:rPr>
-      </w:pPr>
-    </w:p>
-    <w:p>
-      <w:pPr>
-        <w:ind w:left="720" w:firstLine="720"/>
-        <w:rPr>
-          <w:rFonts w:cs="Times New Roman"/>
-          <w:szCs w:val="24"/>
-        </w:rPr>
-      </w:pPr>
-      <w:r>
-        <w:rPr>
-          <w:rFonts w:cs="Times New Roman"/>
-          <w:szCs w:val="24"/>
-        </w:rPr>
-        <w:t xml:space="preserve">IF </w:t>
-      </w:r>
-      <w:proofErr w:type="spellStart"/>
-      <w:r>
-        <w:rPr>
-          <w:rFonts w:cs="Times New Roman"/>
-          <w:szCs w:val="24"/>
-        </w:rPr>
-        <w:t>YearsLasted</w:t>
-      </w:r>
-      <w:proofErr w:type="spellEnd"/>
-      <w:r>
-        <w:rPr>
-          <w:rFonts w:cs="Times New Roman"/>
-          <w:szCs w:val="24"/>
-        </w:rPr>
-        <w:t xml:space="preserve"> &lt; </w:t>
-      </w:r>
-      <w:proofErr w:type="spellStart"/>
-      <w:r>
-        <w:rPr>
-          <w:rFonts w:cs="Times New Roman"/>
-          <w:szCs w:val="24"/>
-        </w:rPr>
-        <w:t>TargetYears</w:t>
-      </w:r>
-      <w:proofErr w:type="spellEnd"/>
-      <w:r>
-        <w:rPr>
-          <w:rFonts w:cs="Times New Roman"/>
-          <w:szCs w:val="24"/>
-        </w:rPr>
-        <w:t>:</w:t>
-      </w:r>
-    </w:p>
-    <w:p>
-      <w:pPr>
-        <w:ind w:left="720" w:firstLine="720"/>
-        <w:rPr>
-          <w:rFonts w:cs="Times New Roman"/>
-          <w:szCs w:val="24"/>
-        </w:rPr>
-      </w:pPr>
-      <w:r>
-        <w:rPr>
-          <w:rFonts w:cs="Times New Roman"/>
-          <w:szCs w:val="24"/>
-        </w:rPr>
-        <w:t>// The fund depleted too early; we are spending too much.</w:t>
-      </w:r>
-    </w:p>
-    <w:p>
-      <w:pPr>
-        <w:ind w:left="720" w:firstLine="720"/>
-        <w:rPr>
-          <w:rFonts w:cs="Times New Roman"/>
-          <w:szCs w:val="24"/>
-        </w:rPr>
-      </w:pPr>
-      <w:r>
-        <w:rPr>
-          <w:rFonts w:cs="Times New Roman"/>
-          <w:szCs w:val="24"/>
-        </w:rPr>
-        <w:t>// The solution must be in the lower half.</w:t>
-      </w:r>
-    </w:p>
-    <w:p>
-      <w:pPr>
-        <w:ind w:left="1440" w:firstLine="720"/>
-        <w:rPr>
-          <w:rFonts w:cs="Times New Roman"/>
-          <w:szCs w:val="24"/>
-        </w:rPr>
-      </w:pPr>
-      <w:r>
-        <w:rPr>
-          <w:rFonts w:cs="Times New Roman"/>
-          <w:szCs w:val="24"/>
-        </w:rPr>
-        <w:t>High = Mid</w:t>
-      </w:r>
-    </w:p>
-    <w:p>
-      <w:pPr>
-        <w:ind w:left="720" w:firstLine="720"/>
-        <w:rPr>
-          <w:rFonts w:cs="Times New Roman"/>
-          <w:szCs w:val="24"/>
-        </w:rPr>
-      </w:pPr>
-      <w:r>
-        <w:rPr>
-          <w:rFonts w:cs="Times New Roman"/>
-          <w:szCs w:val="24"/>
-        </w:rPr>
-        <w:t>ELSE:</w:t>
-      </w:r>
-    </w:p>
-    <w:p>
-      <w:pPr>
-        <w:ind w:left="1440" w:firstLine="720"/>
-        <w:rPr>
-          <w:rFonts w:cs="Times New Roman"/>
-          <w:szCs w:val="24"/>
-        </w:rPr>
-      </w:pPr>
-      <w:r>
-        <w:rPr>
-          <w:rFonts w:cs="Times New Roman"/>
-          <w:szCs w:val="24"/>
-        </w:rPr>
-        <w:t>// The fund lasted too long; we are spending too little.</w:t>
-      </w:r>
-    </w:p>
-    <w:p>
-      <w:pPr>
-        <w:ind w:left="1440" w:firstLine="720"/>
-        <w:rPr>
-          <w:rFonts w:cs="Times New Roman"/>
-          <w:szCs w:val="24"/>
-        </w:rPr>
-      </w:pPr>
-      <w:r>
-        <w:rPr>
-          <w:rFonts w:cs="Times New Roman"/>
-          <w:szCs w:val="24"/>
-        </w:rPr>
-        <w:t>// The solution must be in the upper half.</w:t>
-      </w:r>
-    </w:p>
-    <w:p>
-      <w:pPr>
-        <w:ind w:left="1440" w:firstLine="720"/>
-        <w:rPr>
-          <w:rFonts w:cs="Times New Roman"/>
-          <w:szCs w:val="24"/>
-        </w:rPr>
-      </w:pPr>
-      <w:r>
-        <w:rPr>
-          <w:rFonts w:cs="Times New Roman"/>
-          <w:szCs w:val="24"/>
-        </w:rPr>
-        <w:t>Low = Mi</w:t>
-      </w:r>
-      <w:r>
-        <w:rPr>
-          <w:rFonts w:cs="Times New Roman"/>
-          <w:szCs w:val="24"/>
-        </w:rPr>
-        <w:t>d</w:t>
-      </w:r>
-    </w:p>
-    <w:p>
-      <w:pPr>
-        <w:ind w:firstLine="720"/>
-        <w:rPr>
-          <w:rFonts w:cs="Times New Roman"/>
-          <w:szCs w:val="24"/>
-        </w:rPr>
-      </w:pPr>
-      <w:r>
-        <w:rPr>
-          <w:rFonts w:cs="Times New Roman"/>
-          <w:szCs w:val="24"/>
-        </w:rPr>
         <w:t>RETURN Mid</w:t>
       </w:r>
     </w:p>
@@ -3738,7 +4952,7 @@
     </w:p>
     <w:p>
       <w:pPr>
-        <w:jc w:val="center"/>
+        <w:spacing w:line="276" w:lineRule="auto"/>
         <w:rPr>
           <w:rFonts w:cs="Times New Roman"/>
           <w:b/>
@@ -3747,133 +4961,547 @@
           <w:szCs w:val="28"/>
         </w:rPr>
       </w:pPr>
-    </w:p>
-    <w:p>
-      <w:pPr>
-        <w:pStyle w:val="Heading1"/>
-      </w:pPr>
-      <w:bookmarkStart w:id="15" w:name="_Toc215583722"/>
-      <w:r>
-        <w:lastRenderedPageBreak/>
-        <w:t>Proof of Correctness</w:t>
-      </w:r>
-      <w:bookmarkEnd w:id="15"/>
-    </w:p>
-    <w:p>
-      <w:pPr>
-        <w:pStyle w:val="Heading2"/>
-      </w:pPr>
-      <w:bookmarkStart w:id="16" w:name="_Toc215583723"/>
-      <w:r>
-        <w:t>Fixed Investor</w:t>
-      </w:r>
-      <w:bookmarkEnd w:id="16"/>
-    </w:p>
-    <w:p>
-      <w:pPr>
-        <w:pStyle w:val="Heading2"/>
-      </w:pPr>
-      <w:bookmarkStart w:id="17" w:name="_Toc215583724"/>
-      <w:r>
-        <w:t>Variable Investor</w:t>
-      </w:r>
-      <w:bookmarkEnd w:id="17"/>
-    </w:p>
-    <w:p>
-      <w:pPr>
-        <w:pStyle w:val="Heading2"/>
-      </w:pPr>
-      <w:bookmarkStart w:id="18" w:name="_Toc215583725"/>
-      <w:r>
-        <w:t>Finally Retired</w:t>
-      </w:r>
-      <w:bookmarkEnd w:id="18"/>
-    </w:p>
-    <w:p>
-      <w:pPr>
-        <w:pStyle w:val="Heading2"/>
-      </w:pPr>
-      <w:bookmarkStart w:id="19" w:name="_Toc215583726"/>
-      <w:r>
-        <w:t>Maximum Expense</w:t>
-      </w:r>
-      <w:bookmarkEnd w:id="19"/>
-    </w:p>
-    <w:p>
-      <w:pPr>
-        <w:rPr>
-          <w:rFonts w:cs="Times New Roman"/>
-          <w:szCs w:val="24"/>
-          <w:lang w:val="en-US"/>
-        </w:rPr>
-      </w:pPr>
-      <w:r>
-        <w:rPr>
-          <w:rFonts w:cs="Times New Roman"/>
-          <w:szCs w:val="24"/>
-          <w:lang w:val="en-US"/>
-        </w:rPr>
-        <w:tab/>
-      </w:r>
-      <w:r>
-        <w:rPr>
-          <w:rFonts w:cs="Times New Roman"/>
-          <w:szCs w:val="24"/>
-          <w:lang w:val="en-US"/>
-        </w:rPr>
-        <w:t xml:space="preserve">The correctness of the Binary Search algorithm in this context relies on the </w:t>
-      </w:r>
       <w:r>
         <w:rPr>
           <w:rFonts w:cs="Times New Roman"/>
           <w:b/>
           <w:bCs/>
-          <w:szCs w:val="24"/>
-          <w:lang w:val="en-US"/>
-        </w:rPr>
-        <w:t>Monotonicity Property</w:t>
-      </w:r>
-      <w:r>
-        <w:rPr>
-          <w:rFonts w:cs="Times New Roman"/>
-          <w:szCs w:val="24"/>
-          <w:lang w:val="en-US"/>
-        </w:rPr>
-        <w:t xml:space="preserve"> of the withdrawal function.</w:t>
-      </w:r>
-      <w:r>
-        <w:rPr>
-          <w:rFonts w:cs="Times New Roman"/>
-          <w:szCs w:val="24"/>
-          <w:lang w:val="en-US"/>
-        </w:rPr>
-        <w:t xml:space="preserve"> </w:t>
-      </w:r>
-      <w:r>
-        <w:rPr>
-          <w:rFonts w:cs="Times New Roman"/>
-          <w:szCs w:val="24"/>
-          <w:lang w:val="en-US"/>
-        </w:rPr>
-        <w:t xml:space="preserve">Let </w:t>
-      </w:r>
-      <w:r>
+          <w:sz w:val="28"/>
+          <w:szCs w:val="28"/>
+        </w:rPr>
+        <w:br w:type="page"/>
+      </w:r>
+    </w:p>
+    <w:p>
+      <w:pPr>
+        <w:jc w:val="center"/>
         <w:rPr>
           <w:rFonts w:cs="Times New Roman"/>
           <w:b/>
           <w:bCs/>
-          <w:szCs w:val="24"/>
-          <w:lang w:val="en-US"/>
-        </w:rPr>
-        <w:t>f(w)</w:t>
-      </w:r>
-      <w:r>
-        <w:rPr>
-          <w:rFonts w:cs="Times New Roman"/>
-          <w:szCs w:val="24"/>
-          <w:lang w:val="en-US"/>
-        </w:rPr>
-        <w:t xml:space="preserve"> be the number of years the fund lasts given a withdrawal amount </w:t>
+          <w:sz w:val="28"/>
+          <w:szCs w:val="28"/>
+        </w:rPr>
+      </w:pPr>
+    </w:p>
+    <w:p>
+      <w:pPr>
+        <w:pStyle w:val="Heading1"/>
+      </w:pPr>
+      <w:bookmarkStart w:id="21" w:name="_Toc215591731"/>
+      <w:r>
+        <w:t>Proof of Correctness</w:t>
+      </w:r>
+      <w:bookmarkEnd w:id="21"/>
+    </w:p>
+    <w:p>
+      <w:pPr>
+        <w:pStyle w:val="Heading2"/>
+      </w:pPr>
+      <w:bookmarkStart w:id="22" w:name="_Toc215591732"/>
+      <w:r>
+        <w:t>Fixed Investor</w:t>
+      </w:r>
+      <w:bookmarkEnd w:id="22"/>
+    </w:p>
+    <w:p>
+      <w:r>
+        <w:t>Proof of Induction</w:t>
+      </w:r>
+    </w:p>
+    <w:p>
+      <w:r>
+        <w:t>Let A be balance, n be years, P be principal, r be annual interest</w:t>
+      </w:r>
+    </w:p>
+    <w:p>
+      <w:r>
+        <w:t xml:space="preserve">A(n) = P (1 + </w:t>
+      </w:r>
+      <w:proofErr w:type="gramStart"/>
+      <w:r>
+        <w:t>r )n</w:t>
+      </w:r>
+      <w:proofErr w:type="gramEnd"/>
+    </w:p>
+    <w:p>
+      <w:r>
+        <w:t>Step 1: Base Case n = 0</w:t>
+      </w:r>
+    </w:p>
+    <w:p>
+      <w:proofErr w:type="gramStart"/>
+      <w:r>
+        <w:t>A(</w:t>
+      </w:r>
+      <w:proofErr w:type="gramEnd"/>
+      <w:r>
+        <w:t>0) = P (1 + r)0</w:t>
+      </w:r>
+    </w:p>
+    <w:p>
+      <w:proofErr w:type="gramStart"/>
+      <w:r>
+        <w:t>A(</w:t>
+      </w:r>
+      <w:proofErr w:type="gramEnd"/>
+      <w:r>
+        <w:t>0) = P</w:t>
+      </w:r>
+    </w:p>
+    <w:p>
+      <w:r>
+        <w:t>If years = 0, the loop does not execute, and the function returns balance = principal.</w:t>
+      </w:r>
+    </w:p>
+    <w:p>
+      <w:r>
+        <w:t>This matches the expected result because no time has passed, so the investment remains unchanged.</w:t>
+      </w:r>
+    </w:p>
+    <w:p>
+      <w:r>
+        <w:t>Step 2: Inductive Step</w:t>
+      </w:r>
+    </w:p>
+    <w:p>
+      <w:r>
+        <w:t>Replace n with the arbitrary value of m</w:t>
+      </w:r>
+    </w:p>
+    <w:p>
+      <w:r>
+        <w:t xml:space="preserve">Am = P (1 + </w:t>
+      </w:r>
+      <w:proofErr w:type="gramStart"/>
+      <w:r>
+        <w:t>r)m</w:t>
+      </w:r>
+      <w:proofErr w:type="gramEnd"/>
+    </w:p>
+    <w:p>
+      <w:r>
+        <w:t>Step 3: Prove that m + 1 is true</w:t>
+      </w:r>
+    </w:p>
+    <w:p>
+      <w:r>
+        <w:t>Am + 1 = A(m</w:t>
+      </w:r>
+      <w:proofErr w:type="gramStart"/>
+      <w:r>
+        <w:t>)(</w:t>
+      </w:r>
+      <w:proofErr w:type="gramEnd"/>
+      <w:r>
+        <w:t>1 + r)</w:t>
+      </w:r>
+    </w:p>
+    <w:p>
+      <w:r>
+        <w:t xml:space="preserve">Am + 1 </w:t>
+      </w:r>
+      <w:proofErr w:type="gramStart"/>
+      <w:r>
+        <w:t>=  (</w:t>
+      </w:r>
+      <w:proofErr w:type="gramEnd"/>
+      <w:r>
+        <w:t xml:space="preserve">P (1 + </w:t>
+      </w:r>
+      <w:proofErr w:type="gramStart"/>
+      <w:r>
+        <w:t>r)m</w:t>
+      </w:r>
+      <w:proofErr w:type="gramEnd"/>
+      <w:r>
+        <w:t xml:space="preserve"> ) (1 + r)</w:t>
+      </w:r>
+    </w:p>
+    <w:p>
+      <w:proofErr w:type="gramStart"/>
+      <w:r>
+        <w:t>A(</w:t>
+      </w:r>
+      <w:proofErr w:type="gramEnd"/>
+      <w:r>
+        <w:t xml:space="preserve">m + 1) = </w:t>
+      </w:r>
+      <w:proofErr w:type="gramStart"/>
+      <w:r>
+        <w:t>P(</w:t>
+      </w:r>
+      <w:proofErr w:type="gramEnd"/>
+      <w:r>
+        <w:t xml:space="preserve">1 + </w:t>
+      </w:r>
+      <w:proofErr w:type="gramStart"/>
+      <w:r>
+        <w:t>r)m</w:t>
+      </w:r>
+      <w:proofErr w:type="gramEnd"/>
+      <w:r>
+        <w:t xml:space="preserve"> + 1</w:t>
+      </w:r>
+    </w:p>
+    <w:p>
+      <w:r>
+        <w:t>The formula holds for m + 1</w:t>
+      </w:r>
+    </w:p>
+    <w:p>
+      <w:r>
+        <w:t xml:space="preserve">Therefore, the </w:t>
+      </w:r>
+      <w:proofErr w:type="gramStart"/>
+      <w:r>
+        <w:t>FixedInvestor(</w:t>
+      </w:r>
+      <w:proofErr w:type="gramEnd"/>
+      <w:r>
+        <w:t xml:space="preserve">) holds true for the final balance for </w:t>
+      </w:r>
+      <w:proofErr w:type="gramStart"/>
+      <w:r>
+        <w:t>years  &gt;</w:t>
+      </w:r>
+      <w:proofErr w:type="gramEnd"/>
+      <w:r>
+        <w:t>= 1</w:t>
+      </w:r>
+    </w:p>
+    <w:p>
+      <w:pPr>
+        <w:pStyle w:val="Heading2"/>
+      </w:pPr>
+      <w:bookmarkStart w:id="23" w:name="_Toc215591733"/>
+      <w:r>
+        <w:lastRenderedPageBreak/>
+        <w:t>Variable Investor</w:t>
+      </w:r>
+      <w:bookmarkEnd w:id="23"/>
+    </w:p>
+    <w:p>
+      <w:r>
+        <w:t>Proof of Induction</w:t>
+      </w:r>
+    </w:p>
+    <w:p>
+      <w:r>
+        <w:t>We can prove the correctness by induction. The function correctly calculates the final investment balance after applying all variable annual interest rates sequentially.</w:t>
+      </w:r>
+    </w:p>
+    <w:p>
+      <w:r>
+        <w:t>For the first year(n=1):</w:t>
+      </w:r>
+    </w:p>
+    <w:p>
+      <w:r>
+        <w:t xml:space="preserve"> </w:t>
+      </w:r>
+      <w:proofErr w:type="gramStart"/>
+      <w:r>
+        <w:t>input :</w:t>
+      </w:r>
+      <w:proofErr w:type="gramEnd"/>
+      <w:r>
+        <w:t xml:space="preserve"> </w:t>
+      </w:r>
+      <w:proofErr w:type="gramStart"/>
+      <w:r>
+        <w:t>principal ,</w:t>
+      </w:r>
+      <w:proofErr w:type="gramEnd"/>
+      <w:r>
+        <w:t xml:space="preserve"> </w:t>
+      </w:r>
+      <w:proofErr w:type="gramStart"/>
+      <w:r>
+        <w:t>input :</w:t>
+      </w:r>
+      <w:proofErr w:type="gramEnd"/>
+      <w:r>
+        <w:t xml:space="preserve"> </w:t>
+      </w:r>
+      <w:proofErr w:type="spellStart"/>
+      <w:r>
+        <w:t>rateList</w:t>
+      </w:r>
+      <w:proofErr w:type="spellEnd"/>
+      <w:r>
+        <w:t xml:space="preserve"> = [r=0]</w:t>
+      </w:r>
+    </w:p>
+    <w:p>
+      <w:r>
+        <w:t>balance = principal</w:t>
+      </w:r>
+    </w:p>
+    <w:p>
+      <w:r>
+        <w:t>balance = balance * (1 + 0)</w:t>
+      </w:r>
+    </w:p>
+    <w:p>
+      <w:r>
+        <w:t>return balance</w:t>
+      </w:r>
+    </w:p>
+    <w:p>
+      <w:r>
+        <w:t xml:space="preserve">If we </w:t>
+      </w:r>
+      <w:proofErr w:type="gramStart"/>
+      <w:r>
+        <w:t>compute</w:t>
+      </w:r>
+      <w:proofErr w:type="gramEnd"/>
+      <w:r>
+        <w:t xml:space="preserve"> balance:</w:t>
+      </w:r>
+    </w:p>
+    <w:p>
+      <w:r>
+        <w:tab/>
+      </w:r>
+      <w:r>
+        <w:tab/>
+      </w:r>
+      <w:r>
+        <w:tab/>
+      </w:r>
+      <w:r>
+        <w:tab/>
+      </w:r>
+      <w:r>
+        <w:tab/>
+      </w:r>
+      <w:r>
+        <w:tab/>
+        <w:t>balance</w:t>
+      </w:r>
+      <w:r>
+        <w:rPr>
+          <w:vertAlign w:val="subscript"/>
+        </w:rPr>
+        <w:t>1</w:t>
+      </w:r>
+      <w:r>
+        <w:t xml:space="preserve"> = principal x </w:t>
+      </w:r>
+      <w:proofErr w:type="gramStart"/>
+      <w:r>
+        <w:t>( 1</w:t>
+      </w:r>
+      <w:proofErr w:type="gramEnd"/>
+      <w:r>
+        <w:t xml:space="preserve"> + r0)</w:t>
+      </w:r>
+    </w:p>
+    <w:p>
+      <w:proofErr w:type="gramStart"/>
+      <w:r>
+        <w:t>Therefore</w:t>
+      </w:r>
+      <w:proofErr w:type="gramEnd"/>
+      <w:r>
+        <w:t xml:space="preserve"> the base case is true.</w:t>
+      </w:r>
+    </w:p>
+    <w:p>
+      <w:r>
+        <w:t>Step 2: Inductive Hypothesis</w:t>
+      </w:r>
+    </w:p>
+    <w:p>
+      <w:r>
+        <w:t>Assume the algorithm works correctly for k years.</w:t>
+      </w:r>
+    </w:p>
+    <w:p>
+      <w:r>
+        <w:t xml:space="preserve">Let </w:t>
+      </w:r>
+      <w:proofErr w:type="spellStart"/>
+      <w:r>
+        <w:t>rateList</w:t>
+      </w:r>
+      <w:proofErr w:type="spellEnd"/>
+      <w:r>
+        <w:t xml:space="preserve"> [0</w:t>
+      </w:r>
+      <w:proofErr w:type="gramStart"/>
+      <w:r>
+        <w:t>…..</w:t>
+      </w:r>
+      <w:proofErr w:type="gramEnd"/>
+      <w:r>
+        <w:t>k-1] be the first k rates.</w:t>
+      </w:r>
+    </w:p>
+    <w:p>
+      <w:r>
+        <w:tab/>
+      </w:r>
+      <w:r>
+        <w:tab/>
+      </w:r>
+      <w:r>
+        <w:tab/>
+      </w:r>
+      <w:r>
+        <w:tab/>
+      </w:r>
+      <w:r>
+        <w:tab/>
+      </w:r>
+      <w:proofErr w:type="spellStart"/>
+      <w:r>
+        <w:t>balance</w:t>
+      </w:r>
+      <w:r>
+        <w:rPr>
+          <w:vertAlign w:val="subscript"/>
+        </w:rPr>
+        <w:t>k</w:t>
+      </w:r>
+      <w:proofErr w:type="spellEnd"/>
+      <w:r>
+        <w:t xml:space="preserve">= principal x k-1∏ </w:t>
+      </w:r>
+      <w:proofErr w:type="spellStart"/>
+      <w:r>
+        <w:t>i</w:t>
+      </w:r>
+      <w:proofErr w:type="spellEnd"/>
+      <w:r>
+        <w:t xml:space="preserve">=0 (1 + </w:t>
+      </w:r>
+      <w:proofErr w:type="spellStart"/>
+      <w:r>
+        <w:t>rateList</w:t>
+      </w:r>
+      <w:proofErr w:type="spellEnd"/>
+      <w:r>
+        <w:t>[</w:t>
+      </w:r>
+      <w:proofErr w:type="spellStart"/>
+      <w:r>
+        <w:t>i</w:t>
+      </w:r>
+      <w:proofErr w:type="spellEnd"/>
+      <w:r>
+        <w:t>])</w:t>
+      </w:r>
+    </w:p>
+    <w:p>
+      <w:pPr>
+        <w:spacing w:line="276" w:lineRule="auto"/>
+        <w:rPr>
+          <w:b/>
+          <w:color w:val="000000" w:themeColor="text1"/>
+          <w:szCs w:val="32"/>
+        </w:rPr>
+      </w:pPr>
+      <w:r>
+        <w:br w:type="page"/>
+      </w:r>
+    </w:p>
+    <w:p>
+      <w:pPr>
+        <w:pStyle w:val="Heading2"/>
+      </w:pPr>
+      <w:bookmarkStart w:id="24" w:name="_Toc215591734"/>
+      <w:r>
+        <w:lastRenderedPageBreak/>
+        <w:t>Finally Retired</w:t>
+      </w:r>
+      <w:bookmarkEnd w:id="24"/>
+    </w:p>
+    <w:p>
+      <w:pPr>
+        <w:ind w:firstLine="720"/>
+      </w:pPr>
+      <w:r>
+        <w:t>To prove correctness, we examine both initialization and the loop invariant. Initially, the algorithm correctly sets balance to the initial savings and years to zero, representing that no withdrawals have been made yet. The loop invariant is:</w:t>
+      </w:r>
+    </w:p>
+    <w:p>
+      <w:r>
+        <w:t xml:space="preserve">after k iterations, exactly k withdrawals have been made and the remaining balance equals </w:t>
+      </w:r>
+      <w:proofErr w:type="spellStart"/>
+      <w:r>
+        <w:t>initialSaving</w:t>
+      </w:r>
+      <w:proofErr w:type="spellEnd"/>
+      <w:r>
+        <w:t xml:space="preserve"> − k × withdrawal.</w:t>
+      </w:r>
+    </w:p>
+    <w:p>
+      <w:r>
+        <w:t xml:space="preserve">This is true for the base case k = 0. If the invariant holds for k, then the next iteration subtracts another withdrawal and increases the year count to k + 1, making the new balance </w:t>
+      </w:r>
+      <w:proofErr w:type="spellStart"/>
+      <w:proofErr w:type="gramStart"/>
+      <w:r>
+        <w:t>initialSaving</w:t>
+      </w:r>
+      <w:proofErr w:type="spellEnd"/>
+      <w:proofErr w:type="gramEnd"/>
+      <w:r>
+        <w:t xml:space="preserve"> (k+1) × withdrawal, so the invariant continues to hold. The loop stops exactly when the balance is too small for another withdrawal, meaning fewer than one year of expenses remain. Therefore, when the algorithm returns the number of completed iterations, it is the exact number of full years the retiree can be supported — proving the algorithm is correct.</w:t>
+      </w:r>
+    </w:p>
+    <w:p>
+      <w:pPr>
+        <w:spacing w:line="276" w:lineRule="auto"/>
+        <w:rPr>
+          <w:b/>
+          <w:color w:val="000000" w:themeColor="text1"/>
+          <w:szCs w:val="32"/>
+        </w:rPr>
+      </w:pPr>
+      <w:r>
+        <w:br w:type="page"/>
+      </w:r>
+    </w:p>
+    <w:p>
+      <w:pPr>
+        <w:pStyle w:val="Heading2"/>
+      </w:pPr>
+      <w:bookmarkStart w:id="25" w:name="_Toc215591735"/>
+      <w:r>
+        <w:lastRenderedPageBreak/>
+        <w:t>Maximum Expense</w:t>
+      </w:r>
+      <w:bookmarkEnd w:id="25"/>
+    </w:p>
+    <w:p>
+      <w:pPr>
+        <w:rPr>
+          <w:rFonts w:cs="Times New Roman"/>
+          <w:szCs w:val="24"/>
+          <w:lang w:val="en-US"/>
+        </w:rPr>
+      </w:pPr>
+      <w:r>
+        <w:rPr>
+          <w:rFonts w:cs="Times New Roman"/>
+          <w:szCs w:val="24"/>
+          <w:lang w:val="en-US"/>
+        </w:rPr>
+        <w:tab/>
+      </w:r>
+      <w:r>
+        <w:rPr>
+          <w:rFonts w:cs="Times New Roman"/>
+          <w:szCs w:val="24"/>
+          <w:lang w:val="en-US"/>
+        </w:rPr>
+        <w:t xml:space="preserve">The correctness of the Binary Search algorithm in this context relies on the </w:t>
       </w:r>
       <w:r>
         <w:rPr>
@@ -3883,15 +5511,31 @@
           <w:szCs w:val="24"/>
           <w:lang w:val="en-US"/>
         </w:rPr>
-        <w:t>w</w:t>
-      </w:r>
-      <w:r>
-        <w:rPr>
-          <w:rFonts w:cs="Times New Roman"/>
-          <w:szCs w:val="24"/>
-          <w:lang w:val="en-US"/>
-        </w:rPr>
-        <w:t xml:space="preserve">. The function f(w) is </w:t>
+        <w:t>Monotonicity Property</w:t>
+      </w:r>
+      <w:r>
+        <w:rPr>
+          <w:rFonts w:cs="Times New Roman"/>
+          <w:szCs w:val="24"/>
+          <w:lang w:val="en-US"/>
+        </w:rPr>
+        <w:t xml:space="preserve"> of the withdrawal function.</w:t>
+      </w:r>
+      <w:r>
+        <w:rPr>
+          <w:rFonts w:cs="Times New Roman"/>
+          <w:szCs w:val="24"/>
+          <w:lang w:val="en-US"/>
+        </w:rPr>
+        <w:t xml:space="preserve"> </w:t>
+      </w:r>
+      <w:r>
+        <w:rPr>
+          <w:rFonts w:cs="Times New Roman"/>
+          <w:szCs w:val="24"/>
+          <w:lang w:val="en-US"/>
+        </w:rPr>
+        <w:t xml:space="preserve">Let </w:t>
       </w:r>
       <w:r>
         <w:rPr>
@@ -3901,6 +5545,42 @@
           <w:szCs w:val="24"/>
           <w:lang w:val="en-US"/>
         </w:rPr>
+        <w:t>f(w)</w:t>
+      </w:r>
+      <w:r>
+        <w:rPr>
+          <w:rFonts w:cs="Times New Roman"/>
+          <w:szCs w:val="24"/>
+          <w:lang w:val="en-US"/>
+        </w:rPr>
+        <w:t xml:space="preserve"> be the number of years the fund lasts given a withdrawal amount </w:t>
+      </w:r>
+      <w:r>
+        <w:rPr>
+          <w:rFonts w:cs="Times New Roman"/>
+          <w:b/>
+          <w:bCs/>
+          <w:szCs w:val="24"/>
+          <w:lang w:val="en-US"/>
+        </w:rPr>
+        <w:t>w</w:t>
+      </w:r>
+      <w:r>
+        <w:rPr>
+          <w:rFonts w:cs="Times New Roman"/>
+          <w:szCs w:val="24"/>
+          <w:lang w:val="en-US"/>
+        </w:rPr>
+        <w:t xml:space="preserve">. The function f(w) is </w:t>
+      </w:r>
+      <w:r>
+        <w:rPr>
+          <w:rFonts w:cs="Times New Roman"/>
+          <w:b/>
+          <w:bCs/>
+          <w:szCs w:val="24"/>
+          <w:lang w:val="en-US"/>
+        </w:rPr>
         <w:t>monotonically non-increasing</w:t>
       </w:r>
       <w:r>
@@ -3909,7 +5589,25 @@
           <w:szCs w:val="24"/>
           <w:lang w:val="en-US"/>
         </w:rPr>
-        <w:t>. This means that if we increase the withdrawal amount (w2 &gt; w1), the number of years the fund lasts will never increase; it will either stay the same or decrease.</w:t>
+        <w:t xml:space="preserve">. This means that if we increase the withdrawal amount (w2 &gt; w1), the number of years the </w:t>
+      </w:r>
+      <w:proofErr w:type="gramStart"/>
+      <w:r>
+        <w:rPr>
+          <w:rFonts w:cs="Times New Roman"/>
+          <w:szCs w:val="24"/>
+          <w:lang w:val="en-US"/>
+        </w:rPr>
+        <w:t>fund lasts</w:t>
+      </w:r>
+      <w:proofErr w:type="gramEnd"/>
+      <w:r>
+        <w:rPr>
+          <w:rFonts w:cs="Times New Roman"/>
+          <w:szCs w:val="24"/>
+          <w:lang w:val="en-US"/>
+        </w:rPr>
+        <w:t xml:space="preserve"> will never increase; it will either stay the same or decrease.</w:t>
       </w:r>
     </w:p>
     <w:p>
@@ -4044,7 +5742,6 @@
           <w:szCs w:val="24"/>
           <w:lang w:val="en-US"/>
         </w:rPr>
-        <w:lastRenderedPageBreak/>
         <w:t>Termination:</w:t>
       </w:r>
       <w:r>
@@ -4078,34 +5775,218 @@
     </w:p>
     <w:p>
       <w:pPr>
-        <w:rPr>
-          <w:rFonts w:cs="Times New Roman"/>
-          <w:b/>
-          <w:bCs/>
-          <w:szCs w:val="24"/>
-        </w:rPr>
-      </w:pPr>
-    </w:p>
-    <w:p>
-      <w:pPr>
         <w:pStyle w:val="Heading1"/>
       </w:pPr>
-      <w:bookmarkStart w:id="20" w:name="_Toc215583727"/>
-      <w:r>
+      <w:bookmarkStart w:id="26" w:name="_Toc215591736"/>
+      <w:r>
+        <w:lastRenderedPageBreak/>
         <w:t>Asymptotic Efficiency Analysis</w:t>
       </w:r>
-      <w:bookmarkEnd w:id="20"/>
-    </w:p>
-    <w:p/>
+      <w:bookmarkEnd w:id="26"/>
+    </w:p>
     <w:p>
       <w:pPr>
         <w:pStyle w:val="Heading2"/>
       </w:pPr>
-      <w:bookmarkStart w:id="21" w:name="_Toc215583728"/>
-      <w:r>
+      <w:bookmarkStart w:id="27" w:name="_Toc215591737"/>
+      <w:r>
+        <w:t>Fixed Investor</w:t>
+      </w:r>
+      <w:bookmarkEnd w:id="27"/>
+    </w:p>
+    <w:p>
+      <w:pPr>
+        <w:ind w:firstLine="720"/>
+      </w:pPr>
+      <w:r>
+        <w:t xml:space="preserve">This function follows an iterative approach because it utilizes a FOR Loop to track the balance year by year and accumulate them using a fixed interest rate and use one period of a time. The algorithm accepts the values of principal, rate, and years. Then, variable balance is declared and assigned to the value of principal. This assignment is in constant time. Next, it goes into a FOR Loop that assigns the index, </w:t>
+      </w:r>
+      <w:proofErr w:type="spellStart"/>
+      <w:r>
+        <w:t>i</w:t>
+      </w:r>
+      <w:proofErr w:type="spellEnd"/>
+      <w:r>
+        <w:t xml:space="preserve"> to the value of one to iterate to the number of years (n) that was given by the user. Furthermore, within the </w:t>
+      </w:r>
+      <w:r>
+        <w:t>FOR-Loop</w:t>
+      </w:r>
+      <w:r>
+        <w:t xml:space="preserve"> block would perform the bulk of the work by calculating the same constant number of tasks: a multiplication between balance and rate plus one and assigning that value to the balance. Additionally, the memory usage of FixedInvestor function is constant because it only stores a few variables: balance, </w:t>
+      </w:r>
+      <w:r>
+        <w:t>rate,</w:t>
+      </w:r>
+      <w:r>
+        <w:t xml:space="preserve"> </w:t>
+      </w:r>
+      <w:proofErr w:type="spellStart"/>
+      <w:r>
+        <w:t>i</w:t>
+      </w:r>
+      <w:proofErr w:type="spellEnd"/>
+      <w:r>
+        <w:t xml:space="preserve">, principal and years. Hence, </w:t>
+      </w:r>
+      <w:r>
+        <w:t>memory</w:t>
+      </w:r>
+      <w:r>
+        <w:t xml:space="preserve"> usage is constant since there are no arrays or lists present in the parameters of the fixedInvestor function. </w:t>
+      </w:r>
+      <w:r>
+        <w:t>Therefore, the</w:t>
+      </w:r>
+      <w:r>
+        <w:t xml:space="preserve"> space and time complexity runs in linear O(n) because with each iteration, operations are done </w:t>
+      </w:r>
+      <w:r>
+        <w:t>once,</w:t>
+      </w:r>
+      <w:r>
+        <w:t xml:space="preserve"> and the input size grows in relation to years. However, tradeoffs in performance </w:t>
+      </w:r>
+      <w:r>
+        <w:t>are</w:t>
+      </w:r>
+      <w:r>
+        <w:t xml:space="preserve"> that it is slower than the direct approach when using a large input size for n. Another tradeoff is when the user only wants to display a specific balance for a period greater than zero, the algorithm must go through every period until it reaches the desired period. In conclusion this algorithm can scale up linearly and handle large input sizes well, particularly years and rate, which makes this function efficient to use.</w:t>
+      </w:r>
+    </w:p>
+    <w:p>
+      <w:pPr>
+        <w:spacing w:line="276" w:lineRule="auto"/>
+      </w:pPr>
+      <w:r>
+        <w:br w:type="page"/>
+      </w:r>
+    </w:p>
+    <w:p>
+      <w:pPr>
+        <w:pStyle w:val="Heading2"/>
+      </w:pPr>
+      <w:bookmarkStart w:id="28" w:name="_Toc215591738"/>
+      <w:r>
+        <w:lastRenderedPageBreak/>
+        <w:t>Variable Investor</w:t>
+      </w:r>
+      <w:bookmarkEnd w:id="28"/>
+    </w:p>
+    <w:p>
+      <w:pPr>
+        <w:ind w:firstLine="720"/>
+      </w:pPr>
+      <w:r>
+        <w:t xml:space="preserve">The asymptotic efficiency of the algorithm I have chosen is determined by how its running time and memory usage grow as the size of the input increases. The input factor to the algorithm is the list of interest </w:t>
+      </w:r>
+      <w:r>
+        <w:t xml:space="preserve">rates, </w:t>
+      </w:r>
+      <w:proofErr w:type="spellStart"/>
+      <w:r>
+        <w:t>rateList</w:t>
+      </w:r>
+      <w:proofErr w:type="spellEnd"/>
+      <w:r>
+        <w:t xml:space="preserve">’, whose length we represent as n. The algorithm begins by assigning the initial value of principal to a variable we called ‘balance’. The assignment is a constant time operation and does not scale with the input size. </w:t>
+      </w:r>
+      <w:r>
+        <w:t>Most of</w:t>
+      </w:r>
+      <w:r>
+        <w:t xml:space="preserve"> the work occurs in the FOR loop, which processes each interest rate one at a time. For every rate given in the list, the algorithm executes a fixed set of operations. The operations </w:t>
+      </w:r>
+      <w:r>
+        <w:t>include</w:t>
+      </w:r>
+      <w:r>
+        <w:t xml:space="preserve"> adding 1 to the rate, multiplying the result by the current balance and </w:t>
+      </w:r>
+      <w:r>
+        <w:t>updating</w:t>
+      </w:r>
+      <w:r>
+        <w:t xml:space="preserve"> the balance variable as it </w:t>
+      </w:r>
+      <w:r>
+        <w:t>increases</w:t>
+      </w:r>
+      <w:r>
+        <w:t xml:space="preserve">. The operations will take constant time </w:t>
+      </w:r>
+      <w:r>
+        <w:t>regardless of</w:t>
+      </w:r>
+      <w:r>
+        <w:t xml:space="preserve"> the size of the numbers because the loops </w:t>
+      </w:r>
+      <w:r>
+        <w:t>run</w:t>
+      </w:r>
+      <w:r>
+        <w:t xml:space="preserve"> once for each rate which results in the operations growing proportional to n. In this algorithm there </w:t>
+      </w:r>
+      <w:r>
+        <w:t>are</w:t>
+      </w:r>
+      <w:r>
+        <w:t xml:space="preserve"> no nested loops or recursion that depend on n therefore we concluded that the complexity is linear O(n). This ultimately means that as the number of investment periods or interest rates increases, the execution time increases linearly, making this algorithm efficient for even very large inputs.</w:t>
+      </w:r>
+    </w:p>
+    <w:p>
+      <w:pPr>
+        <w:spacing w:line="276" w:lineRule="auto"/>
+      </w:pPr>
+      <w:r>
+        <w:br w:type="page"/>
+      </w:r>
+    </w:p>
+    <w:p>
+      <w:pPr>
+        <w:pStyle w:val="Heading2"/>
+      </w:pPr>
+      <w:bookmarkStart w:id="29" w:name="_Toc215591739"/>
+      <w:r>
+        <w:lastRenderedPageBreak/>
+        <w:t>Finally Retired</w:t>
+      </w:r>
+      <w:bookmarkEnd w:id="29"/>
+    </w:p>
+    <w:p>
+      <w:pPr>
+        <w:ind w:firstLine="720"/>
+      </w:pPr>
+      <w:r>
+        <w:t xml:space="preserve">The time complexity of the Finally Retired algorithm depends on how many years the savings can support before depletion. If the retiree can afford n years of withdrawals, then the loop will run n times. Each iteration performs only constant-time operations, such as subtraction and incrementing counters. Therefore, the algorithm’s time complexity is Θ(n), where n is the number of sustainable retirement years. The space complexity is </w:t>
+      </w:r>
+      <w:proofErr w:type="gramStart"/>
+      <w:r>
+        <w:t>Θ(</w:t>
+      </w:r>
+      <w:proofErr w:type="gramEnd"/>
+      <w:r>
+        <w:t>1) because only a few variables are used regardless of the input size. This makes the algorithm efficient and scalable, even for large balances and small withdrawals.</w:t>
+      </w:r>
+    </w:p>
+    <w:p>
+      <w:pPr>
+        <w:spacing w:line="276" w:lineRule="auto"/>
+      </w:pPr>
+      <w:r>
+        <w:br w:type="page"/>
+      </w:r>
+    </w:p>
+    <w:p>
+      <w:pPr>
+        <w:pStyle w:val="Heading2"/>
+      </w:pPr>
+      <w:bookmarkStart w:id="30" w:name="_Toc215591740"/>
+      <w:r>
+        <w:lastRenderedPageBreak/>
         <w:t>Maximum Expensed</w:t>
       </w:r>
-      <w:bookmarkEnd w:id="21"/>
+      <w:bookmarkEnd w:id="30"/>
     </w:p>
     <w:p>
       <w:pPr>
@@ -4325,7 +6206,23 @@
           <w:rFonts w:cs="Times New Roman"/>
           <w:szCs w:val="24"/>
         </w:rPr>
-        <w:t>The Search (log): The Binary Search divides the search space by 2 in every iteration. The size of the search space is the Principal (P) divided by the precision (epsilon). The number of steps required is log2(P/epsilon).</w:t>
+        <w:t xml:space="preserve">The Search (log): The Binary Search divides the search space by 2 in every iteration. The size of the search space is the </w:t>
+      </w:r>
+      <w:proofErr w:type="gramStart"/>
+      <w:r>
+        <w:rPr>
+          <w:rFonts w:cs="Times New Roman"/>
+          <w:szCs w:val="24"/>
+        </w:rPr>
+        <w:t>Principal</w:t>
+      </w:r>
+      <w:proofErr w:type="gramEnd"/>
+      <w:r>
+        <w:rPr>
+          <w:rFonts w:cs="Times New Roman"/>
+          <w:szCs w:val="24"/>
+        </w:rPr>
+        <w:t xml:space="preserve"> (P) divided by the precision (epsilon). The number of steps required is log2(P/epsilon).</w:t>
       </w:r>
     </w:p>
     <w:p>
@@ -4375,40 +6272,63 @@
           <w:rFonts w:cs="Times New Roman"/>
           <w:szCs w:val="24"/>
         </w:rPr>
-        <w:t>Comparison: If we used a Linear Search (checking every penny), the complexity would be O(P * T). For a $1,000,000 balance, Linear Search might take 100,000,000 operations. Binary Search will find the answer in approximately 27 iterations. This demonstrates vast improvements in efficiency.</w:t>
-      </w:r>
-    </w:p>
-    <w:p>
-      <w:pPr>
-        <w:rPr>
-          <w:rFonts w:cs="Times New Roman"/>
-          <w:szCs w:val="24"/>
-        </w:rPr>
-      </w:pPr>
-    </w:p>
-    <w:p>
-      <w:pPr>
-        <w:rPr>
-          <w:rFonts w:cs="Times New Roman"/>
-          <w:szCs w:val="24"/>
-        </w:rPr>
-      </w:pPr>
-      <w:r>
-        <w:rPr>
-          <w:rFonts w:cs="Times New Roman"/>
-          <w:szCs w:val="24"/>
-        </w:rPr>
-        <w:lastRenderedPageBreak/>
-        <w:t>Space Complexity: O(1) The algorithm operates in constant space. It requires a fixed number of variables (low, high, mid, balance) regardless of the input size. It does not utilize recursion depth or dynamic data structures that grow with input.</w:t>
-      </w:r>
-    </w:p>
-    <w:p>
-      <w:pPr>
-        <w:rPr>
-          <w:rFonts w:cs="Times New Roman"/>
-          <w:szCs w:val="24"/>
-        </w:rPr>
-      </w:pPr>
+        <w:t xml:space="preserve">Comparison: If we used a Linear Search (checking every penny), the complexity would be </w:t>
+      </w:r>
+      <w:proofErr w:type="gramStart"/>
+      <w:r>
+        <w:rPr>
+          <w:rFonts w:cs="Times New Roman"/>
+          <w:szCs w:val="24"/>
+        </w:rPr>
+        <w:t>O(</w:t>
+      </w:r>
+      <w:proofErr w:type="gramEnd"/>
+      <w:r>
+        <w:rPr>
+          <w:rFonts w:cs="Times New Roman"/>
+          <w:szCs w:val="24"/>
+        </w:rPr>
+        <w:t>P * T). For a $1,000,000 balance, Linear Search might take 100,000,000 operations. Binary Search will find the answer in approximately 27 iterations. This demonstrates vast improvements in efficiency.</w:t>
+      </w:r>
+    </w:p>
+    <w:p>
+      <w:pPr>
+        <w:rPr>
+          <w:rFonts w:cs="Times New Roman"/>
+          <w:szCs w:val="24"/>
+        </w:rPr>
+      </w:pPr>
+    </w:p>
+    <w:p>
+      <w:pPr>
+        <w:rPr>
+          <w:rFonts w:cs="Times New Roman"/>
+          <w:szCs w:val="24"/>
+        </w:rPr>
+      </w:pPr>
+      <w:r>
+        <w:rPr>
+          <w:rFonts w:cs="Times New Roman"/>
+          <w:szCs w:val="24"/>
+        </w:rPr>
+        <w:t xml:space="preserve">Space Complexity: </w:t>
+      </w:r>
+      <w:proofErr w:type="gramStart"/>
+      <w:r>
+        <w:rPr>
+          <w:rFonts w:cs="Times New Roman"/>
+          <w:szCs w:val="24"/>
+        </w:rPr>
+        <w:t>O(</w:t>
+      </w:r>
+      <w:proofErr w:type="gramEnd"/>
+      <w:r>
+        <w:rPr>
+          <w:rFonts w:cs="Times New Roman"/>
+          <w:szCs w:val="24"/>
+        </w:rPr>
+        <w:t>1) The algorithm operates in constant space. It requires a fixed number of variables (low, high, mid, balance) regardless of the input size. It does not utilize recursion depth or dynamic data structures that grow with input.</w:t>
+      </w:r>
     </w:p>
     <w:p>
       <w:pPr>
@@ -4593,14 +6513,13 @@
       <w:pPr>
         <w:pStyle w:val="Heading1"/>
       </w:pPr>
-      <w:bookmarkStart w:id="22" w:name="_Toc215583729"/>
+      <w:bookmarkStart w:id="31" w:name="_Toc215591741"/>
       <w:r>
         <w:lastRenderedPageBreak/>
         <w:t>Appendix</w:t>
       </w:r>
-      <w:bookmarkEnd w:id="22"/>
-    </w:p>
-    <w:p/>
+      <w:bookmarkEnd w:id="31"/>
+    </w:p>
     <w:tbl>
       <w:tblPr>
         <w:tblStyle w:val="TableGrid"/>
@@ -4859,7 +6778,10 @@
               <w:t xml:space="preserve">Shanika </w:t>
             </w:r>
             <w:r>
-              <w:t>Mcleggin</w:t>
+              <w:t>Mclegg</w:t>
+            </w:r>
+            <w:r>
+              <w:t>an</w:t>
             </w:r>
           </w:p>
         </w:tc>

</xml_diff>